<commit_message>
Modificación documento IEEE 830.
</commit_message>
<xml_diff>
--- a/Especificación de requisitos de sistema NUEVO.docx
+++ b/Especificación de requisitos de sistema NUEVO.docx
@@ -10,8 +10,6 @@
           <w:szCs w:val="32"/>
         </w:rPr>
       </w:pPr>
-      <w:bookmarkStart w:id="0" w:name="_GoBack"/>
-      <w:bookmarkEnd w:id="0"/>
     </w:p>
     <w:p>
       <w:pPr>
@@ -1584,13 +1582,7 @@
         <w:rPr>
           <w:b/>
         </w:rPr>
-        <w:t xml:space="preserve">3.3 </w:t>
-      </w:r>
-      <w:r>
-        <w:rPr>
-          <w:b/>
-        </w:rPr>
-        <w:t>Sprints</w:t>
+        <w:t>3.3 Sprints</w:t>
       </w:r>
       <w:r>
         <w:tab/>
@@ -1773,10 +1765,7 @@
         <w:jc w:val="both"/>
       </w:pPr>
       <w:r>
-        <w:t>Este documento es una Especificación de Requisitos Software (ERS) para el Sistema de información para la gestión de procesos y control de inventarios. Esta especific</w:t>
-      </w:r>
-      <w:r>
-        <w:t>ación se ha estructurado basándose en las directrices dadas por el estándar IEEE Práctica Recomendada para Especificaciones de Requisitos Software ANSI/IEEE 830, 1998.</w:t>
+        <w:t>Este documento es una Especificación de Requisitos Software (ERS) para el Sistema de información para la gestión de procesos y control de inventarios. Esta especificación se ha estructurado basándose en las directrices dadas por el estándar IEEE Práctica Recomendada para Especificaciones de Requisitos Software ANSI/IEEE 830, 1998.</w:t>
       </w:r>
     </w:p>
     <w:p>
@@ -1827,10 +1816,7 @@
         <w:t xml:space="preserve"> las prácticas adecuadas para </w:t>
       </w:r>
       <w:r>
-        <w:t>el cuidado</w:t>
-      </w:r>
-      <w:r>
-        <w:t xml:space="preserve"> de</w:t>
+        <w:t>el cuidado de</w:t>
       </w:r>
       <w:r>
         <w:rPr>
@@ -1888,10 +1874,7 @@
         <w:jc w:val="both"/>
       </w:pPr>
       <w:r>
-        <w:t xml:space="preserve">Esta especificación de requisitos está dirigida al usuario del sistema, quién luego de la adquisición de una planta, podrá gestionar el riego de la misma y además obtendrá información completa para el cuidado adecuado del ejemplar. Esto le permitirá tener </w:t>
-      </w:r>
-      <w:r>
-        <w:t xml:space="preserve">un registro y seguimiento de todas aquellas plantas que sean adquiridas dentro de la página web de la empresa. </w:t>
+        <w:t xml:space="preserve">Esta especificación de requisitos está dirigida al usuario del sistema, quién luego de la adquisición de una planta, podrá gestionar el riego de la misma y además obtendrá información completa para el cuidado adecuado del ejemplar. Esto le permitirá tener un registro y seguimiento de todas aquellas plantas que sean adquiridas dentro de la página web de la empresa. </w:t>
       </w:r>
     </w:p>
     <w:p>
@@ -4040,8 +4023,8 @@
               <w:spacing w:after="0" w:line="240" w:lineRule="auto"/>
               <w:jc w:val="both"/>
             </w:pPr>
-            <w:bookmarkStart w:id="1" w:name="_heading=h.gjdgxs" w:colFirst="0" w:colLast="0"/>
-            <w:bookmarkEnd w:id="1"/>
+            <w:bookmarkStart w:id="0" w:name="_heading=h.gjdgxs" w:colFirst="0" w:colLast="0"/>
+            <w:bookmarkEnd w:id="0"/>
           </w:p>
         </w:tc>
         <w:tc>
@@ -4085,8 +4068,8 @@
               <w:spacing w:after="0" w:line="240" w:lineRule="auto"/>
               <w:jc w:val="both"/>
             </w:pPr>
-            <w:bookmarkStart w:id="2" w:name="_heading=h.b1bhcz66r3sw" w:colFirst="0" w:colLast="0"/>
-            <w:bookmarkEnd w:id="2"/>
+            <w:bookmarkStart w:id="1" w:name="_heading=h.b1bhcz66r3sw" w:colFirst="0" w:colLast="0"/>
+            <w:bookmarkEnd w:id="1"/>
             <w:r>
               <w:t>Chat</w:t>
             </w:r>
@@ -4320,13 +4303,7 @@
         <w:jc w:val="both"/>
       </w:pPr>
       <w:r>
-        <w:t>En la segunda sección del documento, s</w:t>
-      </w:r>
-      <w:r>
-        <w:t>e realiza una descripción general  de la aplicación, con el fin de conocer las principales funciones que ésta debe realizar, los datos asociados y los factores, restricciones, supuestos y dependencias que afectan al desarrollo, sin entrar en excesivos deta</w:t>
-      </w:r>
-      <w:r>
-        <w:t>lles.</w:t>
+        <w:t>En la segunda sección del documento, se realiza una descripción general  de la aplicación, con el fin de conocer las principales funciones que ésta debe realizar, los datos asociados y los factores, restricciones, supuestos y dependencias que afectan al desarrollo, sin entrar en excesivos detalles.</w:t>
       </w:r>
     </w:p>
     <w:p>
@@ -4397,10 +4374,7 @@
         <w:jc w:val="both"/>
       </w:pPr>
       <w:r>
-        <w:t>El   sistema   SIS-D   será   un   producto   di</w:t>
-      </w:r>
-      <w:r>
-        <w:t xml:space="preserve">señado   para   trabajar   en   entornos   WEB,   lo   que permitirá su utilización de forma rápida y eficaz. </w:t>
+        <w:t xml:space="preserve">El   sistema   SIS-D   será   un   producto   diseñado   para   trabajar   en   entornos   WEB,   lo   que permitirá su utilización de forma rápida y eficaz. </w:t>
       </w:r>
     </w:p>
     <w:p>
@@ -4409,10 +4383,7 @@
         <w:jc w:val="both"/>
       </w:pPr>
       <w:r>
-        <w:t>La aplicación web llamada &lt;Devplant&gt;, consistirá en la creación de un vivero online para que a través de la misma, los clientes del vivero puedan</w:t>
-      </w:r>
-      <w:r>
-        <w:t xml:space="preserve"> gestionar y tener un control del cuidado de las plantas adquiridas en la empresa.</w:t>
+        <w:t>La aplicación web llamada &lt;Devplant&gt;, consistirá en la creación de un vivero online para que a través de la misma, los clientes del vivero puedan gestionar y tener un control del cuidado de las plantas adquiridas en la empresa.</w:t>
       </w:r>
     </w:p>
     <w:p>
@@ -4992,10 +4963,7 @@
         <w:jc w:val="both"/>
       </w:pPr>
       <w:r>
-        <w:t xml:space="preserve">Los usuarios deberán cambiar su contraseña </w:t>
-      </w:r>
-      <w:r>
-        <w:t>cada cierto periodo de tiempo.</w:t>
+        <w:t>Los usuarios deberán cambiar su contraseña cada cierto periodo de tiempo.</w:t>
       </w:r>
     </w:p>
     <w:p>
@@ -5087,10 +5055,7 @@
         <w:t xml:space="preserve">US-02: </w:t>
       </w:r>
       <w:r>
-        <w:t xml:space="preserve">Como CL quiero poder cambiar mi contraseña </w:t>
-      </w:r>
-      <w:r>
-        <w:t>cada cierto período de tiempo.</w:t>
+        <w:t>Como CL quiero poder cambiar mi contraseña cada cierto período de tiempo.</w:t>
       </w:r>
     </w:p>
     <w:p>
@@ -5118,10 +5083,7 @@
         <w:t xml:space="preserve">US-04: </w:t>
       </w:r>
       <w:r>
-        <w:t>Como CL quiero poder llevar un registro de las plantas que adquirí para poder saber có</w:t>
-      </w:r>
-      <w:r>
-        <w:t>mo debo cuidarlas.</w:t>
+        <w:t>Como CL quiero poder llevar un registro de las plantas que adquirí para poder saber cómo debo cuidarlas.</w:t>
       </w:r>
     </w:p>
     <w:p>
@@ -5177,10 +5139,7 @@
         <w:t xml:space="preserve">US-08: </w:t>
       </w:r>
       <w:r>
-        <w:t>Como CL quiero  que SIS-D me envíe un correo electrónico notificando cuando debo regar-fertilizar-pod</w:t>
-      </w:r>
-      <w:r>
-        <w:t>ar a mis plantas.</w:t>
+        <w:t>Como CL quiero  que SIS-D me envíe un correo electrónico notificando cuando debo regar-fertilizar-podar a mis plantas.</w:t>
       </w:r>
     </w:p>
     <w:p>
@@ -5222,10 +5181,7 @@
         <w:t xml:space="preserve">US-11: </w:t>
       </w:r>
       <w:r>
-        <w:t>Como CL quiero dejar comentarios en la web sobr</w:t>
-      </w:r>
-      <w:r>
-        <w:t>e mi experiencia de compra y uso de SIS-D.</w:t>
+        <w:t>Como CL quiero dejar comentarios en la web sobre mi experiencia de compra y uso de SIS-D.</w:t>
       </w:r>
     </w:p>
     <w:p>
@@ -5253,10 +5209,7 @@
         <w:t xml:space="preserve">US-13: </w:t>
       </w:r>
       <w:r>
-        <w:t>Como CL quiero tener un chat con el vivero a través de un chat en la aplicaci</w:t>
-      </w:r>
-      <w:r>
-        <w:t>ón.</w:t>
+        <w:t>Como CL quiero tener un chat con el vivero a través de un chat en la aplicación.</w:t>
       </w:r>
     </w:p>
     <w:p>
@@ -5303,10 +5256,7 @@
         <w:t xml:space="preserve">US-16: </w:t>
       </w:r>
       <w:r>
-        <w:t>Como admin quiero tener información mensual de mis ventas y fa</w:t>
-      </w:r>
-      <w:r>
-        <w:t xml:space="preserve">cturas generadas para tener reportes fiables. </w:t>
+        <w:t xml:space="preserve">Como admin quiero tener información mensual de mis ventas y facturas generadas para tener reportes fiables. </w:t>
       </w:r>
     </w:p>
     <w:p>
@@ -5334,10 +5284,7 @@
         <w:t>US-18:</w:t>
       </w:r>
       <w:r>
-        <w:t xml:space="preserve"> Como admin quiero que mis clientes esten en una base de datos para realizar </w:t>
-      </w:r>
-      <w:r>
-        <w:t xml:space="preserve">gestiones y consultas. </w:t>
+        <w:t xml:space="preserve"> Como admin quiero que mis clientes esten en una base de datos para realizar gestiones y consultas. </w:t>
       </w:r>
     </w:p>
     <w:p>
@@ -5380,10 +5327,7 @@
         <w:t xml:space="preserve">US-20: </w:t>
       </w:r>
       <w:r>
-        <w:t>Como admin quiero  a</w:t>
-      </w:r>
-      <w:r>
-        <w:t>dministrar los contenidos de SIS-D para poder cambiar precios, fotos, descripciones, habilitar comentarios.</w:t>
+        <w:t>Como admin quiero  administrar los contenidos de SIS-D para poder cambiar precios, fotos, descripciones, habilitar comentarios.</w:t>
       </w:r>
     </w:p>
     <w:p>
@@ -5816,8 +5760,498 @@
           <w:szCs w:val="40"/>
         </w:rPr>
       </w:pPr>
-      <w:bookmarkStart w:id="3" w:name="_heading=h.m3u7uukedsiu" w:colFirst="0" w:colLast="0"/>
-      <w:bookmarkEnd w:id="3"/>
+      <w:bookmarkStart w:id="2" w:name="_heading=h.m3u7uukedsiu" w:colFirst="0" w:colLast="0"/>
+      <w:bookmarkEnd w:id="2"/>
+    </w:p>
+    <w:p>
+      <w:pPr>
+        <w:pBdr>
+          <w:top w:val="nil"/>
+          <w:left w:val="nil"/>
+          <w:bottom w:val="nil"/>
+          <w:right w:val="nil"/>
+          <w:between w:val="nil"/>
+        </w:pBdr>
+        <w:tabs>
+          <w:tab w:val="left" w:pos="5010"/>
+        </w:tabs>
+        <w:rPr>
+          <w:color w:val="FF0000"/>
+          <w:sz w:val="40"/>
+          <w:szCs w:val="40"/>
+        </w:rPr>
+      </w:pPr>
+    </w:p>
+    <w:p>
+      <w:pPr>
+        <w:pBdr>
+          <w:top w:val="nil"/>
+          <w:left w:val="nil"/>
+          <w:bottom w:val="nil"/>
+          <w:right w:val="nil"/>
+          <w:between w:val="nil"/>
+        </w:pBdr>
+        <w:tabs>
+          <w:tab w:val="left" w:pos="5010"/>
+        </w:tabs>
+        <w:rPr>
+          <w:color w:val="FF0000"/>
+          <w:sz w:val="40"/>
+          <w:szCs w:val="40"/>
+        </w:rPr>
+      </w:pPr>
+    </w:p>
+    <w:p>
+      <w:pPr>
+        <w:pBdr>
+          <w:top w:val="nil"/>
+          <w:left w:val="nil"/>
+          <w:bottom w:val="nil"/>
+          <w:right w:val="nil"/>
+          <w:between w:val="nil"/>
+        </w:pBdr>
+        <w:tabs>
+          <w:tab w:val="left" w:pos="5010"/>
+        </w:tabs>
+        <w:rPr>
+          <w:color w:val="FF0000"/>
+          <w:sz w:val="40"/>
+          <w:szCs w:val="40"/>
+        </w:rPr>
+      </w:pPr>
+    </w:p>
+    <w:p>
+      <w:pPr>
+        <w:pBdr>
+          <w:top w:val="nil"/>
+          <w:left w:val="nil"/>
+          <w:bottom w:val="nil"/>
+          <w:right w:val="nil"/>
+          <w:between w:val="nil"/>
+        </w:pBdr>
+        <w:tabs>
+          <w:tab w:val="left" w:pos="5010"/>
+        </w:tabs>
+        <w:rPr>
+          <w:color w:val="FF0000"/>
+          <w:sz w:val="40"/>
+          <w:szCs w:val="40"/>
+        </w:rPr>
+      </w:pPr>
+    </w:p>
+    <w:p>
+      <w:pPr>
+        <w:pBdr>
+          <w:top w:val="nil"/>
+          <w:left w:val="nil"/>
+          <w:bottom w:val="nil"/>
+          <w:right w:val="nil"/>
+          <w:between w:val="nil"/>
+        </w:pBdr>
+        <w:tabs>
+          <w:tab w:val="left" w:pos="5010"/>
+        </w:tabs>
+        <w:rPr>
+          <w:color w:val="FF0000"/>
+          <w:sz w:val="40"/>
+          <w:szCs w:val="40"/>
+        </w:rPr>
+      </w:pPr>
+    </w:p>
+    <w:p>
+      <w:pPr>
+        <w:pBdr>
+          <w:top w:val="nil"/>
+          <w:left w:val="nil"/>
+          <w:bottom w:val="nil"/>
+          <w:right w:val="nil"/>
+          <w:between w:val="nil"/>
+        </w:pBdr>
+        <w:tabs>
+          <w:tab w:val="left" w:pos="5010"/>
+        </w:tabs>
+        <w:rPr>
+          <w:color w:val="FF0000"/>
+          <w:sz w:val="40"/>
+          <w:szCs w:val="40"/>
+        </w:rPr>
+      </w:pPr>
+    </w:p>
+    <w:tbl>
+      <w:tblPr>
+        <w:tblStyle w:val="af4"/>
+        <w:tblW w:w="9660" w:type="dxa"/>
+        <w:tblInd w:w="0" w:type="dxa"/>
+        <w:tblLayout w:type="fixed"/>
+        <w:tblLook w:val="0400" w:firstRow="0" w:lastRow="0" w:firstColumn="0" w:lastColumn="0" w:noHBand="0" w:noVBand="1"/>
+      </w:tblPr>
+      <w:tblGrid>
+        <w:gridCol w:w="2440"/>
+        <w:gridCol w:w="7220"/>
+      </w:tblGrid>
+      <w:tr>
+        <w:trPr>
+          <w:trHeight w:val="450"/>
+        </w:trPr>
+        <w:tc>
+          <w:tcPr>
+            <w:tcW w:w="2440" w:type="dxa"/>
+            <w:tcBorders>
+              <w:top w:val="single" w:sz="4" w:space="0" w:color="000000"/>
+              <w:left w:val="single" w:sz="4" w:space="0" w:color="000000"/>
+              <w:bottom w:val="single" w:sz="4" w:space="0" w:color="000000"/>
+              <w:right w:val="single" w:sz="4" w:space="0" w:color="000000"/>
+            </w:tcBorders>
+            <w:shd w:val="clear" w:color="auto" w:fill="FFFFFF"/>
+          </w:tcPr>
+          <w:p>
+            <w:pPr>
+              <w:spacing w:after="0" w:line="240" w:lineRule="auto"/>
+              <w:jc w:val="both"/>
+              <w:rPr>
+                <w:b/>
+              </w:rPr>
+            </w:pPr>
+            <w:r>
+              <w:rPr>
+                <w:b/>
+              </w:rPr>
+              <w:t>N de sprint</w:t>
+            </w:r>
+          </w:p>
+        </w:tc>
+        <w:tc>
+          <w:tcPr>
+            <w:tcW w:w="7220" w:type="dxa"/>
+            <w:tcBorders>
+              <w:top w:val="single" w:sz="4" w:space="0" w:color="000000"/>
+              <w:left w:val="nil"/>
+              <w:bottom w:val="single" w:sz="4" w:space="0" w:color="000000"/>
+              <w:right w:val="single" w:sz="4" w:space="0" w:color="000000"/>
+            </w:tcBorders>
+            <w:shd w:val="clear" w:color="auto" w:fill="FFFFFF"/>
+          </w:tcPr>
+          <w:p>
+            <w:pPr>
+              <w:spacing w:after="0" w:line="240" w:lineRule="auto"/>
+              <w:jc w:val="both"/>
+            </w:pPr>
+            <w:r>
+              <w:t>.0</w:t>
+            </w:r>
+            <w:r>
+              <w:t>2</w:t>
+            </w:r>
+            <w:r>
+              <w:t>.</w:t>
+            </w:r>
+          </w:p>
+        </w:tc>
+      </w:tr>
+      <w:tr>
+        <w:trPr>
+          <w:trHeight w:val="435"/>
+        </w:trPr>
+        <w:tc>
+          <w:tcPr>
+            <w:tcW w:w="2440" w:type="dxa"/>
+            <w:tcBorders>
+              <w:top w:val="nil"/>
+              <w:left w:val="single" w:sz="4" w:space="0" w:color="000000"/>
+              <w:bottom w:val="single" w:sz="4" w:space="0" w:color="000000"/>
+              <w:right w:val="single" w:sz="4" w:space="0" w:color="000000"/>
+            </w:tcBorders>
+            <w:shd w:val="clear" w:color="auto" w:fill="FFFFFF"/>
+          </w:tcPr>
+          <w:p>
+            <w:pPr>
+              <w:spacing w:after="0" w:line="240" w:lineRule="auto"/>
+              <w:rPr>
+                <w:b/>
+              </w:rPr>
+            </w:pPr>
+            <w:r>
+              <w:rPr>
+                <w:b/>
+              </w:rPr>
+              <w:t>Sprint Backlog</w:t>
+            </w:r>
+          </w:p>
+        </w:tc>
+        <w:tc>
+          <w:tcPr>
+            <w:tcW w:w="7220" w:type="dxa"/>
+            <w:tcBorders>
+              <w:top w:val="nil"/>
+              <w:left w:val="nil"/>
+              <w:bottom w:val="single" w:sz="4" w:space="0" w:color="000000"/>
+              <w:right w:val="single" w:sz="4" w:space="0" w:color="000000"/>
+            </w:tcBorders>
+            <w:shd w:val="clear" w:color="auto" w:fill="FFFFFF"/>
+          </w:tcPr>
+          <w:p>
+            <w:pPr>
+              <w:ind w:right="261"/>
+              <w:jc w:val="both"/>
+              <w:rPr>
+                <w:b/>
+              </w:rPr>
+            </w:pPr>
+            <w:r>
+              <w:rPr>
+                <w:b/>
+              </w:rPr>
+              <w:t xml:space="preserve"> US-01 | US-02 | US-03 | US-4| US-5| US-6| US-7| US-8| US-9 |US-10 </w:t>
+            </w:r>
+          </w:p>
+          <w:p>
+            <w:pPr>
+              <w:ind w:right="261"/>
+              <w:jc w:val="both"/>
+              <w:rPr>
+                <w:b/>
+              </w:rPr>
+            </w:pPr>
+            <w:r>
+              <w:rPr>
+                <w:b/>
+              </w:rPr>
+              <w:t xml:space="preserve">|US-11 |US-12 |US-13 |US-14 |US-15 |US-16 |US-17 |US-18 |US-19 |US-20 </w:t>
+            </w:r>
+          </w:p>
+        </w:tc>
+      </w:tr>
+      <w:tr>
+        <w:trPr>
+          <w:trHeight w:val="405"/>
+        </w:trPr>
+        <w:tc>
+          <w:tcPr>
+            <w:tcW w:w="2440" w:type="dxa"/>
+            <w:tcBorders>
+              <w:top w:val="nil"/>
+              <w:left w:val="single" w:sz="4" w:space="0" w:color="000000"/>
+              <w:bottom w:val="single" w:sz="4" w:space="0" w:color="000000"/>
+              <w:right w:val="single" w:sz="4" w:space="0" w:color="000000"/>
+            </w:tcBorders>
+            <w:shd w:val="clear" w:color="auto" w:fill="FFFFFF"/>
+          </w:tcPr>
+          <w:p>
+            <w:pPr>
+              <w:spacing w:after="0" w:line="240" w:lineRule="auto"/>
+              <w:jc w:val="both"/>
+              <w:rPr>
+                <w:b/>
+              </w:rPr>
+            </w:pPr>
+            <w:r>
+              <w:rPr>
+                <w:b/>
+              </w:rPr>
+              <w:t>Responsabilidades</w:t>
+            </w:r>
+          </w:p>
+        </w:tc>
+        <w:tc>
+          <w:tcPr>
+            <w:tcW w:w="7220" w:type="dxa"/>
+            <w:tcBorders>
+              <w:top w:val="nil"/>
+              <w:left w:val="nil"/>
+              <w:bottom w:val="single" w:sz="4" w:space="0" w:color="000000"/>
+              <w:right w:val="single" w:sz="4" w:space="0" w:color="000000"/>
+            </w:tcBorders>
+            <w:shd w:val="clear" w:color="auto" w:fill="FFFFFF"/>
+          </w:tcPr>
+          <w:p>
+            <w:pPr>
+              <w:spacing w:after="0" w:line="240" w:lineRule="auto"/>
+              <w:jc w:val="both"/>
+            </w:pPr>
+            <w:r>
+              <w:t>Lucía Grosso: Product Owner</w:t>
+            </w:r>
+          </w:p>
+          <w:p>
+            <w:pPr>
+              <w:spacing w:after="0" w:line="240" w:lineRule="auto"/>
+              <w:jc w:val="both"/>
+            </w:pPr>
+            <w:r>
+              <w:t>Manuel Cañas: Scrum Master</w:t>
+            </w:r>
+          </w:p>
+          <w:p>
+            <w:pPr>
+              <w:spacing w:after="0" w:line="240" w:lineRule="auto"/>
+              <w:jc w:val="both"/>
+            </w:pPr>
+            <w:r>
+              <w:t>Milagro Luque: Development Team</w:t>
+            </w:r>
+          </w:p>
+          <w:p>
+            <w:pPr>
+              <w:spacing w:after="0" w:line="240" w:lineRule="auto"/>
+              <w:jc w:val="both"/>
+            </w:pPr>
+            <w:r>
+              <w:t>M.Belén Ré: Development Team</w:t>
+            </w:r>
+          </w:p>
+          <w:p>
+            <w:pPr>
+              <w:spacing w:after="0" w:line="240" w:lineRule="auto"/>
+              <w:jc w:val="both"/>
+            </w:pPr>
+            <w:r>
+              <w:t>Gabriel Millán: Development Team</w:t>
+            </w:r>
+          </w:p>
+          <w:p>
+            <w:pPr>
+              <w:spacing w:after="0" w:line="240" w:lineRule="auto"/>
+              <w:jc w:val="both"/>
+            </w:pPr>
+          </w:p>
+        </w:tc>
+      </w:tr>
+      <w:tr>
+        <w:trPr>
+          <w:trHeight w:val="435"/>
+        </w:trPr>
+        <w:tc>
+          <w:tcPr>
+            <w:tcW w:w="2440" w:type="dxa"/>
+            <w:tcBorders>
+              <w:top w:val="nil"/>
+              <w:left w:val="single" w:sz="4" w:space="0" w:color="000000"/>
+              <w:bottom w:val="nil"/>
+              <w:right w:val="single" w:sz="4" w:space="0" w:color="000000"/>
+            </w:tcBorders>
+            <w:shd w:val="clear" w:color="auto" w:fill="FFFFFF"/>
+          </w:tcPr>
+          <w:p>
+            <w:pPr>
+              <w:spacing w:after="0" w:line="240" w:lineRule="auto"/>
+              <w:jc w:val="both"/>
+              <w:rPr>
+                <w:b/>
+              </w:rPr>
+            </w:pPr>
+            <w:r>
+              <w:rPr>
+                <w:b/>
+              </w:rPr>
+              <w:t>Calendario</w:t>
+            </w:r>
+          </w:p>
+        </w:tc>
+        <w:tc>
+          <w:tcPr>
+            <w:tcW w:w="7220" w:type="dxa"/>
+            <w:tcBorders>
+              <w:top w:val="nil"/>
+              <w:left w:val="nil"/>
+              <w:bottom w:val="nil"/>
+              <w:right w:val="single" w:sz="4" w:space="0" w:color="000000"/>
+            </w:tcBorders>
+            <w:shd w:val="clear" w:color="auto" w:fill="FFFFFF"/>
+          </w:tcPr>
+          <w:p>
+            <w:pPr>
+              <w:spacing w:after="0" w:line="240" w:lineRule="auto"/>
+              <w:jc w:val="both"/>
+            </w:pPr>
+            <w:r>
+              <w:t>Semana 26/10/2021</w:t>
+            </w:r>
+            <w:r>
+              <w:t xml:space="preserve"> al 16/11/2021.</w:t>
+            </w:r>
+            <w:bookmarkStart w:id="3" w:name="_GoBack"/>
+            <w:bookmarkEnd w:id="3"/>
+          </w:p>
+          <w:p>
+            <w:pPr>
+              <w:spacing w:after="0" w:line="240" w:lineRule="auto"/>
+              <w:jc w:val="both"/>
+            </w:pPr>
+          </w:p>
+        </w:tc>
+      </w:tr>
+      <w:tr>
+        <w:trPr>
+          <w:trHeight w:val="390"/>
+        </w:trPr>
+        <w:tc>
+          <w:tcPr>
+            <w:tcW w:w="2440" w:type="dxa"/>
+            <w:tcBorders>
+              <w:top w:val="single" w:sz="4" w:space="0" w:color="000000"/>
+              <w:left w:val="single" w:sz="4" w:space="0" w:color="000000"/>
+              <w:bottom w:val="single" w:sz="4" w:space="0" w:color="000000"/>
+              <w:right w:val="nil"/>
+            </w:tcBorders>
+            <w:shd w:val="clear" w:color="auto" w:fill="FFFFFF"/>
+          </w:tcPr>
+          <w:p>
+            <w:pPr>
+              <w:spacing w:after="0" w:line="240" w:lineRule="auto"/>
+              <w:jc w:val="both"/>
+              <w:rPr>
+                <w:b/>
+              </w:rPr>
+            </w:pPr>
+            <w:r>
+              <w:rPr>
+                <w:b/>
+              </w:rPr>
+              <w:t>Inconvenientes:</w:t>
+            </w:r>
+          </w:p>
+        </w:tc>
+        <w:tc>
+          <w:tcPr>
+            <w:tcW w:w="7220" w:type="dxa"/>
+            <w:tcBorders>
+              <w:top w:val="single" w:sz="4" w:space="0" w:color="000000"/>
+              <w:left w:val="nil"/>
+              <w:bottom w:val="single" w:sz="4" w:space="0" w:color="000000"/>
+              <w:right w:val="single" w:sz="4" w:space="0" w:color="000000"/>
+            </w:tcBorders>
+            <w:shd w:val="clear" w:color="auto" w:fill="FFFFFF"/>
+          </w:tcPr>
+          <w:p>
+            <w:pPr>
+              <w:spacing w:after="0" w:line="240" w:lineRule="auto"/>
+              <w:jc w:val="both"/>
+            </w:pPr>
+            <w:r>
+              <w:t> </w:t>
+            </w:r>
+          </w:p>
+        </w:tc>
+      </w:tr>
+    </w:tbl>
+    <w:p>
+      <w:pPr>
+        <w:pBdr>
+          <w:top w:val="nil"/>
+          <w:left w:val="nil"/>
+          <w:bottom w:val="nil"/>
+          <w:right w:val="nil"/>
+          <w:between w:val="nil"/>
+        </w:pBdr>
+        <w:tabs>
+          <w:tab w:val="left" w:pos="5010"/>
+        </w:tabs>
+        <w:rPr>
+          <w:color w:val="FF0000"/>
+          <w:sz w:val="40"/>
+          <w:szCs w:val="40"/>
+        </w:rPr>
+      </w:pPr>
     </w:p>
     <w:sectPr>
       <w:headerReference w:type="default" r:id="rId8"/>
@@ -5903,7 +6337,7 @@
         <w:noProof/>
         <w:color w:val="000000"/>
       </w:rPr>
-      <w:t>2</w:t>
+      <w:t>8</w:t>
     </w:r>
     <w:r>
       <w:rPr>

</xml_diff>

<commit_message>
Apartado Programación Web en IEEE, especificación de puntos solicitados.
</commit_message>
<xml_diff>
--- a/Especificación de requisitos de sistema NUEVO.docx
+++ b/Especificación de requisitos de sistema NUEVO.docx
@@ -5937,13 +5937,7 @@
               <w:jc w:val="both"/>
             </w:pPr>
             <w:r>
-              <w:t>.0</w:t>
-            </w:r>
-            <w:r>
-              <w:t>2</w:t>
-            </w:r>
-            <w:r>
-              <w:t>.</w:t>
+              <w:t>.02.</w:t>
             </w:r>
           </w:p>
         </w:tc>
@@ -6164,13 +6158,8 @@
               <w:jc w:val="both"/>
             </w:pPr>
             <w:r>
-              <w:t>Semana 26/10/2021</w:t>
-            </w:r>
-            <w:r>
-              <w:t xml:space="preserve"> al 16/11/2021.</w:t>
-            </w:r>
-            <w:bookmarkStart w:id="3" w:name="_GoBack"/>
-            <w:bookmarkEnd w:id="3"/>
+              <w:t>Semana 26/10/2021 al 16/11/2021.</w:t>
+            </w:r>
           </w:p>
           <w:p>
             <w:pPr>
@@ -6234,6 +6223,429 @@
         </w:tc>
       </w:tr>
     </w:tbl>
+    <w:p>
+      <w:pPr>
+        <w:pStyle w:val="NormalWeb"/>
+        <w:spacing w:before="0" w:beforeAutospacing="0" w:after="200" w:afterAutospacing="0"/>
+        <w:jc w:val="both"/>
+        <w:rPr>
+          <w:rFonts w:ascii="Arial" w:hAnsi="Arial" w:cs="Arial"/>
+          <w:color w:val="000000"/>
+          <w:sz w:val="22"/>
+          <w:szCs w:val="22"/>
+        </w:rPr>
+      </w:pPr>
+    </w:p>
+    <w:p>
+      <w:pPr>
+        <w:pStyle w:val="NormalWeb"/>
+        <w:spacing w:before="0" w:beforeAutospacing="0" w:after="200" w:afterAutospacing="0"/>
+        <w:jc w:val="both"/>
+        <w:rPr>
+          <w:rFonts w:ascii="Arial" w:hAnsi="Arial" w:cs="Arial"/>
+          <w:color w:val="000000"/>
+          <w:sz w:val="22"/>
+          <w:szCs w:val="22"/>
+        </w:rPr>
+      </w:pPr>
+    </w:p>
+    <w:p>
+      <w:pPr>
+        <w:pStyle w:val="NormalWeb"/>
+        <w:spacing w:before="0" w:beforeAutospacing="0" w:after="200" w:afterAutospacing="0"/>
+        <w:jc w:val="both"/>
+        <w:rPr>
+          <w:rFonts w:ascii="Arial" w:hAnsi="Arial" w:cs="Arial"/>
+          <w:color w:val="000000"/>
+          <w:sz w:val="22"/>
+          <w:szCs w:val="22"/>
+        </w:rPr>
+      </w:pPr>
+    </w:p>
+    <w:p>
+      <w:pPr>
+        <w:pStyle w:val="NormalWeb"/>
+        <w:spacing w:before="0" w:beforeAutospacing="0" w:after="200" w:afterAutospacing="0"/>
+        <w:jc w:val="both"/>
+        <w:rPr>
+          <w:rFonts w:ascii="Arial" w:hAnsi="Arial" w:cs="Arial"/>
+          <w:color w:val="000000"/>
+          <w:sz w:val="22"/>
+          <w:szCs w:val="22"/>
+        </w:rPr>
+      </w:pPr>
+    </w:p>
+    <w:p>
+      <w:pPr>
+        <w:pStyle w:val="NormalWeb"/>
+        <w:spacing w:before="0" w:beforeAutospacing="0" w:after="200" w:afterAutospacing="0"/>
+        <w:jc w:val="both"/>
+        <w:rPr>
+          <w:rFonts w:ascii="Arial" w:hAnsi="Arial" w:cs="Arial"/>
+          <w:color w:val="000000"/>
+          <w:sz w:val="22"/>
+          <w:szCs w:val="22"/>
+        </w:rPr>
+      </w:pPr>
+    </w:p>
+    <w:p>
+      <w:pPr>
+        <w:pStyle w:val="NormalWeb"/>
+        <w:spacing w:before="0" w:beforeAutospacing="0" w:after="200" w:afterAutospacing="0"/>
+        <w:jc w:val="both"/>
+        <w:rPr>
+          <w:rFonts w:ascii="Arial" w:hAnsi="Arial" w:cs="Arial"/>
+          <w:color w:val="000000"/>
+          <w:sz w:val="22"/>
+          <w:szCs w:val="22"/>
+        </w:rPr>
+      </w:pPr>
+    </w:p>
+    <w:p>
+      <w:pPr>
+        <w:pStyle w:val="NormalWeb"/>
+        <w:spacing w:before="0" w:beforeAutospacing="0" w:after="200" w:afterAutospacing="0"/>
+        <w:jc w:val="both"/>
+        <w:rPr>
+          <w:rFonts w:ascii="Arial" w:hAnsi="Arial" w:cs="Arial"/>
+          <w:color w:val="000000"/>
+          <w:sz w:val="22"/>
+          <w:szCs w:val="22"/>
+        </w:rPr>
+      </w:pPr>
+    </w:p>
+    <w:p>
+      <w:pPr>
+        <w:pStyle w:val="NormalWeb"/>
+        <w:spacing w:before="0" w:beforeAutospacing="0" w:after="200" w:afterAutospacing="0"/>
+        <w:jc w:val="both"/>
+        <w:rPr>
+          <w:rFonts w:ascii="Arial" w:hAnsi="Arial" w:cs="Arial"/>
+          <w:color w:val="000000"/>
+          <w:sz w:val="22"/>
+          <w:szCs w:val="22"/>
+        </w:rPr>
+      </w:pPr>
+    </w:p>
+    <w:p>
+      <w:pPr>
+        <w:pStyle w:val="NormalWeb"/>
+        <w:spacing w:before="0" w:beforeAutospacing="0" w:after="200" w:afterAutospacing="0"/>
+        <w:jc w:val="both"/>
+        <w:rPr>
+          <w:rFonts w:ascii="Arial" w:hAnsi="Arial" w:cs="Arial"/>
+          <w:color w:val="000000"/>
+          <w:sz w:val="22"/>
+          <w:szCs w:val="22"/>
+        </w:rPr>
+      </w:pPr>
+    </w:p>
+    <w:p>
+      <w:pPr>
+        <w:pStyle w:val="NormalWeb"/>
+        <w:spacing w:before="0" w:beforeAutospacing="0" w:after="200" w:afterAutospacing="0"/>
+        <w:jc w:val="both"/>
+        <w:rPr>
+          <w:rFonts w:ascii="Arial" w:hAnsi="Arial" w:cs="Arial"/>
+          <w:color w:val="000000"/>
+          <w:sz w:val="22"/>
+          <w:szCs w:val="22"/>
+        </w:rPr>
+      </w:pPr>
+    </w:p>
+    <w:p>
+      <w:pPr>
+        <w:pStyle w:val="NormalWeb"/>
+        <w:spacing w:before="0" w:beforeAutospacing="0" w:after="200" w:afterAutospacing="0"/>
+        <w:jc w:val="both"/>
+        <w:rPr>
+          <w:rFonts w:ascii="Arial" w:hAnsi="Arial" w:cs="Arial"/>
+          <w:color w:val="000000"/>
+          <w:sz w:val="22"/>
+          <w:szCs w:val="22"/>
+        </w:rPr>
+      </w:pPr>
+    </w:p>
+    <w:p>
+      <w:pPr>
+        <w:pStyle w:val="NormalWeb"/>
+        <w:spacing w:before="0" w:beforeAutospacing="0" w:after="200" w:afterAutospacing="0"/>
+        <w:jc w:val="both"/>
+        <w:rPr>
+          <w:rFonts w:ascii="Arial" w:hAnsi="Arial" w:cs="Arial"/>
+          <w:color w:val="000000"/>
+          <w:sz w:val="22"/>
+          <w:szCs w:val="22"/>
+        </w:rPr>
+      </w:pPr>
+    </w:p>
+    <w:p>
+      <w:pPr>
+        <w:pStyle w:val="NormalWeb"/>
+        <w:spacing w:before="0" w:beforeAutospacing="0" w:after="200" w:afterAutospacing="0"/>
+        <w:jc w:val="both"/>
+        <w:rPr>
+          <w:rFonts w:ascii="Arial" w:hAnsi="Arial" w:cs="Arial"/>
+          <w:color w:val="000000"/>
+          <w:sz w:val="22"/>
+          <w:szCs w:val="22"/>
+        </w:rPr>
+      </w:pPr>
+    </w:p>
+    <w:p>
+      <w:pPr>
+        <w:pStyle w:val="NormalWeb"/>
+        <w:spacing w:before="0" w:beforeAutospacing="0" w:after="200" w:afterAutospacing="0"/>
+        <w:jc w:val="both"/>
+        <w:rPr>
+          <w:rFonts w:ascii="Arial" w:hAnsi="Arial" w:cs="Arial"/>
+          <w:color w:val="000000"/>
+          <w:sz w:val="22"/>
+          <w:szCs w:val="22"/>
+        </w:rPr>
+      </w:pPr>
+    </w:p>
+    <w:p>
+      <w:pPr>
+        <w:pStyle w:val="NormalWeb"/>
+        <w:spacing w:before="0" w:beforeAutospacing="0" w:after="200" w:afterAutospacing="0"/>
+        <w:jc w:val="both"/>
+        <w:rPr>
+          <w:rFonts w:ascii="Arial" w:hAnsi="Arial" w:cs="Arial"/>
+          <w:color w:val="000000"/>
+          <w:sz w:val="22"/>
+          <w:szCs w:val="22"/>
+        </w:rPr>
+      </w:pPr>
+    </w:p>
+    <w:p>
+      <w:pPr>
+        <w:pStyle w:val="NormalWeb"/>
+        <w:spacing w:before="0" w:beforeAutospacing="0" w:after="200" w:afterAutospacing="0"/>
+        <w:jc w:val="both"/>
+        <w:rPr>
+          <w:rFonts w:ascii="Arial" w:hAnsi="Arial" w:cs="Arial"/>
+          <w:color w:val="000000"/>
+          <w:sz w:val="22"/>
+          <w:szCs w:val="22"/>
+        </w:rPr>
+      </w:pPr>
+    </w:p>
+    <w:p>
+      <w:pPr>
+        <w:pStyle w:val="NormalWeb"/>
+        <w:spacing w:before="0" w:beforeAutospacing="0" w:after="200" w:afterAutospacing="0"/>
+        <w:jc w:val="both"/>
+        <w:rPr>
+          <w:rFonts w:ascii="Arial" w:hAnsi="Arial" w:cs="Arial"/>
+          <w:color w:val="000000"/>
+          <w:sz w:val="22"/>
+          <w:szCs w:val="22"/>
+        </w:rPr>
+      </w:pPr>
+    </w:p>
+    <w:p>
+      <w:pPr>
+        <w:pStyle w:val="NormalWeb"/>
+        <w:spacing w:before="0" w:beforeAutospacing="0" w:after="200" w:afterAutospacing="0"/>
+        <w:jc w:val="both"/>
+        <w:rPr>
+          <w:rFonts w:ascii="Arial" w:hAnsi="Arial" w:cs="Arial"/>
+          <w:color w:val="000000"/>
+          <w:sz w:val="22"/>
+          <w:szCs w:val="22"/>
+        </w:rPr>
+      </w:pPr>
+    </w:p>
+    <w:p>
+      <w:pPr>
+        <w:jc w:val="both"/>
+        <w:rPr>
+          <w:b/>
+          <w:sz w:val="26"/>
+          <w:szCs w:val="26"/>
+        </w:rPr>
+      </w:pPr>
+      <w:r>
+        <w:rPr>
+          <w:b/>
+          <w:sz w:val="26"/>
+          <w:szCs w:val="26"/>
+        </w:rPr>
+        <w:lastRenderedPageBreak/>
+        <w:t>3.</w:t>
+      </w:r>
+      <w:r>
+        <w:rPr>
+          <w:b/>
+          <w:sz w:val="26"/>
+          <w:szCs w:val="26"/>
+        </w:rPr>
+        <w:t xml:space="preserve"> </w:t>
+      </w:r>
+      <w:r>
+        <w:rPr>
+          <w:b/>
+          <w:sz w:val="26"/>
+          <w:szCs w:val="26"/>
+        </w:rPr>
+        <w:t>Apartado Programación Web</w:t>
+      </w:r>
+    </w:p>
+    <w:p>
+      <w:pPr>
+        <w:jc w:val="both"/>
+        <w:rPr>
+          <w:b/>
+        </w:rPr>
+      </w:pPr>
+      <w:r>
+        <w:rPr>
+          <w:b/>
+          <w:sz w:val="26"/>
+          <w:szCs w:val="26"/>
+          <w:u w:val="single"/>
+        </w:rPr>
+        <w:t>Incorporación</w:t>
+      </w:r>
+      <w:r>
+        <w:rPr>
+          <w:b/>
+          <w:sz w:val="26"/>
+          <w:szCs w:val="26"/>
+        </w:rPr>
+        <w:t xml:space="preserve"> de puntos solicitados:</w:t>
+      </w:r>
+    </w:p>
+    <w:p>
+      <w:pPr>
+        <w:pStyle w:val="NormalWeb"/>
+        <w:spacing w:before="0" w:beforeAutospacing="0" w:after="200" w:afterAutospacing="0"/>
+        <w:jc w:val="both"/>
+      </w:pPr>
+      <w:bookmarkStart w:id="3" w:name="_GoBack"/>
+      <w:bookmarkEnd w:id="3"/>
+    </w:p>
+    <w:p>
+      <w:pPr>
+        <w:pStyle w:val="NormalWeb"/>
+        <w:numPr>
+          <w:ilvl w:val="0"/>
+          <w:numId w:val="3"/>
+        </w:numPr>
+        <w:spacing w:before="0" w:beforeAutospacing="0" w:after="200" w:afterAutospacing="0"/>
+        <w:jc w:val="both"/>
+      </w:pPr>
+      <w:r>
+        <w:rPr>
+          <w:rFonts w:ascii="Arial" w:hAnsi="Arial" w:cs="Arial"/>
+          <w:color w:val="000000"/>
+          <w:sz w:val="22"/>
+          <w:szCs w:val="22"/>
+        </w:rPr>
+        <w:t>Validación de campos vacíos mediante Bootstrap (de acuerdo al template de la web oficial), luego con Javascript la longitud de los campos, tipo de datos en los input. Los campos nombre y apellido deberán validarse con más de 2 caracteres. </w:t>
+      </w:r>
+    </w:p>
+    <w:p>
+      <w:pPr>
+        <w:pStyle w:val="NormalWeb"/>
+        <w:numPr>
+          <w:ilvl w:val="0"/>
+          <w:numId w:val="3"/>
+        </w:numPr>
+        <w:spacing w:before="0" w:beforeAutospacing="0" w:after="200" w:afterAutospacing="0"/>
+        <w:jc w:val="both"/>
+      </w:pPr>
+      <w:r>
+        <w:rPr>
+          <w:rFonts w:ascii="Arial" w:hAnsi="Arial" w:cs="Arial"/>
+          <w:color w:val="000000"/>
+          <w:sz w:val="22"/>
+          <w:szCs w:val="22"/>
+        </w:rPr>
+        <w:t>Crear una función en JavaScript para mostrar un cálculo de fechas (edad, día de turno, u otro pertinente al proyecto en desarrollo).</w:t>
+      </w:r>
+    </w:p>
+    <w:p>
+      <w:pPr>
+        <w:pStyle w:val="NormalWeb"/>
+        <w:numPr>
+          <w:ilvl w:val="0"/>
+          <w:numId w:val="3"/>
+        </w:numPr>
+        <w:spacing w:before="0" w:beforeAutospacing="0" w:after="200" w:afterAutospacing="0"/>
+        <w:jc w:val="both"/>
+      </w:pPr>
+      <w:r>
+        <w:rPr>
+          <w:rFonts w:ascii="Arial" w:hAnsi="Arial" w:cs="Arial"/>
+          <w:color w:val="000000"/>
+          <w:sz w:val="22"/>
+          <w:szCs w:val="22"/>
+        </w:rPr>
+        <w:t>Uno de los formularios debe tener funcionalidad en el botón Enviar, mostrando un Alert de operación exitosa.</w:t>
+      </w:r>
+    </w:p>
+    <w:p>
+      <w:pPr>
+        <w:pStyle w:val="NormalWeb"/>
+        <w:numPr>
+          <w:ilvl w:val="0"/>
+          <w:numId w:val="3"/>
+        </w:numPr>
+        <w:spacing w:before="0" w:beforeAutospacing="0" w:after="200" w:afterAutospacing="0"/>
+        <w:jc w:val="both"/>
+      </w:pPr>
+      <w:r>
+        <w:rPr>
+          <w:rFonts w:ascii="Arial" w:hAnsi="Arial" w:cs="Arial"/>
+          <w:color w:val="000000"/>
+          <w:sz w:val="22"/>
+          <w:szCs w:val="22"/>
+        </w:rPr>
+        <w:t>Una vez procesado el formulario, mostrar en una pantalla siguiente, los datos procesados, la cual debe mantener la estética del sitio, luego de unos segundos, redireccionar a una página de sitio (por ejemplo al index). </w:t>
+      </w:r>
+    </w:p>
+    <w:p>
+      <w:pPr>
+        <w:pStyle w:val="NormalWeb"/>
+        <w:numPr>
+          <w:ilvl w:val="0"/>
+          <w:numId w:val="3"/>
+        </w:numPr>
+        <w:spacing w:before="0" w:beforeAutospacing="0" w:after="200" w:afterAutospacing="0"/>
+        <w:jc w:val="both"/>
+      </w:pPr>
+      <w:r>
+        <w:rPr>
+          <w:rFonts w:ascii="Arial" w:hAnsi="Arial" w:cs="Arial"/>
+          <w:color w:val="000000"/>
+          <w:sz w:val="22"/>
+          <w:szCs w:val="22"/>
+        </w:rPr>
+        <w:t xml:space="preserve">Las funciones en JavaScript deberán estar en un archivo llamado </w:t>
+      </w:r>
+      <w:r>
+        <w:rPr>
+          <w:rFonts w:ascii="Arial" w:hAnsi="Arial" w:cs="Arial"/>
+          <w:b/>
+          <w:bCs/>
+          <w:color w:val="000000"/>
+          <w:sz w:val="22"/>
+          <w:szCs w:val="22"/>
+        </w:rPr>
+        <w:t>funcionesGrupo99.js</w:t>
+      </w:r>
+      <w:r>
+        <w:rPr>
+          <w:rFonts w:ascii="Arial" w:hAnsi="Arial" w:cs="Arial"/>
+          <w:color w:val="000000"/>
+          <w:sz w:val="22"/>
+          <w:szCs w:val="22"/>
+        </w:rPr>
+        <w:t xml:space="preserve"> . Agregar al menos 2 eventos de Javascript para que el usuario interactúe con el DOM.</w:t>
+      </w:r>
+    </w:p>
     <w:p>
       <w:pPr>
         <w:pBdr>
@@ -6250,6 +6662,7 @@
           <w:color w:val="FF0000"/>
           <w:sz w:val="40"/>
           <w:szCs w:val="40"/>
+          <w:u w:val="single"/>
         </w:rPr>
       </w:pPr>
     </w:p>
@@ -6337,7 +6750,7 @@
         <w:noProof/>
         <w:color w:val="000000"/>
       </w:rPr>
-      <w:t>8</w:t>
+      <w:t>9</w:t>
     </w:r>
     <w:r>
       <w:rPr>
@@ -6472,6 +6885,155 @@
 <file path=word/numbering.xml><?xml version="1.0" encoding="utf-8"?>
 <w:numbering xmlns:wpc="http://schemas.microsoft.com/office/word/2010/wordprocessingCanvas" xmlns:mc="http://schemas.openxmlformats.org/markup-compatibility/2006" xmlns:o="urn:schemas-microsoft-com:office:office" xmlns:r="http://schemas.openxmlformats.org/officeDocument/2006/relationships" xmlns:m="http://schemas.openxmlformats.org/officeDocument/2006/math" xmlns:v="urn:schemas-microsoft-com:vml" xmlns:wp14="http://schemas.microsoft.com/office/word/2010/wordprocessingDrawing" xmlns:wp="http://schemas.openxmlformats.org/drawingml/2006/wordprocessingDrawing" xmlns:w10="urn:schemas-microsoft-com:office:word" xmlns:w="http://schemas.openxmlformats.org/wordprocessingml/2006/main" xmlns:w14="http://schemas.microsoft.com/office/word/2010/wordml" xmlns:w15="http://schemas.microsoft.com/office/word/2012/wordml" xmlns:wpg="http://schemas.microsoft.com/office/word/2010/wordprocessingGroup" xmlns:wpi="http://schemas.microsoft.com/office/word/2010/wordprocessingInk" xmlns:wne="http://schemas.microsoft.com/office/word/2006/wordml" xmlns:wps="http://schemas.microsoft.com/office/word/2010/wordprocessingShape" mc:Ignorable="w14 w15 wp14">
   <w:abstractNum w:abstractNumId="0">
+    <w:nsid w:val="688A5291"/>
+    <w:multiLevelType w:val="multilevel"/>
+    <w:tmpl w:val="BA9A1FC8"/>
+    <w:lvl w:ilvl="0">
+      <w:start w:val="1"/>
+      <w:numFmt w:val="bullet"/>
+      <w:lvlText w:val=""/>
+      <w:lvlJc w:val="left"/>
+      <w:pPr>
+        <w:tabs>
+          <w:tab w:val="num" w:pos="720"/>
+        </w:tabs>
+        <w:ind w:left="720" w:hanging="360"/>
+      </w:pPr>
+      <w:rPr>
+        <w:rFonts w:ascii="Symbol" w:hAnsi="Symbol" w:hint="default"/>
+        <w:sz w:val="20"/>
+      </w:rPr>
+    </w:lvl>
+    <w:lvl w:ilvl="1" w:tentative="1">
+      <w:start w:val="1"/>
+      <w:numFmt w:val="bullet"/>
+      <w:lvlText w:val="o"/>
+      <w:lvlJc w:val="left"/>
+      <w:pPr>
+        <w:tabs>
+          <w:tab w:val="num" w:pos="1440"/>
+        </w:tabs>
+        <w:ind w:left="1440" w:hanging="360"/>
+      </w:pPr>
+      <w:rPr>
+        <w:rFonts w:ascii="Courier New" w:hAnsi="Courier New" w:hint="default"/>
+        <w:sz w:val="20"/>
+      </w:rPr>
+    </w:lvl>
+    <w:lvl w:ilvl="2" w:tentative="1">
+      <w:start w:val="1"/>
+      <w:numFmt w:val="bullet"/>
+      <w:lvlText w:val=""/>
+      <w:lvlJc w:val="left"/>
+      <w:pPr>
+        <w:tabs>
+          <w:tab w:val="num" w:pos="2160"/>
+        </w:tabs>
+        <w:ind w:left="2160" w:hanging="360"/>
+      </w:pPr>
+      <w:rPr>
+        <w:rFonts w:ascii="Wingdings" w:hAnsi="Wingdings" w:hint="default"/>
+        <w:sz w:val="20"/>
+      </w:rPr>
+    </w:lvl>
+    <w:lvl w:ilvl="3" w:tentative="1">
+      <w:start w:val="1"/>
+      <w:numFmt w:val="bullet"/>
+      <w:lvlText w:val=""/>
+      <w:lvlJc w:val="left"/>
+      <w:pPr>
+        <w:tabs>
+          <w:tab w:val="num" w:pos="2880"/>
+        </w:tabs>
+        <w:ind w:left="2880" w:hanging="360"/>
+      </w:pPr>
+      <w:rPr>
+        <w:rFonts w:ascii="Wingdings" w:hAnsi="Wingdings" w:hint="default"/>
+        <w:sz w:val="20"/>
+      </w:rPr>
+    </w:lvl>
+    <w:lvl w:ilvl="4" w:tentative="1">
+      <w:start w:val="1"/>
+      <w:numFmt w:val="bullet"/>
+      <w:lvlText w:val=""/>
+      <w:lvlJc w:val="left"/>
+      <w:pPr>
+        <w:tabs>
+          <w:tab w:val="num" w:pos="3600"/>
+        </w:tabs>
+        <w:ind w:left="3600" w:hanging="360"/>
+      </w:pPr>
+      <w:rPr>
+        <w:rFonts w:ascii="Wingdings" w:hAnsi="Wingdings" w:hint="default"/>
+        <w:sz w:val="20"/>
+      </w:rPr>
+    </w:lvl>
+    <w:lvl w:ilvl="5" w:tentative="1">
+      <w:start w:val="1"/>
+      <w:numFmt w:val="bullet"/>
+      <w:lvlText w:val=""/>
+      <w:lvlJc w:val="left"/>
+      <w:pPr>
+        <w:tabs>
+          <w:tab w:val="num" w:pos="4320"/>
+        </w:tabs>
+        <w:ind w:left="4320" w:hanging="360"/>
+      </w:pPr>
+      <w:rPr>
+        <w:rFonts w:ascii="Wingdings" w:hAnsi="Wingdings" w:hint="default"/>
+        <w:sz w:val="20"/>
+      </w:rPr>
+    </w:lvl>
+    <w:lvl w:ilvl="6" w:tentative="1">
+      <w:start w:val="1"/>
+      <w:numFmt w:val="bullet"/>
+      <w:lvlText w:val=""/>
+      <w:lvlJc w:val="left"/>
+      <w:pPr>
+        <w:tabs>
+          <w:tab w:val="num" w:pos="5040"/>
+        </w:tabs>
+        <w:ind w:left="5040" w:hanging="360"/>
+      </w:pPr>
+      <w:rPr>
+        <w:rFonts w:ascii="Wingdings" w:hAnsi="Wingdings" w:hint="default"/>
+        <w:sz w:val="20"/>
+      </w:rPr>
+    </w:lvl>
+    <w:lvl w:ilvl="7" w:tentative="1">
+      <w:start w:val="1"/>
+      <w:numFmt w:val="bullet"/>
+      <w:lvlText w:val=""/>
+      <w:lvlJc w:val="left"/>
+      <w:pPr>
+        <w:tabs>
+          <w:tab w:val="num" w:pos="5760"/>
+        </w:tabs>
+        <w:ind w:left="5760" w:hanging="360"/>
+      </w:pPr>
+      <w:rPr>
+        <w:rFonts w:ascii="Wingdings" w:hAnsi="Wingdings" w:hint="default"/>
+        <w:sz w:val="20"/>
+      </w:rPr>
+    </w:lvl>
+    <w:lvl w:ilvl="8" w:tentative="1">
+      <w:start w:val="1"/>
+      <w:numFmt w:val="bullet"/>
+      <w:lvlText w:val=""/>
+      <w:lvlJc w:val="left"/>
+      <w:pPr>
+        <w:tabs>
+          <w:tab w:val="num" w:pos="6480"/>
+        </w:tabs>
+        <w:ind w:left="6480" w:hanging="360"/>
+      </w:pPr>
+      <w:rPr>
+        <w:rFonts w:ascii="Wingdings" w:hAnsi="Wingdings" w:hint="default"/>
+        <w:sz w:val="20"/>
+      </w:rPr>
+    </w:lvl>
+  </w:abstractNum>
+  <w:abstractNum w:abstractNumId="1">
     <w:nsid w:val="6F8871E1"/>
     <w:multiLevelType w:val="multilevel"/>
     <w:tmpl w:val="4680278C"/>
@@ -6584,8 +7146,100 @@
       </w:rPr>
     </w:lvl>
   </w:abstractNum>
+  <w:abstractNum w:abstractNumId="2">
+    <w:nsid w:val="70CF0E7F"/>
+    <w:multiLevelType w:val="hybridMultilevel"/>
+    <w:tmpl w:val="896A0C5E"/>
+    <w:lvl w:ilvl="0" w:tplc="2C0A000F">
+      <w:start w:val="1"/>
+      <w:numFmt w:val="decimal"/>
+      <w:lvlText w:val="%1."/>
+      <w:lvlJc w:val="left"/>
+      <w:pPr>
+        <w:ind w:left="720" w:hanging="360"/>
+      </w:pPr>
+    </w:lvl>
+    <w:lvl w:ilvl="1" w:tplc="2C0A0019" w:tentative="1">
+      <w:start w:val="1"/>
+      <w:numFmt w:val="lowerLetter"/>
+      <w:lvlText w:val="%2."/>
+      <w:lvlJc w:val="left"/>
+      <w:pPr>
+        <w:ind w:left="1440" w:hanging="360"/>
+      </w:pPr>
+    </w:lvl>
+    <w:lvl w:ilvl="2" w:tplc="2C0A001B" w:tentative="1">
+      <w:start w:val="1"/>
+      <w:numFmt w:val="lowerRoman"/>
+      <w:lvlText w:val="%3."/>
+      <w:lvlJc w:val="right"/>
+      <w:pPr>
+        <w:ind w:left="2160" w:hanging="180"/>
+      </w:pPr>
+    </w:lvl>
+    <w:lvl w:ilvl="3" w:tplc="2C0A000F" w:tentative="1">
+      <w:start w:val="1"/>
+      <w:numFmt w:val="decimal"/>
+      <w:lvlText w:val="%4."/>
+      <w:lvlJc w:val="left"/>
+      <w:pPr>
+        <w:ind w:left="2880" w:hanging="360"/>
+      </w:pPr>
+    </w:lvl>
+    <w:lvl w:ilvl="4" w:tplc="2C0A0019" w:tentative="1">
+      <w:start w:val="1"/>
+      <w:numFmt w:val="lowerLetter"/>
+      <w:lvlText w:val="%5."/>
+      <w:lvlJc w:val="left"/>
+      <w:pPr>
+        <w:ind w:left="3600" w:hanging="360"/>
+      </w:pPr>
+    </w:lvl>
+    <w:lvl w:ilvl="5" w:tplc="2C0A001B" w:tentative="1">
+      <w:start w:val="1"/>
+      <w:numFmt w:val="lowerRoman"/>
+      <w:lvlText w:val="%6."/>
+      <w:lvlJc w:val="right"/>
+      <w:pPr>
+        <w:ind w:left="4320" w:hanging="180"/>
+      </w:pPr>
+    </w:lvl>
+    <w:lvl w:ilvl="6" w:tplc="2C0A000F" w:tentative="1">
+      <w:start w:val="1"/>
+      <w:numFmt w:val="decimal"/>
+      <w:lvlText w:val="%7."/>
+      <w:lvlJc w:val="left"/>
+      <w:pPr>
+        <w:ind w:left="5040" w:hanging="360"/>
+      </w:pPr>
+    </w:lvl>
+    <w:lvl w:ilvl="7" w:tplc="2C0A0019" w:tentative="1">
+      <w:start w:val="1"/>
+      <w:numFmt w:val="lowerLetter"/>
+      <w:lvlText w:val="%8."/>
+      <w:lvlJc w:val="left"/>
+      <w:pPr>
+        <w:ind w:left="5760" w:hanging="360"/>
+      </w:pPr>
+    </w:lvl>
+    <w:lvl w:ilvl="8" w:tplc="2C0A001B" w:tentative="1">
+      <w:start w:val="1"/>
+      <w:numFmt w:val="lowerRoman"/>
+      <w:lvlText w:val="%9."/>
+      <w:lvlJc w:val="right"/>
+      <w:pPr>
+        <w:ind w:left="6480" w:hanging="180"/>
+      </w:pPr>
+    </w:lvl>
+  </w:abstractNum>
   <w:num w:numId="1">
+    <w:abstractNumId w:val="1"/>
+  </w:num>
+  <w:num w:numId="2">
     <w:abstractNumId w:val="0"/>
+  </w:num>
+  <w:num w:numId="3">
+    <w:abstractNumId w:val="2"/>
   </w:num>
 </w:numbering>
 </file>
@@ -7081,7 +7735,6 @@
   <w:style w:type="character" w:default="1" w:styleId="Fuentedeprrafopredeter">
     <w:name w:val="Default Paragraph Font"/>
     <w:uiPriority w:val="1"/>
-    <w:semiHidden/>
     <w:unhideWhenUsed/>
   </w:style>
   <w:style w:type="table" w:default="1" w:styleId="Tablanormal">
@@ -7511,6 +8164,22 @@
       </w:tblCellMar>
     </w:tblPr>
   </w:style>
+  <w:style w:type="paragraph" w:styleId="NormalWeb">
+    <w:name w:val="Normal (Web)"/>
+    <w:basedOn w:val="Normal"/>
+    <w:uiPriority w:val="99"/>
+    <w:semiHidden/>
+    <w:unhideWhenUsed/>
+    <w:rsid w:val="009807C5"/>
+    <w:pPr>
+      <w:spacing w:before="100" w:beforeAutospacing="1" w:after="100" w:afterAutospacing="1" w:line="240" w:lineRule="auto"/>
+    </w:pPr>
+    <w:rPr>
+      <w:rFonts w:ascii="Times New Roman" w:eastAsia="Times New Roman" w:hAnsi="Times New Roman" w:cs="Times New Roman"/>
+      <w:sz w:val="24"/>
+      <w:szCs w:val="24"/>
+    </w:rPr>
+  </w:style>
 </w:styles>
 </file>
 

</xml_diff>

<commit_message>
link en index + agregado de puntos en IEE 830.
</commit_message>
<xml_diff>
--- a/Especificación de requisitos de sistema NUEVO.docx
+++ b/Especificación de requisitos de sistema NUEVO.docx
@@ -6473,29 +6473,14 @@
           <w:szCs w:val="26"/>
         </w:rPr>
         <w:lastRenderedPageBreak/>
-        <w:t>3.</w:t>
-      </w:r>
-      <w:r>
-        <w:rPr>
-          <w:b/>
-          <w:sz w:val="26"/>
-          <w:szCs w:val="26"/>
-        </w:rPr>
-        <w:t xml:space="preserve"> </w:t>
-      </w:r>
-      <w:r>
-        <w:rPr>
-          <w:b/>
-          <w:sz w:val="26"/>
-          <w:szCs w:val="26"/>
-        </w:rPr>
-        <w:t>Apartado Programación Web</w:t>
-      </w:r>
-    </w:p>
-    <w:p>
-      <w:pPr>
-        <w:jc w:val="both"/>
-        <w:rPr>
+        <w:t>3. Apartado Programación Web</w:t>
+      </w:r>
+    </w:p>
+    <w:p>
+      <w:pPr>
+        <w:jc w:val="both"/>
+        <w:rPr>
+          <w:rFonts w:ascii="Arial" w:hAnsi="Arial" w:cs="Arial"/>
           <w:b/>
         </w:rPr>
       </w:pPr>
@@ -6522,9 +6507,12 @@
         <w:pStyle w:val="NormalWeb"/>
         <w:spacing w:before="0" w:beforeAutospacing="0" w:after="200" w:afterAutospacing="0"/>
         <w:jc w:val="both"/>
-      </w:pPr>
-      <w:bookmarkStart w:id="3" w:name="_GoBack"/>
-      <w:bookmarkEnd w:id="3"/>
+        <w:rPr>
+          <w:rFonts w:ascii="Arial" w:hAnsi="Arial" w:cs="Arial"/>
+          <w:sz w:val="22"/>
+          <w:szCs w:val="22"/>
+        </w:rPr>
+      </w:pPr>
     </w:p>
     <w:p>
       <w:pPr>
@@ -6535,6 +6523,11 @@
         </w:numPr>
         <w:spacing w:before="0" w:beforeAutospacing="0" w:after="200" w:afterAutospacing="0"/>
         <w:jc w:val="both"/>
+        <w:rPr>
+          <w:rFonts w:ascii="Arial" w:hAnsi="Arial" w:cs="Arial"/>
+          <w:sz w:val="22"/>
+          <w:szCs w:val="22"/>
+        </w:rPr>
       </w:pPr>
       <w:r>
         <w:rPr>
@@ -6545,6 +6538,62 @@
         </w:rPr>
         <w:t>Validación de campos vacíos mediante Bootstrap (de acuerdo al template de la web oficial), luego con Javascript la longitud de los campos, tipo de datos en los input. Los campos nombre y apellido deberán validarse con más de 2 caracteres. </w:t>
       </w:r>
+    </w:p>
+    <w:p>
+      <w:pPr>
+        <w:pStyle w:val="NormalWeb"/>
+        <w:spacing w:before="0" w:beforeAutospacing="0" w:after="200" w:afterAutospacing="0"/>
+        <w:jc w:val="both"/>
+        <w:rPr>
+          <w:rFonts w:ascii="Arial" w:hAnsi="Arial" w:cs="Arial"/>
+          <w:color w:val="FF0000"/>
+          <w:sz w:val="22"/>
+          <w:szCs w:val="22"/>
+        </w:rPr>
+      </w:pPr>
+      <w:r>
+        <w:rPr>
+          <w:rFonts w:ascii="Arial" w:hAnsi="Arial" w:cs="Arial"/>
+          <w:color w:val="FF0000"/>
+          <w:sz w:val="22"/>
+          <w:szCs w:val="22"/>
+        </w:rPr>
+        <w:t>Página de login.</w:t>
+      </w:r>
+    </w:p>
+    <w:p>
+      <w:pPr>
+        <w:pStyle w:val="NormalWeb"/>
+        <w:spacing w:before="0" w:beforeAutospacing="0" w:after="200" w:afterAutospacing="0"/>
+        <w:jc w:val="both"/>
+        <w:rPr>
+          <w:rFonts w:ascii="Arial" w:hAnsi="Arial" w:cs="Arial"/>
+          <w:color w:val="FF0000"/>
+          <w:sz w:val="22"/>
+          <w:szCs w:val="22"/>
+        </w:rPr>
+      </w:pPr>
+      <w:r>
+        <w:rPr>
+          <w:rFonts w:ascii="Arial" w:hAnsi="Arial" w:cs="Arial"/>
+          <w:color w:val="FF0000"/>
+          <w:sz w:val="22"/>
+          <w:szCs w:val="22"/>
+        </w:rPr>
+        <w:t xml:space="preserve">Boostrap a la página + validación de campos vacíos con template de boostrap + botón para volver al inicio. </w:t>
+      </w:r>
+    </w:p>
+    <w:p>
+      <w:pPr>
+        <w:pStyle w:val="NormalWeb"/>
+        <w:spacing w:before="0" w:beforeAutospacing="0" w:after="200" w:afterAutospacing="0"/>
+        <w:jc w:val="both"/>
+        <w:rPr>
+          <w:rFonts w:ascii="Arial" w:hAnsi="Arial" w:cs="Arial"/>
+          <w:sz w:val="22"/>
+          <w:szCs w:val="22"/>
+        </w:rPr>
+      </w:pPr>
     </w:p>
     <w:p>
       <w:pPr>
@@ -6555,6 +6604,11 @@
         </w:numPr>
         <w:spacing w:before="0" w:beforeAutospacing="0" w:after="200" w:afterAutospacing="0"/>
         <w:jc w:val="both"/>
+        <w:rPr>
+          <w:rFonts w:ascii="Arial" w:hAnsi="Arial" w:cs="Arial"/>
+          <w:sz w:val="22"/>
+          <w:szCs w:val="22"/>
+        </w:rPr>
       </w:pPr>
       <w:r>
         <w:rPr>
@@ -6565,6 +6619,122 @@
         </w:rPr>
         <w:t>Crear una función en JavaScript para mostrar un cálculo de fechas (edad, día de turno, u otro pertinente al proyecto en desarrollo).</w:t>
       </w:r>
+    </w:p>
+    <w:p>
+      <w:pPr>
+        <w:pStyle w:val="NormalWeb"/>
+        <w:spacing w:before="0" w:beforeAutospacing="0" w:after="200" w:afterAutospacing="0"/>
+        <w:jc w:val="both"/>
+        <w:rPr>
+          <w:rFonts w:ascii="Arial" w:hAnsi="Arial" w:cs="Arial"/>
+          <w:color w:val="FF0000"/>
+          <w:sz w:val="22"/>
+          <w:szCs w:val="22"/>
+        </w:rPr>
+      </w:pPr>
+      <w:r>
+        <w:rPr>
+          <w:rFonts w:ascii="Arial" w:hAnsi="Arial" w:cs="Arial"/>
+          <w:color w:val="FF0000"/>
+          <w:sz w:val="22"/>
+          <w:szCs w:val="22"/>
+        </w:rPr>
+        <w:t>Pagina de inicio (index.html)</w:t>
+      </w:r>
+    </w:p>
+    <w:p>
+      <w:pPr>
+        <w:pStyle w:val="NormalWeb"/>
+        <w:spacing w:before="0" w:beforeAutospacing="0" w:after="200" w:afterAutospacing="0"/>
+        <w:jc w:val="both"/>
+        <w:rPr>
+          <w:rFonts w:ascii="Arial" w:hAnsi="Arial" w:cs="Arial"/>
+          <w:color w:val="FF0000"/>
+          <w:sz w:val="22"/>
+          <w:szCs w:val="22"/>
+        </w:rPr>
+      </w:pPr>
+      <w:r>
+        <w:rPr>
+          <w:rFonts w:ascii="Arial" w:hAnsi="Arial" w:cs="Arial"/>
+          <w:color w:val="FF0000"/>
+          <w:sz w:val="22"/>
+          <w:szCs w:val="22"/>
+        </w:rPr>
+        <w:t>Link a pá</w:t>
+      </w:r>
+      <w:r>
+        <w:rPr>
+          <w:rFonts w:ascii="Arial" w:hAnsi="Arial" w:cs="Arial"/>
+          <w:color w:val="FF0000"/>
+          <w:sz w:val="22"/>
+          <w:szCs w:val="22"/>
+        </w:rPr>
+        <w:t>gina términos y condiciones.</w:t>
+      </w:r>
+    </w:p>
+    <w:p>
+      <w:pPr>
+        <w:pStyle w:val="NormalWeb"/>
+        <w:spacing w:before="0" w:beforeAutospacing="0" w:after="200" w:afterAutospacing="0"/>
+        <w:jc w:val="both"/>
+        <w:rPr>
+          <w:rFonts w:ascii="Arial" w:hAnsi="Arial" w:cs="Arial"/>
+          <w:color w:val="FF0000"/>
+          <w:sz w:val="22"/>
+          <w:szCs w:val="22"/>
+        </w:rPr>
+      </w:pPr>
+      <w:r>
+        <w:rPr>
+          <w:rFonts w:ascii="Arial" w:hAnsi="Arial" w:cs="Arial"/>
+          <w:color w:val="FF0000"/>
+          <w:sz w:val="22"/>
+          <w:szCs w:val="22"/>
+        </w:rPr>
+        <w:t>Página de términos y condiciones.</w:t>
+      </w:r>
+      <w:r>
+        <w:rPr>
+          <w:rFonts w:ascii="Arial" w:hAnsi="Arial" w:cs="Arial"/>
+          <w:color w:val="FF0000"/>
+          <w:sz w:val="22"/>
+          <w:szCs w:val="22"/>
+        </w:rPr>
+        <w:t xml:space="preserve"> Se aplica funció</w:t>
+      </w:r>
+      <w:r>
+        <w:rPr>
+          <w:rFonts w:ascii="Arial" w:hAnsi="Arial" w:cs="Arial"/>
+          <w:color w:val="FF0000"/>
+          <w:sz w:val="22"/>
+          <w:szCs w:val="22"/>
+        </w:rPr>
+        <w:t>n de cá</w:t>
+      </w:r>
+      <w:r>
+        <w:rPr>
+          <w:rFonts w:ascii="Arial" w:hAnsi="Arial" w:cs="Arial"/>
+          <w:color w:val="FF0000"/>
+          <w:sz w:val="22"/>
+          <w:szCs w:val="22"/>
+        </w:rPr>
+        <w:t>lculo de fechas ,guardada en archivo funcionesGrupo01.js + pop up + evento para que el usuario interactue.</w:t>
+      </w:r>
+    </w:p>
+    <w:p>
+      <w:pPr>
+        <w:pStyle w:val="NormalWeb"/>
+        <w:spacing w:before="0" w:beforeAutospacing="0" w:after="200" w:afterAutospacing="0"/>
+        <w:ind w:left="720"/>
+        <w:jc w:val="both"/>
+        <w:rPr>
+          <w:rFonts w:ascii="Arial" w:hAnsi="Arial" w:cs="Arial"/>
+          <w:color w:val="FF0000"/>
+          <w:sz w:val="22"/>
+          <w:szCs w:val="22"/>
+        </w:rPr>
+      </w:pPr>
     </w:p>
     <w:p>
       <w:pPr>
@@ -6575,6 +6745,11 @@
         </w:numPr>
         <w:spacing w:before="0" w:beforeAutospacing="0" w:after="200" w:afterAutospacing="0"/>
         <w:jc w:val="both"/>
+        <w:rPr>
+          <w:rFonts w:ascii="Arial" w:hAnsi="Arial" w:cs="Arial"/>
+          <w:sz w:val="22"/>
+          <w:szCs w:val="22"/>
+        </w:rPr>
       </w:pPr>
       <w:r>
         <w:rPr>
@@ -6595,6 +6770,11 @@
         </w:numPr>
         <w:spacing w:before="0" w:beforeAutospacing="0" w:after="200" w:afterAutospacing="0"/>
         <w:jc w:val="both"/>
+        <w:rPr>
+          <w:rFonts w:ascii="Arial" w:hAnsi="Arial" w:cs="Arial"/>
+          <w:sz w:val="22"/>
+          <w:szCs w:val="22"/>
+        </w:rPr>
       </w:pPr>
       <w:r>
         <w:rPr>
@@ -6615,6 +6795,11 @@
         </w:numPr>
         <w:spacing w:before="0" w:beforeAutospacing="0" w:after="200" w:afterAutospacing="0"/>
         <w:jc w:val="both"/>
+        <w:rPr>
+          <w:rFonts w:ascii="Arial" w:hAnsi="Arial" w:cs="Arial"/>
+          <w:sz w:val="22"/>
+          <w:szCs w:val="22"/>
+        </w:rPr>
       </w:pPr>
       <w:r>
         <w:rPr>
@@ -6643,7 +6828,63 @@
           <w:sz w:val="22"/>
           <w:szCs w:val="22"/>
         </w:rPr>
-        <w:t xml:space="preserve"> . Agregar al menos 2 eventos de Javascript para que el usuario interactúe con el DOM.</w:t>
+        <w:t xml:space="preserve"> . </w:t>
+      </w:r>
+    </w:p>
+    <w:p>
+      <w:pPr>
+        <w:pStyle w:val="NormalWeb"/>
+        <w:numPr>
+          <w:ilvl w:val="0"/>
+          <w:numId w:val="3"/>
+        </w:numPr>
+        <w:spacing w:before="0" w:beforeAutospacing="0" w:after="200" w:afterAutospacing="0"/>
+        <w:jc w:val="both"/>
+        <w:rPr>
+          <w:rFonts w:ascii="Arial" w:hAnsi="Arial" w:cs="Arial"/>
+          <w:sz w:val="22"/>
+          <w:szCs w:val="22"/>
+        </w:rPr>
+      </w:pPr>
+      <w:r>
+        <w:rPr>
+          <w:rFonts w:ascii="Arial" w:hAnsi="Arial" w:cs="Arial"/>
+          <w:color w:val="000000"/>
+          <w:sz w:val="22"/>
+          <w:szCs w:val="22"/>
+        </w:rPr>
+        <w:t>Agregar al menos 2 eventos de Javascript para que el usuario interactúe con el DOM.</w:t>
+      </w:r>
+    </w:p>
+    <w:p>
+      <w:pPr>
+        <w:pStyle w:val="NormalWeb"/>
+        <w:spacing w:before="0" w:beforeAutospacing="0" w:after="200" w:afterAutospacing="0"/>
+        <w:jc w:val="both"/>
+        <w:rPr>
+          <w:rFonts w:ascii="Arial" w:hAnsi="Arial" w:cs="Arial"/>
+          <w:color w:val="FF0000"/>
+          <w:sz w:val="22"/>
+          <w:szCs w:val="22"/>
+        </w:rPr>
+      </w:pPr>
+      <w:r>
+        <w:rPr>
+          <w:rFonts w:ascii="Arial" w:hAnsi="Arial" w:cs="Arial"/>
+          <w:color w:val="FF0000"/>
+          <w:sz w:val="22"/>
+          <w:szCs w:val="22"/>
+        </w:rPr>
+        <w:t xml:space="preserve">1 evento en página de términos y condiciones, </w:t>
+      </w:r>
+      <w:r>
+        <w:rPr>
+          <w:rFonts w:ascii="Arial" w:hAnsi="Arial" w:cs="Arial"/>
+          <w:color w:val="FF0000"/>
+          <w:sz w:val="22"/>
+          <w:szCs w:val="22"/>
+        </w:rPr>
+        <w:t>guardada en archivo funcionesGrupo01.js</w:t>
       </w:r>
     </w:p>
     <w:p>
@@ -6662,9 +6903,10 @@
           <w:color w:val="FF0000"/>
           <w:sz w:val="40"/>
           <w:szCs w:val="40"/>
-          <w:u w:val="single"/>
-        </w:rPr>
-      </w:pPr>
+        </w:rPr>
+      </w:pPr>
+      <w:bookmarkStart w:id="3" w:name="_GoBack"/>
+      <w:bookmarkEnd w:id="3"/>
     </w:p>
     <w:sectPr>
       <w:headerReference w:type="default" r:id="rId8"/>
@@ -6750,7 +6992,7 @@
         <w:noProof/>
         <w:color w:val="000000"/>
       </w:rPr>
-      <w:t>9</w:t>
+      <w:t>10</w:t>
     </w:r>
     <w:r>
       <w:rPr>
@@ -7735,6 +7977,7 @@
   <w:style w:type="character" w:default="1" w:styleId="Fuentedeprrafopredeter">
     <w:name w:val="Default Paragraph Font"/>
     <w:uiPriority w:val="1"/>
+    <w:semiHidden/>
     <w:unhideWhenUsed/>
   </w:style>
   <w:style w:type="table" w:default="1" w:styleId="Tablanormal">

</xml_diff>

<commit_message>
Actualizacion de rama Mili
</commit_message>
<xml_diff>
--- a/Especificación de requisitos de sistema NUEVO.docx
+++ b/Especificación de requisitos de sistema NUEVO.docx
@@ -10,8 +10,6 @@
           <w:szCs w:val="32"/>
         </w:rPr>
       </w:pPr>
-      <w:bookmarkStart w:id="0" w:name="_GoBack"/>
-      <w:bookmarkEnd w:id="0"/>
     </w:p>
     <w:p>
       <w:pPr>
@@ -1584,13 +1582,7 @@
         <w:rPr>
           <w:b/>
         </w:rPr>
-        <w:t xml:space="preserve">3.3 </w:t>
-      </w:r>
-      <w:r>
-        <w:rPr>
-          <w:b/>
-        </w:rPr>
-        <w:t>Sprints</w:t>
+        <w:t>3.3 Sprints</w:t>
       </w:r>
       <w:r>
         <w:tab/>
@@ -1773,10 +1765,7 @@
         <w:jc w:val="both"/>
       </w:pPr>
       <w:r>
-        <w:t>Este documento es una Especificación de Requisitos Software (ERS) para el Sistema de información para la gestión de procesos y control de inventarios. Esta especific</w:t>
-      </w:r>
-      <w:r>
-        <w:t>ación se ha estructurado basándose en las directrices dadas por el estándar IEEE Práctica Recomendada para Especificaciones de Requisitos Software ANSI/IEEE 830, 1998.</w:t>
+        <w:t>Este documento es una Especificación de Requisitos Software (ERS) para el Sistema de información para la gestión de procesos y control de inventarios. Esta especificación se ha estructurado basándose en las directrices dadas por el estándar IEEE Práctica Recomendada para Especificaciones de Requisitos Software ANSI/IEEE 830, 1998.</w:t>
       </w:r>
     </w:p>
     <w:p>
@@ -1827,10 +1816,7 @@
         <w:t xml:space="preserve"> las prácticas adecuadas para </w:t>
       </w:r>
       <w:r>
-        <w:t>el cuidado</w:t>
-      </w:r>
-      <w:r>
-        <w:t xml:space="preserve"> de</w:t>
+        <w:t>el cuidado de</w:t>
       </w:r>
       <w:r>
         <w:rPr>
@@ -1888,10 +1874,7 @@
         <w:jc w:val="both"/>
       </w:pPr>
       <w:r>
-        <w:t xml:space="preserve">Esta especificación de requisitos está dirigida al usuario del sistema, quién luego de la adquisición de una planta, podrá gestionar el riego de la misma y además obtendrá información completa para el cuidado adecuado del ejemplar. Esto le permitirá tener </w:t>
-      </w:r>
-      <w:r>
-        <w:t xml:space="preserve">un registro y seguimiento de todas aquellas plantas que sean adquiridas dentro de la página web de la empresa. </w:t>
+        <w:t xml:space="preserve">Esta especificación de requisitos está dirigida al usuario del sistema, quién luego de la adquisición de una planta, podrá gestionar el riego de la misma y además obtendrá información completa para el cuidado adecuado del ejemplar. Esto le permitirá tener un registro y seguimiento de todas aquellas plantas que sean adquiridas dentro de la página web de la empresa. </w:t>
       </w:r>
     </w:p>
     <w:p>
@@ -4040,8 +4023,8 @@
               <w:spacing w:after="0" w:line="240" w:lineRule="auto"/>
               <w:jc w:val="both"/>
             </w:pPr>
-            <w:bookmarkStart w:id="1" w:name="_heading=h.gjdgxs" w:colFirst="0" w:colLast="0"/>
-            <w:bookmarkEnd w:id="1"/>
+            <w:bookmarkStart w:id="0" w:name="_heading=h.gjdgxs" w:colFirst="0" w:colLast="0"/>
+            <w:bookmarkEnd w:id="0"/>
           </w:p>
         </w:tc>
         <w:tc>
@@ -4085,8 +4068,8 @@
               <w:spacing w:after="0" w:line="240" w:lineRule="auto"/>
               <w:jc w:val="both"/>
             </w:pPr>
-            <w:bookmarkStart w:id="2" w:name="_heading=h.b1bhcz66r3sw" w:colFirst="0" w:colLast="0"/>
-            <w:bookmarkEnd w:id="2"/>
+            <w:bookmarkStart w:id="1" w:name="_heading=h.b1bhcz66r3sw" w:colFirst="0" w:colLast="0"/>
+            <w:bookmarkEnd w:id="1"/>
             <w:r>
               <w:t>Chat</w:t>
             </w:r>
@@ -4320,13 +4303,7 @@
         <w:jc w:val="both"/>
       </w:pPr>
       <w:r>
-        <w:t>En la segunda sección del documento, s</w:t>
-      </w:r>
-      <w:r>
-        <w:t>e realiza una descripción general  de la aplicación, con el fin de conocer las principales funciones que ésta debe realizar, los datos asociados y los factores, restricciones, supuestos y dependencias que afectan al desarrollo, sin entrar en excesivos deta</w:t>
-      </w:r>
-      <w:r>
-        <w:t>lles.</w:t>
+        <w:t>En la segunda sección del documento, se realiza una descripción general  de la aplicación, con el fin de conocer las principales funciones que ésta debe realizar, los datos asociados y los factores, restricciones, supuestos y dependencias que afectan al desarrollo, sin entrar en excesivos detalles.</w:t>
       </w:r>
     </w:p>
     <w:p>
@@ -4397,10 +4374,7 @@
         <w:jc w:val="both"/>
       </w:pPr>
       <w:r>
-        <w:t>El   sistema   SIS-D   será   un   producto   di</w:t>
-      </w:r>
-      <w:r>
-        <w:t xml:space="preserve">señado   para   trabajar   en   entornos   WEB,   lo   que permitirá su utilización de forma rápida y eficaz. </w:t>
+        <w:t xml:space="preserve">El   sistema   SIS-D   será   un   producto   diseñado   para   trabajar   en   entornos   WEB,   lo   que permitirá su utilización de forma rápida y eficaz. </w:t>
       </w:r>
     </w:p>
     <w:p>
@@ -4409,10 +4383,7 @@
         <w:jc w:val="both"/>
       </w:pPr>
       <w:r>
-        <w:t>La aplicación web llamada &lt;Devplant&gt;, consistirá en la creación de un vivero online para que a través de la misma, los clientes del vivero puedan</w:t>
-      </w:r>
-      <w:r>
-        <w:t xml:space="preserve"> gestionar y tener un control del cuidado de las plantas adquiridas en la empresa.</w:t>
+        <w:t>La aplicación web llamada &lt;Devplant&gt;, consistirá en la creación de un vivero online para que a través de la misma, los clientes del vivero puedan gestionar y tener un control del cuidado de las plantas adquiridas en la empresa.</w:t>
       </w:r>
     </w:p>
     <w:p>
@@ -4992,10 +4963,7 @@
         <w:jc w:val="both"/>
       </w:pPr>
       <w:r>
-        <w:t xml:space="preserve">Los usuarios deberán cambiar su contraseña </w:t>
-      </w:r>
-      <w:r>
-        <w:t>cada cierto periodo de tiempo.</w:t>
+        <w:t>Los usuarios deberán cambiar su contraseña cada cierto periodo de tiempo.</w:t>
       </w:r>
     </w:p>
     <w:p>
@@ -5087,10 +5055,7 @@
         <w:t xml:space="preserve">US-02: </w:t>
       </w:r>
       <w:r>
-        <w:t xml:space="preserve">Como CL quiero poder cambiar mi contraseña </w:t>
-      </w:r>
-      <w:r>
-        <w:t>cada cierto período de tiempo.</w:t>
+        <w:t>Como CL quiero poder cambiar mi contraseña cada cierto período de tiempo.</w:t>
       </w:r>
     </w:p>
     <w:p>
@@ -5118,10 +5083,7 @@
         <w:t xml:space="preserve">US-04: </w:t>
       </w:r>
       <w:r>
-        <w:t>Como CL quiero poder llevar un registro de las plantas que adquirí para poder saber có</w:t>
-      </w:r>
-      <w:r>
-        <w:t>mo debo cuidarlas.</w:t>
+        <w:t>Como CL quiero poder llevar un registro de las plantas que adquirí para poder saber cómo debo cuidarlas.</w:t>
       </w:r>
     </w:p>
     <w:p>
@@ -5177,10 +5139,7 @@
         <w:t xml:space="preserve">US-08: </w:t>
       </w:r>
       <w:r>
-        <w:t>Como CL quiero  que SIS-D me envíe un correo electrónico notificando cuando debo regar-fertilizar-pod</w:t>
-      </w:r>
-      <w:r>
-        <w:t>ar a mis plantas.</w:t>
+        <w:t>Como CL quiero  que SIS-D me envíe un correo electrónico notificando cuando debo regar-fertilizar-podar a mis plantas.</w:t>
       </w:r>
     </w:p>
     <w:p>
@@ -5222,10 +5181,7 @@
         <w:t xml:space="preserve">US-11: </w:t>
       </w:r>
       <w:r>
-        <w:t>Como CL quiero dejar comentarios en la web sobr</w:t>
-      </w:r>
-      <w:r>
-        <w:t>e mi experiencia de compra y uso de SIS-D.</w:t>
+        <w:t>Como CL quiero dejar comentarios en la web sobre mi experiencia de compra y uso de SIS-D.</w:t>
       </w:r>
     </w:p>
     <w:p>
@@ -5253,10 +5209,7 @@
         <w:t xml:space="preserve">US-13: </w:t>
       </w:r>
       <w:r>
-        <w:t>Como CL quiero tener un chat con el vivero a través de un chat en la aplicaci</w:t>
-      </w:r>
-      <w:r>
-        <w:t>ón.</w:t>
+        <w:t>Como CL quiero tener un chat con el vivero a través de un chat en la aplicación.</w:t>
       </w:r>
     </w:p>
     <w:p>
@@ -5303,10 +5256,7 @@
         <w:t xml:space="preserve">US-16: </w:t>
       </w:r>
       <w:r>
-        <w:t>Como admin quiero tener información mensual de mis ventas y fa</w:t>
-      </w:r>
-      <w:r>
-        <w:t xml:space="preserve">cturas generadas para tener reportes fiables. </w:t>
+        <w:t xml:space="preserve">Como admin quiero tener información mensual de mis ventas y facturas generadas para tener reportes fiables. </w:t>
       </w:r>
     </w:p>
     <w:p>
@@ -5334,10 +5284,7 @@
         <w:t>US-18:</w:t>
       </w:r>
       <w:r>
-        <w:t xml:space="preserve"> Como admin quiero que mis clientes esten en una base de datos para realizar </w:t>
-      </w:r>
-      <w:r>
-        <w:t xml:space="preserve">gestiones y consultas. </w:t>
+        <w:t xml:space="preserve"> Como admin quiero que mis clientes esten en una base de datos para realizar gestiones y consultas. </w:t>
       </w:r>
     </w:p>
     <w:p>
@@ -5380,10 +5327,7 @@
         <w:t xml:space="preserve">US-20: </w:t>
       </w:r>
       <w:r>
-        <w:t>Como admin quiero  a</w:t>
-      </w:r>
-      <w:r>
-        <w:t>dministrar los contenidos de SIS-D para poder cambiar precios, fotos, descripciones, habilitar comentarios.</w:t>
+        <w:t>Como admin quiero  administrar los contenidos de SIS-D para poder cambiar precios, fotos, descripciones, habilitar comentarios.</w:t>
       </w:r>
     </w:p>
     <w:p>
@@ -5816,7 +5760,1152 @@
           <w:szCs w:val="40"/>
         </w:rPr>
       </w:pPr>
-      <w:bookmarkStart w:id="3" w:name="_heading=h.m3u7uukedsiu" w:colFirst="0" w:colLast="0"/>
+      <w:bookmarkStart w:id="2" w:name="_heading=h.m3u7uukedsiu" w:colFirst="0" w:colLast="0"/>
+      <w:bookmarkEnd w:id="2"/>
+    </w:p>
+    <w:p>
+      <w:pPr>
+        <w:pBdr>
+          <w:top w:val="nil"/>
+          <w:left w:val="nil"/>
+          <w:bottom w:val="nil"/>
+          <w:right w:val="nil"/>
+          <w:between w:val="nil"/>
+        </w:pBdr>
+        <w:tabs>
+          <w:tab w:val="left" w:pos="5010"/>
+        </w:tabs>
+        <w:rPr>
+          <w:color w:val="FF0000"/>
+          <w:sz w:val="40"/>
+          <w:szCs w:val="40"/>
+        </w:rPr>
+      </w:pPr>
+    </w:p>
+    <w:p>
+      <w:pPr>
+        <w:pBdr>
+          <w:top w:val="nil"/>
+          <w:left w:val="nil"/>
+          <w:bottom w:val="nil"/>
+          <w:right w:val="nil"/>
+          <w:between w:val="nil"/>
+        </w:pBdr>
+        <w:tabs>
+          <w:tab w:val="left" w:pos="5010"/>
+        </w:tabs>
+        <w:rPr>
+          <w:color w:val="FF0000"/>
+          <w:sz w:val="40"/>
+          <w:szCs w:val="40"/>
+        </w:rPr>
+      </w:pPr>
+    </w:p>
+    <w:p>
+      <w:pPr>
+        <w:pBdr>
+          <w:top w:val="nil"/>
+          <w:left w:val="nil"/>
+          <w:bottom w:val="nil"/>
+          <w:right w:val="nil"/>
+          <w:between w:val="nil"/>
+        </w:pBdr>
+        <w:tabs>
+          <w:tab w:val="left" w:pos="5010"/>
+        </w:tabs>
+        <w:rPr>
+          <w:color w:val="FF0000"/>
+          <w:sz w:val="40"/>
+          <w:szCs w:val="40"/>
+        </w:rPr>
+      </w:pPr>
+    </w:p>
+    <w:p>
+      <w:pPr>
+        <w:pBdr>
+          <w:top w:val="nil"/>
+          <w:left w:val="nil"/>
+          <w:bottom w:val="nil"/>
+          <w:right w:val="nil"/>
+          <w:between w:val="nil"/>
+        </w:pBdr>
+        <w:tabs>
+          <w:tab w:val="left" w:pos="5010"/>
+        </w:tabs>
+        <w:rPr>
+          <w:color w:val="FF0000"/>
+          <w:sz w:val="40"/>
+          <w:szCs w:val="40"/>
+        </w:rPr>
+      </w:pPr>
+    </w:p>
+    <w:p>
+      <w:pPr>
+        <w:pBdr>
+          <w:top w:val="nil"/>
+          <w:left w:val="nil"/>
+          <w:bottom w:val="nil"/>
+          <w:right w:val="nil"/>
+          <w:between w:val="nil"/>
+        </w:pBdr>
+        <w:tabs>
+          <w:tab w:val="left" w:pos="5010"/>
+        </w:tabs>
+        <w:rPr>
+          <w:color w:val="FF0000"/>
+          <w:sz w:val="40"/>
+          <w:szCs w:val="40"/>
+        </w:rPr>
+      </w:pPr>
+    </w:p>
+    <w:p>
+      <w:pPr>
+        <w:pBdr>
+          <w:top w:val="nil"/>
+          <w:left w:val="nil"/>
+          <w:bottom w:val="nil"/>
+          <w:right w:val="nil"/>
+          <w:between w:val="nil"/>
+        </w:pBdr>
+        <w:tabs>
+          <w:tab w:val="left" w:pos="5010"/>
+        </w:tabs>
+        <w:rPr>
+          <w:color w:val="FF0000"/>
+          <w:sz w:val="40"/>
+          <w:szCs w:val="40"/>
+        </w:rPr>
+      </w:pPr>
+    </w:p>
+    <w:tbl>
+      <w:tblPr>
+        <w:tblStyle w:val="af4"/>
+        <w:tblW w:w="9660" w:type="dxa"/>
+        <w:tblInd w:w="0" w:type="dxa"/>
+        <w:tblLayout w:type="fixed"/>
+        <w:tblLook w:val="0400" w:firstRow="0" w:lastRow="0" w:firstColumn="0" w:lastColumn="0" w:noHBand="0" w:noVBand="1"/>
+      </w:tblPr>
+      <w:tblGrid>
+        <w:gridCol w:w="2440"/>
+        <w:gridCol w:w="7220"/>
+      </w:tblGrid>
+      <w:tr>
+        <w:trPr>
+          <w:trHeight w:val="450"/>
+        </w:trPr>
+        <w:tc>
+          <w:tcPr>
+            <w:tcW w:w="2440" w:type="dxa"/>
+            <w:tcBorders>
+              <w:top w:val="single" w:sz="4" w:space="0" w:color="000000"/>
+              <w:left w:val="single" w:sz="4" w:space="0" w:color="000000"/>
+              <w:bottom w:val="single" w:sz="4" w:space="0" w:color="000000"/>
+              <w:right w:val="single" w:sz="4" w:space="0" w:color="000000"/>
+            </w:tcBorders>
+            <w:shd w:val="clear" w:color="auto" w:fill="FFFFFF"/>
+          </w:tcPr>
+          <w:p>
+            <w:pPr>
+              <w:spacing w:after="0" w:line="240" w:lineRule="auto"/>
+              <w:jc w:val="both"/>
+              <w:rPr>
+                <w:b/>
+              </w:rPr>
+            </w:pPr>
+            <w:r>
+              <w:rPr>
+                <w:b/>
+              </w:rPr>
+              <w:t>N de sprint</w:t>
+            </w:r>
+          </w:p>
+        </w:tc>
+        <w:tc>
+          <w:tcPr>
+            <w:tcW w:w="7220" w:type="dxa"/>
+            <w:tcBorders>
+              <w:top w:val="single" w:sz="4" w:space="0" w:color="000000"/>
+              <w:left w:val="nil"/>
+              <w:bottom w:val="single" w:sz="4" w:space="0" w:color="000000"/>
+              <w:right w:val="single" w:sz="4" w:space="0" w:color="000000"/>
+            </w:tcBorders>
+            <w:shd w:val="clear" w:color="auto" w:fill="FFFFFF"/>
+          </w:tcPr>
+          <w:p>
+            <w:pPr>
+              <w:spacing w:after="0" w:line="240" w:lineRule="auto"/>
+              <w:jc w:val="both"/>
+            </w:pPr>
+            <w:r>
+              <w:t>.02.</w:t>
+            </w:r>
+          </w:p>
+        </w:tc>
+      </w:tr>
+      <w:tr>
+        <w:trPr>
+          <w:trHeight w:val="435"/>
+        </w:trPr>
+        <w:tc>
+          <w:tcPr>
+            <w:tcW w:w="2440" w:type="dxa"/>
+            <w:tcBorders>
+              <w:top w:val="nil"/>
+              <w:left w:val="single" w:sz="4" w:space="0" w:color="000000"/>
+              <w:bottom w:val="single" w:sz="4" w:space="0" w:color="000000"/>
+              <w:right w:val="single" w:sz="4" w:space="0" w:color="000000"/>
+            </w:tcBorders>
+            <w:shd w:val="clear" w:color="auto" w:fill="FFFFFF"/>
+          </w:tcPr>
+          <w:p>
+            <w:pPr>
+              <w:spacing w:after="0" w:line="240" w:lineRule="auto"/>
+              <w:rPr>
+                <w:b/>
+              </w:rPr>
+            </w:pPr>
+            <w:r>
+              <w:rPr>
+                <w:b/>
+              </w:rPr>
+              <w:t>Sprint Backlog</w:t>
+            </w:r>
+          </w:p>
+        </w:tc>
+        <w:tc>
+          <w:tcPr>
+            <w:tcW w:w="7220" w:type="dxa"/>
+            <w:tcBorders>
+              <w:top w:val="nil"/>
+              <w:left w:val="nil"/>
+              <w:bottom w:val="single" w:sz="4" w:space="0" w:color="000000"/>
+              <w:right w:val="single" w:sz="4" w:space="0" w:color="000000"/>
+            </w:tcBorders>
+            <w:shd w:val="clear" w:color="auto" w:fill="FFFFFF"/>
+          </w:tcPr>
+          <w:p>
+            <w:pPr>
+              <w:ind w:right="261"/>
+              <w:jc w:val="both"/>
+              <w:rPr>
+                <w:b/>
+              </w:rPr>
+            </w:pPr>
+            <w:r>
+              <w:rPr>
+                <w:b/>
+              </w:rPr>
+              <w:t xml:space="preserve"> US-01 | US-02 | US-03 | US-4| US-5| US-6| US-7| US-8| US-9 |US-10 </w:t>
+            </w:r>
+          </w:p>
+          <w:p>
+            <w:pPr>
+              <w:ind w:right="261"/>
+              <w:jc w:val="both"/>
+              <w:rPr>
+                <w:b/>
+              </w:rPr>
+            </w:pPr>
+            <w:r>
+              <w:rPr>
+                <w:b/>
+              </w:rPr>
+              <w:t xml:space="preserve">|US-11 |US-12 |US-13 |US-14 |US-15 |US-16 |US-17 |US-18 |US-19 |US-20 </w:t>
+            </w:r>
+          </w:p>
+        </w:tc>
+      </w:tr>
+      <w:tr>
+        <w:trPr>
+          <w:trHeight w:val="405"/>
+        </w:trPr>
+        <w:tc>
+          <w:tcPr>
+            <w:tcW w:w="2440" w:type="dxa"/>
+            <w:tcBorders>
+              <w:top w:val="nil"/>
+              <w:left w:val="single" w:sz="4" w:space="0" w:color="000000"/>
+              <w:bottom w:val="single" w:sz="4" w:space="0" w:color="000000"/>
+              <w:right w:val="single" w:sz="4" w:space="0" w:color="000000"/>
+            </w:tcBorders>
+            <w:shd w:val="clear" w:color="auto" w:fill="FFFFFF"/>
+          </w:tcPr>
+          <w:p>
+            <w:pPr>
+              <w:spacing w:after="0" w:line="240" w:lineRule="auto"/>
+              <w:jc w:val="both"/>
+              <w:rPr>
+                <w:b/>
+              </w:rPr>
+            </w:pPr>
+            <w:r>
+              <w:rPr>
+                <w:b/>
+              </w:rPr>
+              <w:t>Responsabilidades</w:t>
+            </w:r>
+          </w:p>
+        </w:tc>
+        <w:tc>
+          <w:tcPr>
+            <w:tcW w:w="7220" w:type="dxa"/>
+            <w:tcBorders>
+              <w:top w:val="nil"/>
+              <w:left w:val="nil"/>
+              <w:bottom w:val="single" w:sz="4" w:space="0" w:color="000000"/>
+              <w:right w:val="single" w:sz="4" w:space="0" w:color="000000"/>
+            </w:tcBorders>
+            <w:shd w:val="clear" w:color="auto" w:fill="FFFFFF"/>
+          </w:tcPr>
+          <w:p>
+            <w:pPr>
+              <w:spacing w:after="0" w:line="240" w:lineRule="auto"/>
+              <w:jc w:val="both"/>
+            </w:pPr>
+            <w:r>
+              <w:t>Lucía Grosso: Product Owner</w:t>
+            </w:r>
+          </w:p>
+          <w:p>
+            <w:pPr>
+              <w:spacing w:after="0" w:line="240" w:lineRule="auto"/>
+              <w:jc w:val="both"/>
+            </w:pPr>
+            <w:r>
+              <w:t>Manuel Cañas: Scrum Master</w:t>
+            </w:r>
+          </w:p>
+          <w:p>
+            <w:pPr>
+              <w:spacing w:after="0" w:line="240" w:lineRule="auto"/>
+              <w:jc w:val="both"/>
+            </w:pPr>
+            <w:r>
+              <w:t>Milagro Luque: Development Team</w:t>
+            </w:r>
+          </w:p>
+          <w:p>
+            <w:pPr>
+              <w:spacing w:after="0" w:line="240" w:lineRule="auto"/>
+              <w:jc w:val="both"/>
+            </w:pPr>
+            <w:r>
+              <w:t>M.Belén Ré: Development Team</w:t>
+            </w:r>
+          </w:p>
+          <w:p>
+            <w:pPr>
+              <w:spacing w:after="0" w:line="240" w:lineRule="auto"/>
+              <w:jc w:val="both"/>
+            </w:pPr>
+            <w:r>
+              <w:t>Gabriel Millán: Development Team</w:t>
+            </w:r>
+          </w:p>
+          <w:p>
+            <w:pPr>
+              <w:spacing w:after="0" w:line="240" w:lineRule="auto"/>
+              <w:jc w:val="both"/>
+            </w:pPr>
+          </w:p>
+        </w:tc>
+      </w:tr>
+      <w:tr>
+        <w:trPr>
+          <w:trHeight w:val="435"/>
+        </w:trPr>
+        <w:tc>
+          <w:tcPr>
+            <w:tcW w:w="2440" w:type="dxa"/>
+            <w:tcBorders>
+              <w:top w:val="nil"/>
+              <w:left w:val="single" w:sz="4" w:space="0" w:color="000000"/>
+              <w:bottom w:val="nil"/>
+              <w:right w:val="single" w:sz="4" w:space="0" w:color="000000"/>
+            </w:tcBorders>
+            <w:shd w:val="clear" w:color="auto" w:fill="FFFFFF"/>
+          </w:tcPr>
+          <w:p>
+            <w:pPr>
+              <w:spacing w:after="0" w:line="240" w:lineRule="auto"/>
+              <w:jc w:val="both"/>
+              <w:rPr>
+                <w:b/>
+              </w:rPr>
+            </w:pPr>
+            <w:r>
+              <w:rPr>
+                <w:b/>
+              </w:rPr>
+              <w:t>Calendario</w:t>
+            </w:r>
+          </w:p>
+        </w:tc>
+        <w:tc>
+          <w:tcPr>
+            <w:tcW w:w="7220" w:type="dxa"/>
+            <w:tcBorders>
+              <w:top w:val="nil"/>
+              <w:left w:val="nil"/>
+              <w:bottom w:val="nil"/>
+              <w:right w:val="single" w:sz="4" w:space="0" w:color="000000"/>
+            </w:tcBorders>
+            <w:shd w:val="clear" w:color="auto" w:fill="FFFFFF"/>
+          </w:tcPr>
+          <w:p>
+            <w:pPr>
+              <w:spacing w:after="0" w:line="240" w:lineRule="auto"/>
+              <w:jc w:val="both"/>
+            </w:pPr>
+            <w:r>
+              <w:t>Semana 26/10/2021 al 16/11/2021.</w:t>
+            </w:r>
+          </w:p>
+          <w:p>
+            <w:pPr>
+              <w:spacing w:after="0" w:line="240" w:lineRule="auto"/>
+              <w:jc w:val="both"/>
+            </w:pPr>
+          </w:p>
+        </w:tc>
+      </w:tr>
+      <w:tr>
+        <w:trPr>
+          <w:trHeight w:val="390"/>
+        </w:trPr>
+        <w:tc>
+          <w:tcPr>
+            <w:tcW w:w="2440" w:type="dxa"/>
+            <w:tcBorders>
+              <w:top w:val="single" w:sz="4" w:space="0" w:color="000000"/>
+              <w:left w:val="single" w:sz="4" w:space="0" w:color="000000"/>
+              <w:bottom w:val="single" w:sz="4" w:space="0" w:color="000000"/>
+              <w:right w:val="nil"/>
+            </w:tcBorders>
+            <w:shd w:val="clear" w:color="auto" w:fill="FFFFFF"/>
+          </w:tcPr>
+          <w:p>
+            <w:pPr>
+              <w:spacing w:after="0" w:line="240" w:lineRule="auto"/>
+              <w:jc w:val="both"/>
+              <w:rPr>
+                <w:b/>
+              </w:rPr>
+            </w:pPr>
+            <w:r>
+              <w:rPr>
+                <w:b/>
+              </w:rPr>
+              <w:t>Inconvenientes:</w:t>
+            </w:r>
+          </w:p>
+        </w:tc>
+        <w:tc>
+          <w:tcPr>
+            <w:tcW w:w="7220" w:type="dxa"/>
+            <w:tcBorders>
+              <w:top w:val="single" w:sz="4" w:space="0" w:color="000000"/>
+              <w:left w:val="nil"/>
+              <w:bottom w:val="single" w:sz="4" w:space="0" w:color="000000"/>
+              <w:right w:val="single" w:sz="4" w:space="0" w:color="000000"/>
+            </w:tcBorders>
+            <w:shd w:val="clear" w:color="auto" w:fill="FFFFFF"/>
+          </w:tcPr>
+          <w:p>
+            <w:pPr>
+              <w:spacing w:after="0" w:line="240" w:lineRule="auto"/>
+              <w:jc w:val="both"/>
+            </w:pPr>
+            <w:r>
+              <w:t> </w:t>
+            </w:r>
+          </w:p>
+        </w:tc>
+      </w:tr>
+    </w:tbl>
+    <w:p>
+      <w:pPr>
+        <w:pStyle w:val="NormalWeb"/>
+        <w:spacing w:before="0" w:beforeAutospacing="0" w:after="200" w:afterAutospacing="0"/>
+        <w:jc w:val="both"/>
+        <w:rPr>
+          <w:rFonts w:ascii="Arial" w:hAnsi="Arial" w:cs="Arial"/>
+          <w:color w:val="000000"/>
+          <w:sz w:val="22"/>
+          <w:szCs w:val="22"/>
+        </w:rPr>
+      </w:pPr>
+    </w:p>
+    <w:p>
+      <w:pPr>
+        <w:pStyle w:val="NormalWeb"/>
+        <w:spacing w:before="0" w:beforeAutospacing="0" w:after="200" w:afterAutospacing="0"/>
+        <w:jc w:val="both"/>
+        <w:rPr>
+          <w:rFonts w:ascii="Arial" w:hAnsi="Arial" w:cs="Arial"/>
+          <w:color w:val="000000"/>
+          <w:sz w:val="22"/>
+          <w:szCs w:val="22"/>
+        </w:rPr>
+      </w:pPr>
+    </w:p>
+    <w:p>
+      <w:pPr>
+        <w:pStyle w:val="NormalWeb"/>
+        <w:spacing w:before="0" w:beforeAutospacing="0" w:after="200" w:afterAutospacing="0"/>
+        <w:jc w:val="both"/>
+        <w:rPr>
+          <w:rFonts w:ascii="Arial" w:hAnsi="Arial" w:cs="Arial"/>
+          <w:color w:val="000000"/>
+          <w:sz w:val="22"/>
+          <w:szCs w:val="22"/>
+        </w:rPr>
+      </w:pPr>
+    </w:p>
+    <w:p>
+      <w:pPr>
+        <w:pStyle w:val="NormalWeb"/>
+        <w:spacing w:before="0" w:beforeAutospacing="0" w:after="200" w:afterAutospacing="0"/>
+        <w:jc w:val="both"/>
+        <w:rPr>
+          <w:rFonts w:ascii="Arial" w:hAnsi="Arial" w:cs="Arial"/>
+          <w:color w:val="000000"/>
+          <w:sz w:val="22"/>
+          <w:szCs w:val="22"/>
+        </w:rPr>
+      </w:pPr>
+    </w:p>
+    <w:p>
+      <w:pPr>
+        <w:pStyle w:val="NormalWeb"/>
+        <w:spacing w:before="0" w:beforeAutospacing="0" w:after="200" w:afterAutospacing="0"/>
+        <w:jc w:val="both"/>
+        <w:rPr>
+          <w:rFonts w:ascii="Arial" w:hAnsi="Arial" w:cs="Arial"/>
+          <w:color w:val="000000"/>
+          <w:sz w:val="22"/>
+          <w:szCs w:val="22"/>
+        </w:rPr>
+      </w:pPr>
+    </w:p>
+    <w:p>
+      <w:pPr>
+        <w:pStyle w:val="NormalWeb"/>
+        <w:spacing w:before="0" w:beforeAutospacing="0" w:after="200" w:afterAutospacing="0"/>
+        <w:jc w:val="both"/>
+        <w:rPr>
+          <w:rFonts w:ascii="Arial" w:hAnsi="Arial" w:cs="Arial"/>
+          <w:color w:val="000000"/>
+          <w:sz w:val="22"/>
+          <w:szCs w:val="22"/>
+        </w:rPr>
+      </w:pPr>
+    </w:p>
+    <w:p>
+      <w:pPr>
+        <w:pStyle w:val="NormalWeb"/>
+        <w:spacing w:before="0" w:beforeAutospacing="0" w:after="200" w:afterAutospacing="0"/>
+        <w:jc w:val="both"/>
+        <w:rPr>
+          <w:rFonts w:ascii="Arial" w:hAnsi="Arial" w:cs="Arial"/>
+          <w:color w:val="000000"/>
+          <w:sz w:val="22"/>
+          <w:szCs w:val="22"/>
+        </w:rPr>
+      </w:pPr>
+    </w:p>
+    <w:p>
+      <w:pPr>
+        <w:pStyle w:val="NormalWeb"/>
+        <w:spacing w:before="0" w:beforeAutospacing="0" w:after="200" w:afterAutospacing="0"/>
+        <w:jc w:val="both"/>
+        <w:rPr>
+          <w:rFonts w:ascii="Arial" w:hAnsi="Arial" w:cs="Arial"/>
+          <w:color w:val="000000"/>
+          <w:sz w:val="22"/>
+          <w:szCs w:val="22"/>
+        </w:rPr>
+      </w:pPr>
+    </w:p>
+    <w:p>
+      <w:pPr>
+        <w:pStyle w:val="NormalWeb"/>
+        <w:spacing w:before="0" w:beforeAutospacing="0" w:after="200" w:afterAutospacing="0"/>
+        <w:jc w:val="both"/>
+        <w:rPr>
+          <w:rFonts w:ascii="Arial" w:hAnsi="Arial" w:cs="Arial"/>
+          <w:color w:val="000000"/>
+          <w:sz w:val="22"/>
+          <w:szCs w:val="22"/>
+        </w:rPr>
+      </w:pPr>
+    </w:p>
+    <w:p>
+      <w:pPr>
+        <w:pStyle w:val="NormalWeb"/>
+        <w:spacing w:before="0" w:beforeAutospacing="0" w:after="200" w:afterAutospacing="0"/>
+        <w:jc w:val="both"/>
+        <w:rPr>
+          <w:rFonts w:ascii="Arial" w:hAnsi="Arial" w:cs="Arial"/>
+          <w:color w:val="000000"/>
+          <w:sz w:val="22"/>
+          <w:szCs w:val="22"/>
+        </w:rPr>
+      </w:pPr>
+    </w:p>
+    <w:p>
+      <w:pPr>
+        <w:pStyle w:val="NormalWeb"/>
+        <w:spacing w:before="0" w:beforeAutospacing="0" w:after="200" w:afterAutospacing="0"/>
+        <w:jc w:val="both"/>
+        <w:rPr>
+          <w:rFonts w:ascii="Arial" w:hAnsi="Arial" w:cs="Arial"/>
+          <w:color w:val="000000"/>
+          <w:sz w:val="22"/>
+          <w:szCs w:val="22"/>
+        </w:rPr>
+      </w:pPr>
+    </w:p>
+    <w:p>
+      <w:pPr>
+        <w:pStyle w:val="NormalWeb"/>
+        <w:spacing w:before="0" w:beforeAutospacing="0" w:after="200" w:afterAutospacing="0"/>
+        <w:jc w:val="both"/>
+        <w:rPr>
+          <w:rFonts w:ascii="Arial" w:hAnsi="Arial" w:cs="Arial"/>
+          <w:color w:val="000000"/>
+          <w:sz w:val="22"/>
+          <w:szCs w:val="22"/>
+        </w:rPr>
+      </w:pPr>
+    </w:p>
+    <w:p>
+      <w:pPr>
+        <w:pStyle w:val="NormalWeb"/>
+        <w:spacing w:before="0" w:beforeAutospacing="0" w:after="200" w:afterAutospacing="0"/>
+        <w:jc w:val="both"/>
+        <w:rPr>
+          <w:rFonts w:ascii="Arial" w:hAnsi="Arial" w:cs="Arial"/>
+          <w:color w:val="000000"/>
+          <w:sz w:val="22"/>
+          <w:szCs w:val="22"/>
+        </w:rPr>
+      </w:pPr>
+    </w:p>
+    <w:p>
+      <w:pPr>
+        <w:pStyle w:val="NormalWeb"/>
+        <w:spacing w:before="0" w:beforeAutospacing="0" w:after="200" w:afterAutospacing="0"/>
+        <w:jc w:val="both"/>
+        <w:rPr>
+          <w:rFonts w:ascii="Arial" w:hAnsi="Arial" w:cs="Arial"/>
+          <w:color w:val="000000"/>
+          <w:sz w:val="22"/>
+          <w:szCs w:val="22"/>
+        </w:rPr>
+      </w:pPr>
+    </w:p>
+    <w:p>
+      <w:pPr>
+        <w:pStyle w:val="NormalWeb"/>
+        <w:spacing w:before="0" w:beforeAutospacing="0" w:after="200" w:afterAutospacing="0"/>
+        <w:jc w:val="both"/>
+        <w:rPr>
+          <w:rFonts w:ascii="Arial" w:hAnsi="Arial" w:cs="Arial"/>
+          <w:color w:val="000000"/>
+          <w:sz w:val="22"/>
+          <w:szCs w:val="22"/>
+        </w:rPr>
+      </w:pPr>
+    </w:p>
+    <w:p>
+      <w:pPr>
+        <w:pStyle w:val="NormalWeb"/>
+        <w:spacing w:before="0" w:beforeAutospacing="0" w:after="200" w:afterAutospacing="0"/>
+        <w:jc w:val="both"/>
+        <w:rPr>
+          <w:rFonts w:ascii="Arial" w:hAnsi="Arial" w:cs="Arial"/>
+          <w:color w:val="000000"/>
+          <w:sz w:val="22"/>
+          <w:szCs w:val="22"/>
+        </w:rPr>
+      </w:pPr>
+    </w:p>
+    <w:p>
+      <w:pPr>
+        <w:pStyle w:val="NormalWeb"/>
+        <w:spacing w:before="0" w:beforeAutospacing="0" w:after="200" w:afterAutospacing="0"/>
+        <w:jc w:val="both"/>
+        <w:rPr>
+          <w:rFonts w:ascii="Arial" w:hAnsi="Arial" w:cs="Arial"/>
+          <w:color w:val="000000"/>
+          <w:sz w:val="22"/>
+          <w:szCs w:val="22"/>
+        </w:rPr>
+      </w:pPr>
+    </w:p>
+    <w:p>
+      <w:pPr>
+        <w:pStyle w:val="NormalWeb"/>
+        <w:spacing w:before="0" w:beforeAutospacing="0" w:after="200" w:afterAutospacing="0"/>
+        <w:jc w:val="both"/>
+        <w:rPr>
+          <w:rFonts w:ascii="Arial" w:hAnsi="Arial" w:cs="Arial"/>
+          <w:color w:val="000000"/>
+          <w:sz w:val="22"/>
+          <w:szCs w:val="22"/>
+        </w:rPr>
+      </w:pPr>
+    </w:p>
+    <w:p>
+      <w:pPr>
+        <w:jc w:val="both"/>
+        <w:rPr>
+          <w:b/>
+          <w:sz w:val="26"/>
+          <w:szCs w:val="26"/>
+        </w:rPr>
+      </w:pPr>
+      <w:r>
+        <w:rPr>
+          <w:b/>
+          <w:sz w:val="26"/>
+          <w:szCs w:val="26"/>
+        </w:rPr>
+        <w:lastRenderedPageBreak/>
+        <w:t>3. Apartado Programación Web</w:t>
+      </w:r>
+    </w:p>
+    <w:p>
+      <w:pPr>
+        <w:jc w:val="both"/>
+        <w:rPr>
+          <w:rFonts w:ascii="Arial" w:hAnsi="Arial" w:cs="Arial"/>
+          <w:b/>
+        </w:rPr>
+      </w:pPr>
+      <w:r>
+        <w:rPr>
+          <w:b/>
+          <w:sz w:val="26"/>
+          <w:szCs w:val="26"/>
+          <w:u w:val="single"/>
+        </w:rPr>
+        <w:t>Incorporación</w:t>
+      </w:r>
+      <w:r>
+        <w:rPr>
+          <w:b/>
+          <w:sz w:val="26"/>
+          <w:szCs w:val="26"/>
+        </w:rPr>
+        <w:t xml:space="preserve"> de puntos solicitados:</w:t>
+      </w:r>
+    </w:p>
+    <w:p>
+      <w:pPr>
+        <w:pStyle w:val="NormalWeb"/>
+        <w:spacing w:before="0" w:beforeAutospacing="0" w:after="200" w:afterAutospacing="0"/>
+        <w:jc w:val="both"/>
+        <w:rPr>
+          <w:rFonts w:ascii="Arial" w:hAnsi="Arial" w:cs="Arial"/>
+          <w:sz w:val="22"/>
+          <w:szCs w:val="22"/>
+        </w:rPr>
+      </w:pPr>
+    </w:p>
+    <w:p>
+      <w:pPr>
+        <w:pStyle w:val="NormalWeb"/>
+        <w:numPr>
+          <w:ilvl w:val="0"/>
+          <w:numId w:val="3"/>
+        </w:numPr>
+        <w:spacing w:before="0" w:beforeAutospacing="0" w:after="200" w:afterAutospacing="0"/>
+        <w:jc w:val="both"/>
+        <w:rPr>
+          <w:rFonts w:ascii="Arial" w:hAnsi="Arial" w:cs="Arial"/>
+          <w:sz w:val="22"/>
+          <w:szCs w:val="22"/>
+        </w:rPr>
+      </w:pPr>
+      <w:r>
+        <w:rPr>
+          <w:rFonts w:ascii="Arial" w:hAnsi="Arial" w:cs="Arial"/>
+          <w:color w:val="000000"/>
+          <w:sz w:val="22"/>
+          <w:szCs w:val="22"/>
+        </w:rPr>
+        <w:t>Validación de campos vacíos mediante Bootstrap (de acuerdo al template de la web oficial), luego con Javascript la longitud de los campos, tipo de datos en los input. Los campos nombre y apellido deberán validarse con más de 2 caracteres. </w:t>
+      </w:r>
+    </w:p>
+    <w:p>
+      <w:pPr>
+        <w:pStyle w:val="NormalWeb"/>
+        <w:spacing w:before="0" w:beforeAutospacing="0" w:after="200" w:afterAutospacing="0"/>
+        <w:jc w:val="both"/>
+        <w:rPr>
+          <w:rFonts w:ascii="Arial" w:hAnsi="Arial" w:cs="Arial"/>
+          <w:color w:val="FF0000"/>
+          <w:sz w:val="22"/>
+          <w:szCs w:val="22"/>
+        </w:rPr>
+      </w:pPr>
+      <w:r>
+        <w:rPr>
+          <w:rFonts w:ascii="Arial" w:hAnsi="Arial" w:cs="Arial"/>
+          <w:color w:val="FF0000"/>
+          <w:sz w:val="22"/>
+          <w:szCs w:val="22"/>
+        </w:rPr>
+        <w:t>Página de login.</w:t>
+      </w:r>
+    </w:p>
+    <w:p>
+      <w:pPr>
+        <w:pStyle w:val="NormalWeb"/>
+        <w:spacing w:before="0" w:beforeAutospacing="0" w:after="200" w:afterAutospacing="0"/>
+        <w:jc w:val="both"/>
+        <w:rPr>
+          <w:rFonts w:ascii="Arial" w:hAnsi="Arial" w:cs="Arial"/>
+          <w:color w:val="FF0000"/>
+          <w:sz w:val="22"/>
+          <w:szCs w:val="22"/>
+        </w:rPr>
+      </w:pPr>
+      <w:r>
+        <w:rPr>
+          <w:rFonts w:ascii="Arial" w:hAnsi="Arial" w:cs="Arial"/>
+          <w:color w:val="FF0000"/>
+          <w:sz w:val="22"/>
+          <w:szCs w:val="22"/>
+        </w:rPr>
+        <w:t xml:space="preserve">Boostrap a la página + validación de campos vacíos con template de boostrap + botón para volver al inicio. </w:t>
+      </w:r>
+    </w:p>
+    <w:p>
+      <w:pPr>
+        <w:pStyle w:val="NormalWeb"/>
+        <w:spacing w:before="0" w:beforeAutospacing="0" w:after="200" w:afterAutospacing="0"/>
+        <w:jc w:val="both"/>
+        <w:rPr>
+          <w:rFonts w:ascii="Arial" w:hAnsi="Arial" w:cs="Arial"/>
+          <w:sz w:val="22"/>
+          <w:szCs w:val="22"/>
+        </w:rPr>
+      </w:pPr>
+    </w:p>
+    <w:p>
+      <w:pPr>
+        <w:pStyle w:val="NormalWeb"/>
+        <w:numPr>
+          <w:ilvl w:val="0"/>
+          <w:numId w:val="3"/>
+        </w:numPr>
+        <w:spacing w:before="0" w:beforeAutospacing="0" w:after="200" w:afterAutospacing="0"/>
+        <w:jc w:val="both"/>
+        <w:rPr>
+          <w:rFonts w:ascii="Arial" w:hAnsi="Arial" w:cs="Arial"/>
+          <w:sz w:val="22"/>
+          <w:szCs w:val="22"/>
+        </w:rPr>
+      </w:pPr>
+      <w:r>
+        <w:rPr>
+          <w:rFonts w:ascii="Arial" w:hAnsi="Arial" w:cs="Arial"/>
+          <w:color w:val="000000"/>
+          <w:sz w:val="22"/>
+          <w:szCs w:val="22"/>
+        </w:rPr>
+        <w:t>Crear una función en JavaScript para mostrar un cálculo de fechas (edad, día de turno, u otro pertinente al proyecto en desarrollo).</w:t>
+      </w:r>
+    </w:p>
+    <w:p>
+      <w:pPr>
+        <w:pStyle w:val="NormalWeb"/>
+        <w:spacing w:before="0" w:beforeAutospacing="0" w:after="200" w:afterAutospacing="0"/>
+        <w:jc w:val="both"/>
+        <w:rPr>
+          <w:rFonts w:ascii="Arial" w:hAnsi="Arial" w:cs="Arial"/>
+          <w:color w:val="FF0000"/>
+          <w:sz w:val="22"/>
+          <w:szCs w:val="22"/>
+        </w:rPr>
+      </w:pPr>
+      <w:r>
+        <w:rPr>
+          <w:rFonts w:ascii="Arial" w:hAnsi="Arial" w:cs="Arial"/>
+          <w:color w:val="FF0000"/>
+          <w:sz w:val="22"/>
+          <w:szCs w:val="22"/>
+        </w:rPr>
+        <w:t>Pagina de inicio (index.html)</w:t>
+      </w:r>
+    </w:p>
+    <w:p>
+      <w:pPr>
+        <w:pStyle w:val="NormalWeb"/>
+        <w:spacing w:before="0" w:beforeAutospacing="0" w:after="200" w:afterAutospacing="0"/>
+        <w:jc w:val="both"/>
+        <w:rPr>
+          <w:rFonts w:ascii="Arial" w:hAnsi="Arial" w:cs="Arial"/>
+          <w:color w:val="FF0000"/>
+          <w:sz w:val="22"/>
+          <w:szCs w:val="22"/>
+        </w:rPr>
+      </w:pPr>
+      <w:r>
+        <w:rPr>
+          <w:rFonts w:ascii="Arial" w:hAnsi="Arial" w:cs="Arial"/>
+          <w:color w:val="FF0000"/>
+          <w:sz w:val="22"/>
+          <w:szCs w:val="22"/>
+        </w:rPr>
+        <w:t>Link a pá</w:t>
+      </w:r>
+      <w:r>
+        <w:rPr>
+          <w:rFonts w:ascii="Arial" w:hAnsi="Arial" w:cs="Arial"/>
+          <w:color w:val="FF0000"/>
+          <w:sz w:val="22"/>
+          <w:szCs w:val="22"/>
+        </w:rPr>
+        <w:t>gina términos y condiciones.</w:t>
+      </w:r>
+    </w:p>
+    <w:p>
+      <w:pPr>
+        <w:pStyle w:val="NormalWeb"/>
+        <w:spacing w:before="0" w:beforeAutospacing="0" w:after="200" w:afterAutospacing="0"/>
+        <w:jc w:val="both"/>
+        <w:rPr>
+          <w:rFonts w:ascii="Arial" w:hAnsi="Arial" w:cs="Arial"/>
+          <w:color w:val="FF0000"/>
+          <w:sz w:val="22"/>
+          <w:szCs w:val="22"/>
+        </w:rPr>
+      </w:pPr>
+      <w:r>
+        <w:rPr>
+          <w:rFonts w:ascii="Arial" w:hAnsi="Arial" w:cs="Arial"/>
+          <w:color w:val="FF0000"/>
+          <w:sz w:val="22"/>
+          <w:szCs w:val="22"/>
+        </w:rPr>
+        <w:t>Página de términos y condiciones.</w:t>
+      </w:r>
+      <w:r>
+        <w:rPr>
+          <w:rFonts w:ascii="Arial" w:hAnsi="Arial" w:cs="Arial"/>
+          <w:color w:val="FF0000"/>
+          <w:sz w:val="22"/>
+          <w:szCs w:val="22"/>
+        </w:rPr>
+        <w:t xml:space="preserve"> Se aplica funció</w:t>
+      </w:r>
+      <w:r>
+        <w:rPr>
+          <w:rFonts w:ascii="Arial" w:hAnsi="Arial" w:cs="Arial"/>
+          <w:color w:val="FF0000"/>
+          <w:sz w:val="22"/>
+          <w:szCs w:val="22"/>
+        </w:rPr>
+        <w:t>n de cá</w:t>
+      </w:r>
+      <w:r>
+        <w:rPr>
+          <w:rFonts w:ascii="Arial" w:hAnsi="Arial" w:cs="Arial"/>
+          <w:color w:val="FF0000"/>
+          <w:sz w:val="22"/>
+          <w:szCs w:val="22"/>
+        </w:rPr>
+        <w:t>lculo de fechas ,guardada en archivo funcionesGrupo01.js + pop up + evento para que el usuario interactue.</w:t>
+      </w:r>
+    </w:p>
+    <w:p>
+      <w:pPr>
+        <w:pStyle w:val="NormalWeb"/>
+        <w:spacing w:before="0" w:beforeAutospacing="0" w:after="200" w:afterAutospacing="0"/>
+        <w:ind w:left="720"/>
+        <w:jc w:val="both"/>
+        <w:rPr>
+          <w:rFonts w:ascii="Arial" w:hAnsi="Arial" w:cs="Arial"/>
+          <w:color w:val="FF0000"/>
+          <w:sz w:val="22"/>
+          <w:szCs w:val="22"/>
+        </w:rPr>
+      </w:pPr>
+    </w:p>
+    <w:p>
+      <w:pPr>
+        <w:pStyle w:val="NormalWeb"/>
+        <w:numPr>
+          <w:ilvl w:val="0"/>
+          <w:numId w:val="3"/>
+        </w:numPr>
+        <w:spacing w:before="0" w:beforeAutospacing="0" w:after="200" w:afterAutospacing="0"/>
+        <w:jc w:val="both"/>
+        <w:rPr>
+          <w:rFonts w:ascii="Arial" w:hAnsi="Arial" w:cs="Arial"/>
+          <w:sz w:val="22"/>
+          <w:szCs w:val="22"/>
+        </w:rPr>
+      </w:pPr>
+      <w:r>
+        <w:rPr>
+          <w:rFonts w:ascii="Arial" w:hAnsi="Arial" w:cs="Arial"/>
+          <w:color w:val="000000"/>
+          <w:sz w:val="22"/>
+          <w:szCs w:val="22"/>
+        </w:rPr>
+        <w:t>Uno de los formularios debe tener funcionalidad en el botón Enviar, mostrando un Alert de operación exitosa.</w:t>
+      </w:r>
+    </w:p>
+    <w:p>
+      <w:pPr>
+        <w:pStyle w:val="NormalWeb"/>
+        <w:numPr>
+          <w:ilvl w:val="0"/>
+          <w:numId w:val="3"/>
+        </w:numPr>
+        <w:spacing w:before="0" w:beforeAutospacing="0" w:after="200" w:afterAutospacing="0"/>
+        <w:jc w:val="both"/>
+        <w:rPr>
+          <w:rFonts w:ascii="Arial" w:hAnsi="Arial" w:cs="Arial"/>
+          <w:sz w:val="22"/>
+          <w:szCs w:val="22"/>
+        </w:rPr>
+      </w:pPr>
+      <w:r>
+        <w:rPr>
+          <w:rFonts w:ascii="Arial" w:hAnsi="Arial" w:cs="Arial"/>
+          <w:color w:val="000000"/>
+          <w:sz w:val="22"/>
+          <w:szCs w:val="22"/>
+        </w:rPr>
+        <w:t>Una vez procesado el formulario, mostrar en una pantalla siguiente, los datos procesados, la cual debe mantener la estética del sitio, luego de unos segundos, redireccionar a una página de sitio (por ejemplo al index). </w:t>
+      </w:r>
+    </w:p>
+    <w:p>
+      <w:pPr>
+        <w:pStyle w:val="NormalWeb"/>
+        <w:numPr>
+          <w:ilvl w:val="0"/>
+          <w:numId w:val="3"/>
+        </w:numPr>
+        <w:spacing w:before="0" w:beforeAutospacing="0" w:after="200" w:afterAutospacing="0"/>
+        <w:jc w:val="both"/>
+        <w:rPr>
+          <w:rFonts w:ascii="Arial" w:hAnsi="Arial" w:cs="Arial"/>
+          <w:sz w:val="22"/>
+          <w:szCs w:val="22"/>
+        </w:rPr>
+      </w:pPr>
+      <w:r>
+        <w:rPr>
+          <w:rFonts w:ascii="Arial" w:hAnsi="Arial" w:cs="Arial"/>
+          <w:color w:val="000000"/>
+          <w:sz w:val="22"/>
+          <w:szCs w:val="22"/>
+        </w:rPr>
+        <w:t xml:space="preserve">Las funciones en JavaScript deberán estar en un archivo llamado </w:t>
+      </w:r>
+      <w:r>
+        <w:rPr>
+          <w:rFonts w:ascii="Arial" w:hAnsi="Arial" w:cs="Arial"/>
+          <w:b/>
+          <w:bCs/>
+          <w:color w:val="000000"/>
+          <w:sz w:val="22"/>
+          <w:szCs w:val="22"/>
+        </w:rPr>
+        <w:t>funcionesGrupo99.js</w:t>
+      </w:r>
+      <w:r>
+        <w:rPr>
+          <w:rFonts w:ascii="Arial" w:hAnsi="Arial" w:cs="Arial"/>
+          <w:color w:val="000000"/>
+          <w:sz w:val="22"/>
+          <w:szCs w:val="22"/>
+        </w:rPr>
+        <w:t xml:space="preserve"> . </w:t>
+      </w:r>
+    </w:p>
+    <w:p>
+      <w:pPr>
+        <w:pStyle w:val="NormalWeb"/>
+        <w:numPr>
+          <w:ilvl w:val="0"/>
+          <w:numId w:val="3"/>
+        </w:numPr>
+        <w:spacing w:before="0" w:beforeAutospacing="0" w:after="200" w:afterAutospacing="0"/>
+        <w:jc w:val="both"/>
+        <w:rPr>
+          <w:rFonts w:ascii="Arial" w:hAnsi="Arial" w:cs="Arial"/>
+          <w:sz w:val="22"/>
+          <w:szCs w:val="22"/>
+        </w:rPr>
+      </w:pPr>
+      <w:r>
+        <w:rPr>
+          <w:rFonts w:ascii="Arial" w:hAnsi="Arial" w:cs="Arial"/>
+          <w:color w:val="000000"/>
+          <w:sz w:val="22"/>
+          <w:szCs w:val="22"/>
+        </w:rPr>
+        <w:t>Agregar al menos 2 eventos de Javascript para que el usuario interactúe con el DOM.</w:t>
+      </w:r>
+    </w:p>
+    <w:p>
+      <w:pPr>
+        <w:pStyle w:val="NormalWeb"/>
+        <w:spacing w:before="0" w:beforeAutospacing="0" w:after="200" w:afterAutospacing="0"/>
+        <w:jc w:val="both"/>
+        <w:rPr>
+          <w:rFonts w:ascii="Arial" w:hAnsi="Arial" w:cs="Arial"/>
+          <w:color w:val="FF0000"/>
+          <w:sz w:val="22"/>
+          <w:szCs w:val="22"/>
+        </w:rPr>
+      </w:pPr>
+      <w:r>
+        <w:rPr>
+          <w:rFonts w:ascii="Arial" w:hAnsi="Arial" w:cs="Arial"/>
+          <w:color w:val="FF0000"/>
+          <w:sz w:val="22"/>
+          <w:szCs w:val="22"/>
+        </w:rPr>
+        <w:t xml:space="preserve">1 evento en página de términos y condiciones, </w:t>
+      </w:r>
+      <w:r>
+        <w:rPr>
+          <w:rFonts w:ascii="Arial" w:hAnsi="Arial" w:cs="Arial"/>
+          <w:color w:val="FF0000"/>
+          <w:sz w:val="22"/>
+          <w:szCs w:val="22"/>
+        </w:rPr>
+        <w:t>guardada en archivo funcionesGrupo01.js</w:t>
+      </w:r>
+    </w:p>
+    <w:p>
+      <w:pPr>
+        <w:pBdr>
+          <w:top w:val="nil"/>
+          <w:left w:val="nil"/>
+          <w:bottom w:val="nil"/>
+          <w:right w:val="nil"/>
+          <w:between w:val="nil"/>
+        </w:pBdr>
+        <w:tabs>
+          <w:tab w:val="left" w:pos="5010"/>
+        </w:tabs>
+        <w:rPr>
+          <w:color w:val="FF0000"/>
+          <w:sz w:val="40"/>
+          <w:szCs w:val="40"/>
+        </w:rPr>
+      </w:pPr>
+      <w:bookmarkStart w:id="3" w:name="_GoBack"/>
       <w:bookmarkEnd w:id="3"/>
     </w:p>
     <w:sectPr>
@@ -5903,7 +6992,7 @@
         <w:noProof/>
         <w:color w:val="000000"/>
       </w:rPr>
-      <w:t>2</w:t>
+      <w:t>10</w:t>
     </w:r>
     <w:r>
       <w:rPr>
@@ -6038,6 +7127,155 @@
 <file path=word/numbering.xml><?xml version="1.0" encoding="utf-8"?>
 <w:numbering xmlns:wpc="http://schemas.microsoft.com/office/word/2010/wordprocessingCanvas" xmlns:mc="http://schemas.openxmlformats.org/markup-compatibility/2006" xmlns:o="urn:schemas-microsoft-com:office:office" xmlns:r="http://schemas.openxmlformats.org/officeDocument/2006/relationships" xmlns:m="http://schemas.openxmlformats.org/officeDocument/2006/math" xmlns:v="urn:schemas-microsoft-com:vml" xmlns:wp14="http://schemas.microsoft.com/office/word/2010/wordprocessingDrawing" xmlns:wp="http://schemas.openxmlformats.org/drawingml/2006/wordprocessingDrawing" xmlns:w10="urn:schemas-microsoft-com:office:word" xmlns:w="http://schemas.openxmlformats.org/wordprocessingml/2006/main" xmlns:w14="http://schemas.microsoft.com/office/word/2010/wordml" xmlns:w15="http://schemas.microsoft.com/office/word/2012/wordml" xmlns:wpg="http://schemas.microsoft.com/office/word/2010/wordprocessingGroup" xmlns:wpi="http://schemas.microsoft.com/office/word/2010/wordprocessingInk" xmlns:wne="http://schemas.microsoft.com/office/word/2006/wordml" xmlns:wps="http://schemas.microsoft.com/office/word/2010/wordprocessingShape" mc:Ignorable="w14 w15 wp14">
   <w:abstractNum w:abstractNumId="0">
+    <w:nsid w:val="688A5291"/>
+    <w:multiLevelType w:val="multilevel"/>
+    <w:tmpl w:val="BA9A1FC8"/>
+    <w:lvl w:ilvl="0">
+      <w:start w:val="1"/>
+      <w:numFmt w:val="bullet"/>
+      <w:lvlText w:val=""/>
+      <w:lvlJc w:val="left"/>
+      <w:pPr>
+        <w:tabs>
+          <w:tab w:val="num" w:pos="720"/>
+        </w:tabs>
+        <w:ind w:left="720" w:hanging="360"/>
+      </w:pPr>
+      <w:rPr>
+        <w:rFonts w:ascii="Symbol" w:hAnsi="Symbol" w:hint="default"/>
+        <w:sz w:val="20"/>
+      </w:rPr>
+    </w:lvl>
+    <w:lvl w:ilvl="1" w:tentative="1">
+      <w:start w:val="1"/>
+      <w:numFmt w:val="bullet"/>
+      <w:lvlText w:val="o"/>
+      <w:lvlJc w:val="left"/>
+      <w:pPr>
+        <w:tabs>
+          <w:tab w:val="num" w:pos="1440"/>
+        </w:tabs>
+        <w:ind w:left="1440" w:hanging="360"/>
+      </w:pPr>
+      <w:rPr>
+        <w:rFonts w:ascii="Courier New" w:hAnsi="Courier New" w:hint="default"/>
+        <w:sz w:val="20"/>
+      </w:rPr>
+    </w:lvl>
+    <w:lvl w:ilvl="2" w:tentative="1">
+      <w:start w:val="1"/>
+      <w:numFmt w:val="bullet"/>
+      <w:lvlText w:val=""/>
+      <w:lvlJc w:val="left"/>
+      <w:pPr>
+        <w:tabs>
+          <w:tab w:val="num" w:pos="2160"/>
+        </w:tabs>
+        <w:ind w:left="2160" w:hanging="360"/>
+      </w:pPr>
+      <w:rPr>
+        <w:rFonts w:ascii="Wingdings" w:hAnsi="Wingdings" w:hint="default"/>
+        <w:sz w:val="20"/>
+      </w:rPr>
+    </w:lvl>
+    <w:lvl w:ilvl="3" w:tentative="1">
+      <w:start w:val="1"/>
+      <w:numFmt w:val="bullet"/>
+      <w:lvlText w:val=""/>
+      <w:lvlJc w:val="left"/>
+      <w:pPr>
+        <w:tabs>
+          <w:tab w:val="num" w:pos="2880"/>
+        </w:tabs>
+        <w:ind w:left="2880" w:hanging="360"/>
+      </w:pPr>
+      <w:rPr>
+        <w:rFonts w:ascii="Wingdings" w:hAnsi="Wingdings" w:hint="default"/>
+        <w:sz w:val="20"/>
+      </w:rPr>
+    </w:lvl>
+    <w:lvl w:ilvl="4" w:tentative="1">
+      <w:start w:val="1"/>
+      <w:numFmt w:val="bullet"/>
+      <w:lvlText w:val=""/>
+      <w:lvlJc w:val="left"/>
+      <w:pPr>
+        <w:tabs>
+          <w:tab w:val="num" w:pos="3600"/>
+        </w:tabs>
+        <w:ind w:left="3600" w:hanging="360"/>
+      </w:pPr>
+      <w:rPr>
+        <w:rFonts w:ascii="Wingdings" w:hAnsi="Wingdings" w:hint="default"/>
+        <w:sz w:val="20"/>
+      </w:rPr>
+    </w:lvl>
+    <w:lvl w:ilvl="5" w:tentative="1">
+      <w:start w:val="1"/>
+      <w:numFmt w:val="bullet"/>
+      <w:lvlText w:val=""/>
+      <w:lvlJc w:val="left"/>
+      <w:pPr>
+        <w:tabs>
+          <w:tab w:val="num" w:pos="4320"/>
+        </w:tabs>
+        <w:ind w:left="4320" w:hanging="360"/>
+      </w:pPr>
+      <w:rPr>
+        <w:rFonts w:ascii="Wingdings" w:hAnsi="Wingdings" w:hint="default"/>
+        <w:sz w:val="20"/>
+      </w:rPr>
+    </w:lvl>
+    <w:lvl w:ilvl="6" w:tentative="1">
+      <w:start w:val="1"/>
+      <w:numFmt w:val="bullet"/>
+      <w:lvlText w:val=""/>
+      <w:lvlJc w:val="left"/>
+      <w:pPr>
+        <w:tabs>
+          <w:tab w:val="num" w:pos="5040"/>
+        </w:tabs>
+        <w:ind w:left="5040" w:hanging="360"/>
+      </w:pPr>
+      <w:rPr>
+        <w:rFonts w:ascii="Wingdings" w:hAnsi="Wingdings" w:hint="default"/>
+        <w:sz w:val="20"/>
+      </w:rPr>
+    </w:lvl>
+    <w:lvl w:ilvl="7" w:tentative="1">
+      <w:start w:val="1"/>
+      <w:numFmt w:val="bullet"/>
+      <w:lvlText w:val=""/>
+      <w:lvlJc w:val="left"/>
+      <w:pPr>
+        <w:tabs>
+          <w:tab w:val="num" w:pos="5760"/>
+        </w:tabs>
+        <w:ind w:left="5760" w:hanging="360"/>
+      </w:pPr>
+      <w:rPr>
+        <w:rFonts w:ascii="Wingdings" w:hAnsi="Wingdings" w:hint="default"/>
+        <w:sz w:val="20"/>
+      </w:rPr>
+    </w:lvl>
+    <w:lvl w:ilvl="8" w:tentative="1">
+      <w:start w:val="1"/>
+      <w:numFmt w:val="bullet"/>
+      <w:lvlText w:val=""/>
+      <w:lvlJc w:val="left"/>
+      <w:pPr>
+        <w:tabs>
+          <w:tab w:val="num" w:pos="6480"/>
+        </w:tabs>
+        <w:ind w:left="6480" w:hanging="360"/>
+      </w:pPr>
+      <w:rPr>
+        <w:rFonts w:ascii="Wingdings" w:hAnsi="Wingdings" w:hint="default"/>
+        <w:sz w:val="20"/>
+      </w:rPr>
+    </w:lvl>
+  </w:abstractNum>
+  <w:abstractNum w:abstractNumId="1">
     <w:nsid w:val="6F8871E1"/>
     <w:multiLevelType w:val="multilevel"/>
     <w:tmpl w:val="4680278C"/>
@@ -6150,8 +7388,100 @@
       </w:rPr>
     </w:lvl>
   </w:abstractNum>
+  <w:abstractNum w:abstractNumId="2">
+    <w:nsid w:val="70CF0E7F"/>
+    <w:multiLevelType w:val="hybridMultilevel"/>
+    <w:tmpl w:val="896A0C5E"/>
+    <w:lvl w:ilvl="0" w:tplc="2C0A000F">
+      <w:start w:val="1"/>
+      <w:numFmt w:val="decimal"/>
+      <w:lvlText w:val="%1."/>
+      <w:lvlJc w:val="left"/>
+      <w:pPr>
+        <w:ind w:left="720" w:hanging="360"/>
+      </w:pPr>
+    </w:lvl>
+    <w:lvl w:ilvl="1" w:tplc="2C0A0019" w:tentative="1">
+      <w:start w:val="1"/>
+      <w:numFmt w:val="lowerLetter"/>
+      <w:lvlText w:val="%2."/>
+      <w:lvlJc w:val="left"/>
+      <w:pPr>
+        <w:ind w:left="1440" w:hanging="360"/>
+      </w:pPr>
+    </w:lvl>
+    <w:lvl w:ilvl="2" w:tplc="2C0A001B" w:tentative="1">
+      <w:start w:val="1"/>
+      <w:numFmt w:val="lowerRoman"/>
+      <w:lvlText w:val="%3."/>
+      <w:lvlJc w:val="right"/>
+      <w:pPr>
+        <w:ind w:left="2160" w:hanging="180"/>
+      </w:pPr>
+    </w:lvl>
+    <w:lvl w:ilvl="3" w:tplc="2C0A000F" w:tentative="1">
+      <w:start w:val="1"/>
+      <w:numFmt w:val="decimal"/>
+      <w:lvlText w:val="%4."/>
+      <w:lvlJc w:val="left"/>
+      <w:pPr>
+        <w:ind w:left="2880" w:hanging="360"/>
+      </w:pPr>
+    </w:lvl>
+    <w:lvl w:ilvl="4" w:tplc="2C0A0019" w:tentative="1">
+      <w:start w:val="1"/>
+      <w:numFmt w:val="lowerLetter"/>
+      <w:lvlText w:val="%5."/>
+      <w:lvlJc w:val="left"/>
+      <w:pPr>
+        <w:ind w:left="3600" w:hanging="360"/>
+      </w:pPr>
+    </w:lvl>
+    <w:lvl w:ilvl="5" w:tplc="2C0A001B" w:tentative="1">
+      <w:start w:val="1"/>
+      <w:numFmt w:val="lowerRoman"/>
+      <w:lvlText w:val="%6."/>
+      <w:lvlJc w:val="right"/>
+      <w:pPr>
+        <w:ind w:left="4320" w:hanging="180"/>
+      </w:pPr>
+    </w:lvl>
+    <w:lvl w:ilvl="6" w:tplc="2C0A000F" w:tentative="1">
+      <w:start w:val="1"/>
+      <w:numFmt w:val="decimal"/>
+      <w:lvlText w:val="%7."/>
+      <w:lvlJc w:val="left"/>
+      <w:pPr>
+        <w:ind w:left="5040" w:hanging="360"/>
+      </w:pPr>
+    </w:lvl>
+    <w:lvl w:ilvl="7" w:tplc="2C0A0019" w:tentative="1">
+      <w:start w:val="1"/>
+      <w:numFmt w:val="lowerLetter"/>
+      <w:lvlText w:val="%8."/>
+      <w:lvlJc w:val="left"/>
+      <w:pPr>
+        <w:ind w:left="5760" w:hanging="360"/>
+      </w:pPr>
+    </w:lvl>
+    <w:lvl w:ilvl="8" w:tplc="2C0A001B" w:tentative="1">
+      <w:start w:val="1"/>
+      <w:numFmt w:val="lowerRoman"/>
+      <w:lvlText w:val="%9."/>
+      <w:lvlJc w:val="right"/>
+      <w:pPr>
+        <w:ind w:left="6480" w:hanging="180"/>
+      </w:pPr>
+    </w:lvl>
+  </w:abstractNum>
   <w:num w:numId="1">
+    <w:abstractNumId w:val="1"/>
+  </w:num>
+  <w:num w:numId="2">
     <w:abstractNumId w:val="0"/>
+  </w:num>
+  <w:num w:numId="3">
+    <w:abstractNumId w:val="2"/>
   </w:num>
 </w:numbering>
 </file>
@@ -7077,6 +8407,22 @@
       </w:tblCellMar>
     </w:tblPr>
   </w:style>
+  <w:style w:type="paragraph" w:styleId="NormalWeb">
+    <w:name w:val="Normal (Web)"/>
+    <w:basedOn w:val="Normal"/>
+    <w:uiPriority w:val="99"/>
+    <w:semiHidden/>
+    <w:unhideWhenUsed/>
+    <w:rsid w:val="009807C5"/>
+    <w:pPr>
+      <w:spacing w:before="100" w:beforeAutospacing="1" w:after="100" w:afterAutospacing="1" w:line="240" w:lineRule="auto"/>
+    </w:pPr>
+    <w:rPr>
+      <w:rFonts w:ascii="Times New Roman" w:eastAsia="Times New Roman" w:hAnsi="Times New Roman" w:cs="Times New Roman"/>
+      <w:sz w:val="24"/>
+      <w:szCs w:val="24"/>
+    </w:rPr>
+  </w:style>
 </w:styles>
 </file>
 

</xml_diff>

<commit_message>
Actualización de documento de especificaciones de requisitos de sistema
</commit_message>
<xml_diff>
--- a/Especificación de requisitos de sistema NUEVO.docx
+++ b/Especificación de requisitos de sistema NUEVO.docx
@@ -1157,7 +1157,7 @@
         <w:tab/>
         <w:tab/>
         <w:tab/>
-        <w:t xml:space="preserve"> 6</w:t>
+        <w:t xml:space="preserve"> 7</w:t>
       </w:r>
     </w:p>
     <w:p>
@@ -1180,7 +1180,7 @@
         <w:tab/>
         <w:tab/>
         <w:tab/>
-        <w:t xml:space="preserve">                6</w:t>
+        <w:t xml:space="preserve">                8</w:t>
       </w:r>
     </w:p>
     <w:p>
@@ -1208,7 +1208,7 @@
           <w:b w:val="1"/>
           <w:rtl w:val="0"/>
         </w:rPr>
-        <w:t xml:space="preserve">7</w:t>
+        <w:t xml:space="preserve">8</w:t>
       </w:r>
       <w:r>
         <w:rPr>
@@ -1248,7 +1248,7 @@
           <w:b w:val="1"/>
           <w:rtl w:val="0"/>
         </w:rPr>
-        <w:t xml:space="preserve">8</w:t>
+        <w:t xml:space="preserve">9</w:t>
       </w:r>
       <w:r>
         <w:rPr>
@@ -1282,7 +1282,7 @@
           <w:b w:val="1"/>
           <w:rtl w:val="0"/>
         </w:rPr>
-        <w:t xml:space="preserve">8</w:t>
+        <w:t xml:space="preserve">9</w:t>
       </w:r>
       <w:r>
         <w:rPr>
@@ -1302,22 +1302,68 @@
         <w:rPr>
           <w:rtl w:val="0"/>
         </w:rPr>
-        <w:t xml:space="preserve">3.3.2 Spint 2</w:t>
-        <w:tab/>
-        <w:tab/>
-        <w:tab/>
-        <w:tab/>
-        <w:tab/>
-        <w:tab/>
-        <w:tab/>
-        <w:tab/>
-      </w:r>
-      <w:r>
-        <w:rPr>
-          <w:b w:val="1"/>
-          <w:rtl w:val="0"/>
-        </w:rPr>
-        <w:t xml:space="preserve">  8</w:t>
+        <w:t xml:space="preserve">3.3.2 Sprint 2</w:t>
+        <w:tab/>
+        <w:tab/>
+        <w:tab/>
+        <w:tab/>
+        <w:tab/>
+        <w:tab/>
+        <w:tab/>
+        <w:tab/>
+        <w:t xml:space="preserve"> </w:t>
+      </w:r>
+      <w:r>
+        <w:rPr>
+          <w:b w:val="1"/>
+          <w:rtl w:val="0"/>
+        </w:rPr>
+        <w:t xml:space="preserve"> 9</w:t>
+      </w:r>
+    </w:p>
+    <w:p>
+      <w:pPr>
+        <w:spacing w:line="360" w:lineRule="auto"/>
+        <w:ind w:firstLine="708"/>
+        <w:rPr>
+          <w:b w:val="1"/>
+        </w:rPr>
+      </w:pPr>
+      <w:r>
+        <w:rPr>
+          <w:rtl w:val="0"/>
+        </w:rPr>
+        <w:t xml:space="preserve">3.3.2 Sprint 3</w:t>
+        <w:tab/>
+        <w:tab/>
+        <w:tab/>
+        <w:tab/>
+        <w:tab/>
+        <w:tab/>
+        <w:tab/>
+        <w:tab/>
+        <w:t xml:space="preserve"> </w:t>
+      </w:r>
+      <w:r>
+        <w:rPr>
+          <w:b w:val="1"/>
+          <w:rtl w:val="0"/>
+        </w:rPr>
+        <w:t xml:space="preserve">10</w:t>
+      </w:r>
+    </w:p>
+    <w:p>
+      <w:pPr>
+        <w:spacing w:line="360" w:lineRule="auto"/>
+        <w:ind w:firstLine="708"/>
+        <w:rPr>
+          <w:b w:val="1"/>
+        </w:rPr>
+      </w:pPr>
+      <w:r>
+        <w:rPr>
+          <w:rtl w:val="0"/>
+        </w:rPr>
       </w:r>
     </w:p>
     <w:p>
@@ -1326,37 +1372,6 @@
           <w:color w:val="ff0000"/>
         </w:rPr>
       </w:pPr>
-      <w:r>
-        <w:rPr>
-          <w:rtl w:val="0"/>
-        </w:rPr>
-      </w:r>
-    </w:p>
-    <w:p>
-      <w:pPr>
-        <w:rPr>
-          <w:b w:val="1"/>
-          <w:sz w:val="28"/>
-          <w:szCs w:val="28"/>
-        </w:rPr>
-      </w:pPr>
-      <w:r>
-        <w:rPr>
-          <w:rtl w:val="0"/>
-        </w:rPr>
-      </w:r>
-    </w:p>
-    <w:p>
-      <w:pPr>
-        <w:rPr>
-          <w:b w:val="1"/>
-          <w:sz w:val="28"/>
-          <w:szCs w:val="28"/>
-        </w:rPr>
-      </w:pPr>
-      <w:r>
-        <w:br w:type="page"/>
-      </w:r>
       <w:r>
         <w:rPr>
           <w:rtl w:val="0"/>
@@ -4913,7 +4928,7 @@
       <w:pPr>
         <w:numPr>
           <w:ilvl w:val="0"/>
-          <w:numId w:val="4"/>
+          <w:numId w:val="7"/>
         </w:numPr>
         <w:pBdr>
           <w:top w:space="0" w:sz="0" w:val="nil"/>
@@ -4938,7 +4953,7 @@
       <w:pPr>
         <w:numPr>
           <w:ilvl w:val="0"/>
-          <w:numId w:val="4"/>
+          <w:numId w:val="7"/>
         </w:numPr>
         <w:pBdr>
           <w:top w:space="0" w:sz="0" w:val="nil"/>
@@ -4963,7 +4978,7 @@
       <w:pPr>
         <w:numPr>
           <w:ilvl w:val="0"/>
-          <w:numId w:val="4"/>
+          <w:numId w:val="7"/>
         </w:numPr>
         <w:spacing w:after="0" w:lineRule="auto"/>
         <w:ind w:left="720" w:hanging="360"/>
@@ -4981,7 +4996,7 @@
       <w:pPr>
         <w:numPr>
           <w:ilvl w:val="0"/>
-          <w:numId w:val="4"/>
+          <w:numId w:val="7"/>
         </w:numPr>
         <w:pBdr>
           <w:top w:space="0" w:sz="0" w:val="nil"/>
@@ -5006,7 +5021,7 @@
       <w:pPr>
         <w:numPr>
           <w:ilvl w:val="0"/>
-          <w:numId w:val="4"/>
+          <w:numId w:val="7"/>
         </w:numPr>
         <w:pBdr>
           <w:top w:space="0" w:sz="0" w:val="nil"/>
@@ -5031,7 +5046,7 @@
       <w:pPr>
         <w:numPr>
           <w:ilvl w:val="0"/>
-          <w:numId w:val="4"/>
+          <w:numId w:val="7"/>
         </w:numPr>
         <w:pBdr>
           <w:top w:space="0" w:sz="0" w:val="nil"/>
@@ -5056,7 +5071,7 @@
       <w:pPr>
         <w:numPr>
           <w:ilvl w:val="0"/>
-          <w:numId w:val="4"/>
+          <w:numId w:val="7"/>
         </w:numPr>
         <w:pBdr>
           <w:top w:space="0" w:sz="0" w:val="nil"/>
@@ -5515,7 +5530,7 @@
         <w:rPr>
           <w:rtl w:val="0"/>
         </w:rPr>
-        <w:t xml:space="preserve"> Como admin quiero que mis clientes esten en una base de datos para realizar gestiones y consultas. </w:t>
+        <w:t xml:space="preserve"> Como admin quiero que mis clientes estén en una base de datos para realizar gestiones y consultas. </w:t>
       </w:r>
     </w:p>
     <w:p>
@@ -5774,7 +5789,7 @@
       <w:tr>
         <w:trPr>
           <w:cantSplit w:val="0"/>
-          <w:trHeight w:val="435" w:hRule="atLeast"/>
+          <w:trHeight w:val="900" w:hRule="atLeast"/>
           <w:tblHeader w:val="0"/>
         </w:trPr>
         <w:tc>
@@ -6464,7 +6479,7 @@
               <w:rPr>
                 <w:rtl w:val="0"/>
               </w:rPr>
-              <w:t xml:space="preserve">Semana 26/10/2021 al 16/11/2021.</w:t>
+              <w:t xml:space="preserve">Semana 26/10/2021 al 07/11/2021.</w:t>
             </w:r>
           </w:p>
           <w:p>
@@ -6579,6 +6594,506 @@
     </w:p>
     <w:p>
       <w:pPr>
+        <w:tabs>
+          <w:tab w:val="left" w:pos="5010"/>
+        </w:tabs>
+        <w:rPr>
+          <w:color w:val="ff0000"/>
+          <w:sz w:val="34"/>
+          <w:szCs w:val="34"/>
+        </w:rPr>
+      </w:pPr>
+      <w:r>
+        <w:rPr>
+          <w:rtl w:val="0"/>
+        </w:rPr>
+      </w:r>
+    </w:p>
+    <w:p>
+      <w:pPr>
+        <w:tabs>
+          <w:tab w:val="left" w:pos="5010"/>
+        </w:tabs>
+        <w:rPr>
+          <w:color w:val="ff0000"/>
+          <w:sz w:val="34"/>
+          <w:szCs w:val="34"/>
+        </w:rPr>
+      </w:pPr>
+      <w:r>
+        <w:rPr>
+          <w:rtl w:val="0"/>
+        </w:rPr>
+      </w:r>
+    </w:p>
+    <w:p>
+      <w:pPr>
+        <w:tabs>
+          <w:tab w:val="left" w:pos="5010"/>
+        </w:tabs>
+        <w:rPr>
+          <w:color w:val="ff0000"/>
+          <w:sz w:val="34"/>
+          <w:szCs w:val="34"/>
+        </w:rPr>
+      </w:pPr>
+      <w:r>
+        <w:rPr>
+          <w:rtl w:val="0"/>
+        </w:rPr>
+      </w:r>
+    </w:p>
+    <w:p>
+      <w:pPr>
+        <w:tabs>
+          <w:tab w:val="left" w:pos="5010"/>
+        </w:tabs>
+        <w:rPr>
+          <w:color w:val="ff0000"/>
+          <w:sz w:val="34"/>
+          <w:szCs w:val="34"/>
+        </w:rPr>
+      </w:pPr>
+      <w:r>
+        <w:rPr>
+          <w:rtl w:val="0"/>
+        </w:rPr>
+      </w:r>
+    </w:p>
+    <w:tbl>
+      <w:tblPr>
+        <w:tblStyle w:val="Table13"/>
+        <w:tblW w:w="9660.0" w:type="dxa"/>
+        <w:jc w:val="left"/>
+        <w:tblInd w:w="0.0" w:type="dxa"/>
+        <w:tblLayout w:type="fixed"/>
+        <w:tblLook w:val="0400"/>
+      </w:tblPr>
+      <w:tblGrid>
+        <w:gridCol w:w="2440"/>
+        <w:gridCol w:w="7220"/>
+        <w:tblGridChange w:id="0">
+          <w:tblGrid>
+            <w:gridCol w:w="2440"/>
+            <w:gridCol w:w="7220"/>
+          </w:tblGrid>
+        </w:tblGridChange>
+      </w:tblGrid>
+      <w:tr>
+        <w:trPr>
+          <w:cantSplit w:val="0"/>
+          <w:trHeight w:val="450" w:hRule="atLeast"/>
+          <w:tblHeader w:val="0"/>
+        </w:trPr>
+        <w:tc>
+          <w:tcPr>
+            <w:tcBorders>
+              <w:top w:color="000000" w:space="0" w:sz="4" w:val="single"/>
+              <w:left w:color="000000" w:space="0" w:sz="4" w:val="single"/>
+              <w:bottom w:color="000000" w:space="0" w:sz="4" w:val="single"/>
+              <w:right w:color="000000" w:space="0" w:sz="4" w:val="single"/>
+            </w:tcBorders>
+            <w:shd w:fill="ffffff" w:val="clear"/>
+          </w:tcPr>
+          <w:p>
+            <w:pPr>
+              <w:spacing w:after="0" w:line="240" w:lineRule="auto"/>
+              <w:jc w:val="both"/>
+              <w:rPr>
+                <w:b w:val="1"/>
+              </w:rPr>
+            </w:pPr>
+            <w:r>
+              <w:rPr>
+                <w:b w:val="1"/>
+                <w:rtl w:val="0"/>
+              </w:rPr>
+              <w:t xml:space="preserve">N de sprint</w:t>
+            </w:r>
+          </w:p>
+        </w:tc>
+        <w:tc>
+          <w:tcPr>
+            <w:tcBorders>
+              <w:top w:color="000000" w:space="0" w:sz="4" w:val="single"/>
+              <w:left w:color="000000" w:space="0" w:sz="0" w:val="nil"/>
+              <w:bottom w:color="000000" w:space="0" w:sz="4" w:val="single"/>
+              <w:right w:color="000000" w:space="0" w:sz="4" w:val="single"/>
+            </w:tcBorders>
+            <w:shd w:fill="ffffff" w:val="clear"/>
+          </w:tcPr>
+          <w:p>
+            <w:pPr>
+              <w:spacing w:after="0" w:line="240" w:lineRule="auto"/>
+              <w:jc w:val="both"/>
+              <w:rPr/>
+            </w:pPr>
+            <w:r>
+              <w:rPr>
+                <w:rtl w:val="0"/>
+              </w:rPr>
+              <w:t xml:space="preserve">.03.</w:t>
+            </w:r>
+          </w:p>
+        </w:tc>
+      </w:tr>
+      <w:tr>
+        <w:trPr>
+          <w:cantSplit w:val="0"/>
+          <w:trHeight w:val="435" w:hRule="atLeast"/>
+          <w:tblHeader w:val="0"/>
+        </w:trPr>
+        <w:tc>
+          <w:tcPr>
+            <w:tcBorders>
+              <w:top w:color="000000" w:space="0" w:sz="0" w:val="nil"/>
+              <w:left w:color="000000" w:space="0" w:sz="4" w:val="single"/>
+              <w:bottom w:color="000000" w:space="0" w:sz="4" w:val="single"/>
+              <w:right w:color="000000" w:space="0" w:sz="4" w:val="single"/>
+            </w:tcBorders>
+            <w:shd w:fill="ffffff" w:val="clear"/>
+          </w:tcPr>
+          <w:p>
+            <w:pPr>
+              <w:spacing w:after="0" w:line="240" w:lineRule="auto"/>
+              <w:rPr>
+                <w:b w:val="1"/>
+              </w:rPr>
+            </w:pPr>
+            <w:r>
+              <w:rPr>
+                <w:b w:val="1"/>
+                <w:rtl w:val="0"/>
+              </w:rPr>
+              <w:t xml:space="preserve">Sprint Backlog</w:t>
+            </w:r>
+          </w:p>
+        </w:tc>
+        <w:tc>
+          <w:tcPr>
+            <w:tcBorders>
+              <w:top w:color="000000" w:space="0" w:sz="0" w:val="nil"/>
+              <w:left w:color="000000" w:space="0" w:sz="0" w:val="nil"/>
+              <w:bottom w:color="000000" w:space="0" w:sz="4" w:val="single"/>
+              <w:right w:color="000000" w:space="0" w:sz="4" w:val="single"/>
+            </w:tcBorders>
+            <w:shd w:fill="ffffff" w:val="clear"/>
+          </w:tcPr>
+          <w:p>
+            <w:pPr>
+              <w:ind w:right="261"/>
+              <w:jc w:val="both"/>
+              <w:rPr>
+                <w:b w:val="1"/>
+              </w:rPr>
+            </w:pPr>
+            <w:r>
+              <w:rPr>
+                <w:b w:val="1"/>
+                <w:rtl w:val="0"/>
+              </w:rPr>
+              <w:t xml:space="preserve"> US-01 | US-02 | US-03 | US-4| US-5| US-6| US-7| US-8| US-9 |US-10 </w:t>
+            </w:r>
+          </w:p>
+          <w:p>
+            <w:pPr>
+              <w:ind w:right="261"/>
+              <w:jc w:val="both"/>
+              <w:rPr>
+                <w:b w:val="1"/>
+              </w:rPr>
+            </w:pPr>
+            <w:r>
+              <w:rPr>
+                <w:b w:val="1"/>
+                <w:rtl w:val="0"/>
+              </w:rPr>
+              <w:t xml:space="preserve">|US-11 |US-12 |US-13 |US-14 |US-15 |US-16 |US-17 |US-18 |US-19 |US-20 </w:t>
+            </w:r>
+          </w:p>
+        </w:tc>
+      </w:tr>
+      <w:tr>
+        <w:trPr>
+          <w:cantSplit w:val="0"/>
+          <w:trHeight w:val="405" w:hRule="atLeast"/>
+          <w:tblHeader w:val="0"/>
+        </w:trPr>
+        <w:tc>
+          <w:tcPr>
+            <w:tcBorders>
+              <w:top w:color="000000" w:space="0" w:sz="0" w:val="nil"/>
+              <w:left w:color="000000" w:space="0" w:sz="4" w:val="single"/>
+              <w:bottom w:color="000000" w:space="0" w:sz="4" w:val="single"/>
+              <w:right w:color="000000" w:space="0" w:sz="4" w:val="single"/>
+            </w:tcBorders>
+            <w:shd w:fill="ffffff" w:val="clear"/>
+          </w:tcPr>
+          <w:p>
+            <w:pPr>
+              <w:spacing w:after="0" w:line="240" w:lineRule="auto"/>
+              <w:jc w:val="both"/>
+              <w:rPr>
+                <w:b w:val="1"/>
+              </w:rPr>
+            </w:pPr>
+            <w:r>
+              <w:rPr>
+                <w:b w:val="1"/>
+                <w:rtl w:val="0"/>
+              </w:rPr>
+              <w:t xml:space="preserve">Responsabilidades</w:t>
+            </w:r>
+          </w:p>
+        </w:tc>
+        <w:tc>
+          <w:tcPr>
+            <w:tcBorders>
+              <w:top w:color="000000" w:space="0" w:sz="0" w:val="nil"/>
+              <w:left w:color="000000" w:space="0" w:sz="0" w:val="nil"/>
+              <w:bottom w:color="000000" w:space="0" w:sz="4" w:val="single"/>
+              <w:right w:color="000000" w:space="0" w:sz="4" w:val="single"/>
+            </w:tcBorders>
+            <w:shd w:fill="ffffff" w:val="clear"/>
+          </w:tcPr>
+          <w:p>
+            <w:pPr>
+              <w:spacing w:after="0" w:line="240" w:lineRule="auto"/>
+              <w:jc w:val="both"/>
+              <w:rPr/>
+            </w:pPr>
+            <w:r>
+              <w:rPr>
+                <w:rtl w:val="0"/>
+              </w:rPr>
+              <w:t xml:space="preserve">Lucía Grosso: Product Owner</w:t>
+            </w:r>
+          </w:p>
+          <w:p>
+            <w:pPr>
+              <w:spacing w:after="0" w:line="240" w:lineRule="auto"/>
+              <w:jc w:val="both"/>
+              <w:rPr/>
+            </w:pPr>
+            <w:r>
+              <w:rPr>
+                <w:rtl w:val="0"/>
+              </w:rPr>
+              <w:t xml:space="preserve">Manuel Cañas: Scrum Master</w:t>
+            </w:r>
+          </w:p>
+          <w:p>
+            <w:pPr>
+              <w:spacing w:after="0" w:line="240" w:lineRule="auto"/>
+              <w:jc w:val="both"/>
+              <w:rPr/>
+            </w:pPr>
+            <w:r>
+              <w:rPr>
+                <w:rtl w:val="0"/>
+              </w:rPr>
+              <w:t xml:space="preserve">Milagro Luque: Development Team</w:t>
+            </w:r>
+          </w:p>
+          <w:p>
+            <w:pPr>
+              <w:spacing w:after="0" w:line="240" w:lineRule="auto"/>
+              <w:jc w:val="both"/>
+              <w:rPr/>
+            </w:pPr>
+            <w:r>
+              <w:rPr>
+                <w:rtl w:val="0"/>
+              </w:rPr>
+              <w:t xml:space="preserve">M.Belén Ré: Development Team</w:t>
+            </w:r>
+          </w:p>
+          <w:p>
+            <w:pPr>
+              <w:spacing w:after="0" w:line="240" w:lineRule="auto"/>
+              <w:jc w:val="both"/>
+              <w:rPr/>
+            </w:pPr>
+            <w:r>
+              <w:rPr>
+                <w:rtl w:val="0"/>
+              </w:rPr>
+              <w:t xml:space="preserve">Gabriel Millán: Development Team</w:t>
+            </w:r>
+          </w:p>
+          <w:p>
+            <w:pPr>
+              <w:spacing w:after="0" w:line="240" w:lineRule="auto"/>
+              <w:jc w:val="both"/>
+              <w:rPr/>
+            </w:pPr>
+            <w:r>
+              <w:rPr>
+                <w:rtl w:val="0"/>
+              </w:rPr>
+            </w:r>
+          </w:p>
+        </w:tc>
+      </w:tr>
+      <w:tr>
+        <w:trPr>
+          <w:cantSplit w:val="0"/>
+          <w:trHeight w:val="330" w:hRule="atLeast"/>
+          <w:tblHeader w:val="0"/>
+        </w:trPr>
+        <w:tc>
+          <w:tcPr>
+            <w:tcBorders>
+              <w:top w:color="000000" w:space="0" w:sz="0" w:val="nil"/>
+              <w:left w:color="000000" w:space="0" w:sz="4" w:val="single"/>
+              <w:bottom w:color="000000" w:space="0" w:sz="0" w:val="nil"/>
+              <w:right w:color="000000" w:space="0" w:sz="4" w:val="single"/>
+            </w:tcBorders>
+            <w:shd w:fill="ffffff" w:val="clear"/>
+          </w:tcPr>
+          <w:p>
+            <w:pPr>
+              <w:spacing w:after="0" w:line="240" w:lineRule="auto"/>
+              <w:jc w:val="both"/>
+              <w:rPr>
+                <w:b w:val="1"/>
+              </w:rPr>
+            </w:pPr>
+            <w:r>
+              <w:rPr>
+                <w:b w:val="1"/>
+                <w:rtl w:val="0"/>
+              </w:rPr>
+              <w:t xml:space="preserve">Calendario</w:t>
+            </w:r>
+          </w:p>
+        </w:tc>
+        <w:tc>
+          <w:tcPr>
+            <w:tcBorders>
+              <w:top w:color="000000" w:space="0" w:sz="0" w:val="nil"/>
+              <w:left w:color="000000" w:space="0" w:sz="0" w:val="nil"/>
+              <w:bottom w:color="000000" w:space="0" w:sz="0" w:val="nil"/>
+              <w:right w:color="000000" w:space="0" w:sz="4" w:val="single"/>
+            </w:tcBorders>
+            <w:shd w:fill="ffffff" w:val="clear"/>
+          </w:tcPr>
+          <w:p>
+            <w:pPr>
+              <w:spacing w:after="0" w:line="240" w:lineRule="auto"/>
+              <w:jc w:val="both"/>
+              <w:rPr/>
+            </w:pPr>
+            <w:r>
+              <w:rPr>
+                <w:rtl w:val="0"/>
+              </w:rPr>
+              <w:t xml:space="preserve">Semana 01/11/2021 al 18/11/2021.</w:t>
+            </w:r>
+          </w:p>
+          <w:p>
+            <w:pPr>
+              <w:spacing w:after="0" w:line="240" w:lineRule="auto"/>
+              <w:jc w:val="both"/>
+              <w:rPr/>
+            </w:pPr>
+            <w:r>
+              <w:rPr>
+                <w:rtl w:val="0"/>
+              </w:rPr>
+            </w:r>
+          </w:p>
+        </w:tc>
+      </w:tr>
+      <w:tr>
+        <w:trPr>
+          <w:cantSplit w:val="0"/>
+          <w:trHeight w:val="390" w:hRule="atLeast"/>
+          <w:tblHeader w:val="0"/>
+        </w:trPr>
+        <w:tc>
+          <w:tcPr>
+            <w:tcBorders>
+              <w:top w:color="000000" w:space="0" w:sz="4" w:val="single"/>
+              <w:left w:color="000000" w:space="0" w:sz="4" w:val="single"/>
+              <w:bottom w:color="000000" w:space="0" w:sz="4" w:val="single"/>
+              <w:right w:color="000000" w:space="0" w:sz="0" w:val="nil"/>
+            </w:tcBorders>
+            <w:shd w:fill="ffffff" w:val="clear"/>
+          </w:tcPr>
+          <w:p>
+            <w:pPr>
+              <w:spacing w:after="0" w:line="240" w:lineRule="auto"/>
+              <w:jc w:val="both"/>
+              <w:rPr>
+                <w:b w:val="1"/>
+              </w:rPr>
+            </w:pPr>
+            <w:r>
+              <w:rPr>
+                <w:b w:val="1"/>
+                <w:rtl w:val="0"/>
+              </w:rPr>
+              <w:t xml:space="preserve">Inconvenientes:</w:t>
+            </w:r>
+          </w:p>
+        </w:tc>
+        <w:tc>
+          <w:tcPr>
+            <w:tcBorders>
+              <w:top w:color="000000" w:space="0" w:sz="4" w:val="single"/>
+              <w:left w:color="000000" w:space="0" w:sz="0" w:val="nil"/>
+              <w:bottom w:color="000000" w:space="0" w:sz="4" w:val="single"/>
+              <w:right w:color="000000" w:space="0" w:sz="4" w:val="single"/>
+            </w:tcBorders>
+            <w:shd w:fill="ffffff" w:val="clear"/>
+          </w:tcPr>
+          <w:p>
+            <w:pPr>
+              <w:spacing w:after="0" w:line="240" w:lineRule="auto"/>
+              <w:jc w:val="both"/>
+              <w:rPr/>
+            </w:pPr>
+            <w:r>
+              <w:rPr>
+                <w:rtl w:val="0"/>
+              </w:rPr>
+              <w:t xml:space="preserve"> </w:t>
+            </w:r>
+          </w:p>
+        </w:tc>
+      </w:tr>
+    </w:tbl>
+    <w:p>
+      <w:pPr>
+        <w:spacing w:after="200" w:line="240" w:lineRule="auto"/>
+        <w:jc w:val="both"/>
+        <w:rPr>
+          <w:rFonts w:ascii="Arial" w:cs="Arial" w:eastAsia="Arial" w:hAnsi="Arial"/>
+        </w:rPr>
+      </w:pPr>
+      <w:r>
+        <w:rPr>
+          <w:rtl w:val="0"/>
+        </w:rPr>
+      </w:r>
+    </w:p>
+    <w:p>
+      <w:pPr>
+        <w:spacing w:after="200" w:line="240" w:lineRule="auto"/>
+        <w:jc w:val="both"/>
+        <w:rPr>
+          <w:rFonts w:ascii="Arial" w:cs="Arial" w:eastAsia="Arial" w:hAnsi="Arial"/>
+        </w:rPr>
+      </w:pPr>
+      <w:r>
+        <w:rPr>
+          <w:rtl w:val="0"/>
+        </w:rPr>
+      </w:r>
+    </w:p>
+    <w:p>
+      <w:pPr>
         <w:keepNext w:val="0"/>
         <w:keepLines w:val="0"/>
         <w:pageBreakBefore w:val="0"/>
@@ -6596,16 +7111,6 @@
         <w:jc w:val="both"/>
         <w:rPr>
           <w:rFonts w:ascii="Arial" w:cs="Arial" w:eastAsia="Arial" w:hAnsi="Arial"/>
-          <w:b w:val="0"/>
-          <w:i w:val="0"/>
-          <w:smallCaps w:val="0"/>
-          <w:strike w:val="0"/>
-          <w:color w:val="000000"/>
-          <w:sz w:val="22"/>
-          <w:szCs w:val="22"/>
-          <w:u w:val="none"/>
-          <w:shd w:fill="auto" w:val="clear"/>
-          <w:vertAlign w:val="baseline"/>
         </w:rPr>
       </w:pPr>
       <w:r>
@@ -6727,8 +7232,9 @@
       <w:pPr>
         <w:jc w:val="both"/>
         <w:rPr>
-          <w:rFonts w:ascii="Arial" w:cs="Arial" w:eastAsia="Arial" w:hAnsi="Arial"/>
-          <w:b w:val="1"/>
+          <w:b w:val="1"/>
+          <w:sz w:val="26"/>
+          <w:szCs w:val="26"/>
         </w:rPr>
       </w:pPr>
       <w:r>
@@ -6750,41 +7256,14 @@
         </w:rPr>
         <w:t xml:space="preserve"> de puntos solicitados:</w:t>
       </w:r>
-      <w:r>
-        <w:rPr>
-          <w:rtl w:val="0"/>
-        </w:rPr>
-      </w:r>
-    </w:p>
-    <w:p>
-      <w:pPr>
-        <w:keepNext w:val="0"/>
-        <w:keepLines w:val="0"/>
-        <w:pageBreakBefore w:val="0"/>
-        <w:widowControl w:val="1"/>
-        <w:pBdr>
-          <w:top w:space="0" w:sz="0" w:val="nil"/>
-          <w:left w:space="0" w:sz="0" w:val="nil"/>
-          <w:bottom w:space="0" w:sz="0" w:val="nil"/>
-          <w:right w:space="0" w:sz="0" w:val="nil"/>
-          <w:between w:space="0" w:sz="0" w:val="nil"/>
-        </w:pBdr>
-        <w:shd w:fill="auto" w:val="clear"/>
-        <w:spacing w:after="200" w:before="0" w:line="240" w:lineRule="auto"/>
-        <w:ind w:left="0" w:right="0" w:firstLine="0"/>
-        <w:jc w:val="both"/>
-        <w:rPr>
-          <w:rFonts w:ascii="Arial" w:cs="Arial" w:eastAsia="Arial" w:hAnsi="Arial"/>
-          <w:b w:val="0"/>
-          <w:i w:val="0"/>
-          <w:smallCaps w:val="0"/>
-          <w:strike w:val="0"/>
-          <w:color w:val="000000"/>
-          <w:sz w:val="22"/>
-          <w:szCs w:val="22"/>
-          <w:u w:val="none"/>
-          <w:shd w:fill="auto" w:val="clear"/>
-          <w:vertAlign w:val="baseline"/>
+    </w:p>
+    <w:p>
+      <w:pPr>
+        <w:jc w:val="both"/>
+        <w:rPr>
+          <w:b w:val="1"/>
+          <w:sz w:val="26"/>
+          <w:szCs w:val="26"/>
         </w:rPr>
       </w:pPr>
       <w:r>
@@ -6801,7 +7280,7 @@
         <w:widowControl w:val="1"/>
         <w:numPr>
           <w:ilvl w:val="0"/>
-          <w:numId w:val="5"/>
+          <w:numId w:val="8"/>
         </w:numPr>
         <w:pBdr>
           <w:top w:space="0" w:sz="0" w:val="nil"/>
@@ -6910,7 +7389,61 @@
           <w:color w:val="ff0000"/>
           <w:rtl w:val="0"/>
         </w:rPr>
-        <w:t xml:space="preserve">Boostrap a la página + validación de campos vacíos con template de boostrap + botón para volver al inicio. </w:t>
+        <w:t xml:space="preserve">Boostrap a la página + validación de campos vacíos con template de boostrap + botón para volver al inicio.</w:t>
+      </w:r>
+    </w:p>
+    <w:p>
+      <w:pPr>
+        <w:spacing w:after="200" w:line="240" w:lineRule="auto"/>
+        <w:jc w:val="both"/>
+        <w:rPr>
+          <w:rFonts w:ascii="Arial" w:cs="Arial" w:eastAsia="Arial" w:hAnsi="Arial"/>
+          <w:color w:val="ff0000"/>
+        </w:rPr>
+      </w:pPr>
+      <w:r>
+        <w:rPr>
+          <w:rFonts w:ascii="Arial" w:cs="Arial" w:eastAsia="Arial" w:hAnsi="Arial"/>
+          <w:color w:val="ff0000"/>
+          <w:rtl w:val="0"/>
+        </w:rPr>
+        <w:t xml:space="preserve">Página de consultas (form.html) :</w:t>
+      </w:r>
+    </w:p>
+    <w:p>
+      <w:pPr>
+        <w:keepNext w:val="0"/>
+        <w:keepLines w:val="0"/>
+        <w:pageBreakBefore w:val="0"/>
+        <w:widowControl w:val="1"/>
+        <w:numPr>
+          <w:ilvl w:val="0"/>
+          <w:numId w:val="1"/>
+        </w:numPr>
+        <w:pBdr>
+          <w:top w:space="0" w:sz="0" w:val="nil"/>
+          <w:left w:space="0" w:sz="0" w:val="nil"/>
+          <w:bottom w:space="0" w:sz="0" w:val="nil"/>
+          <w:right w:space="0" w:sz="0" w:val="nil"/>
+          <w:between w:space="0" w:sz="0" w:val="nil"/>
+        </w:pBdr>
+        <w:shd w:fill="auto" w:val="clear"/>
+        <w:spacing w:after="200" w:before="0" w:line="240" w:lineRule="auto"/>
+        <w:ind w:left="720" w:right="0" w:hanging="360"/>
+        <w:jc w:val="both"/>
+        <w:rPr>
+          <w:rFonts w:ascii="Arial" w:cs="Arial" w:eastAsia="Arial" w:hAnsi="Arial"/>
+          <w:color w:val="ff0000"/>
+          <w:u w:val="none"/>
+        </w:rPr>
+      </w:pPr>
+      <w:r>
+        <w:rPr>
+          <w:rFonts w:ascii="Arial" w:cs="Arial" w:eastAsia="Arial" w:hAnsi="Arial"/>
+          <w:color w:val="ff0000"/>
+          <w:rtl w:val="0"/>
+        </w:rPr>
+        <w:t xml:space="preserve">Boostrap a la pagina + validacion de campos y límite de caracteres mediante javascript + redireccion a pagina de inicio</w:t>
       </w:r>
     </w:p>
     <w:p>
@@ -6958,7 +7491,7 @@
         <w:widowControl w:val="1"/>
         <w:numPr>
           <w:ilvl w:val="0"/>
-          <w:numId w:val="5"/>
+          <w:numId w:val="8"/>
         </w:numPr>
         <w:pBdr>
           <w:top w:space="0" w:sz="0" w:val="nil"/>
@@ -7042,7 +7575,7 @@
         <w:widowControl w:val="1"/>
         <w:numPr>
           <w:ilvl w:val="0"/>
-          <w:numId w:val="3"/>
+          <w:numId w:val="6"/>
         </w:numPr>
         <w:pBdr>
           <w:top w:space="0" w:sz="0" w:val="nil"/>
@@ -7068,6 +7601,311 @@
           <w:rtl w:val="0"/>
         </w:rPr>
         <w:t xml:space="preserve">Link a página términos y condiciones.</w:t>
+      </w:r>
+    </w:p>
+    <w:p>
+      <w:pPr>
+        <w:keepNext w:val="0"/>
+        <w:keepLines w:val="0"/>
+        <w:pageBreakBefore w:val="0"/>
+        <w:widowControl w:val="1"/>
+        <w:numPr>
+          <w:ilvl w:val="0"/>
+          <w:numId w:val="6"/>
+        </w:numPr>
+        <w:pBdr>
+          <w:top w:space="0" w:sz="0" w:val="nil"/>
+          <w:left w:space="0" w:sz="0" w:val="nil"/>
+          <w:bottom w:space="0" w:sz="0" w:val="nil"/>
+          <w:right w:space="0" w:sz="0" w:val="nil"/>
+          <w:between w:space="0" w:sz="0" w:val="nil"/>
+        </w:pBdr>
+        <w:shd w:fill="auto" w:val="clear"/>
+        <w:spacing w:after="200" w:before="0" w:line="240" w:lineRule="auto"/>
+        <w:ind w:left="720" w:right="0" w:hanging="360"/>
+        <w:jc w:val="both"/>
+        <w:rPr>
+          <w:rFonts w:ascii="Arial" w:cs="Arial" w:eastAsia="Arial" w:hAnsi="Arial"/>
+          <w:color w:val="ff0000"/>
+          <w:u w:val="none"/>
+        </w:rPr>
+      </w:pPr>
+      <w:r>
+        <w:rPr>
+          <w:rFonts w:ascii="Arial" w:cs="Arial" w:eastAsia="Arial" w:hAnsi="Arial"/>
+          <w:color w:val="ff0000"/>
+          <w:rtl w:val="0"/>
+        </w:rPr>
+        <w:t xml:space="preserve">Página de términos y condiciones. Se aplica función de cálculo de fechas ,guardada en archivo funcionesGrupo01.js + pop up + evento para que el usuario interactúe</w:t>
+      </w:r>
+    </w:p>
+    <w:p>
+      <w:pPr>
+        <w:keepNext w:val="0"/>
+        <w:keepLines w:val="0"/>
+        <w:pageBreakBefore w:val="0"/>
+        <w:widowControl w:val="1"/>
+        <w:pBdr>
+          <w:top w:space="0" w:sz="0" w:val="nil"/>
+          <w:left w:space="0" w:sz="0" w:val="nil"/>
+          <w:bottom w:space="0" w:sz="0" w:val="nil"/>
+          <w:right w:space="0" w:sz="0" w:val="nil"/>
+          <w:between w:space="0" w:sz="0" w:val="nil"/>
+        </w:pBdr>
+        <w:shd w:fill="auto" w:val="clear"/>
+        <w:spacing w:after="200" w:before="0" w:line="240" w:lineRule="auto"/>
+        <w:ind w:left="720" w:right="0" w:firstLine="0"/>
+        <w:jc w:val="both"/>
+        <w:rPr>
+          <w:rFonts w:ascii="Arial" w:cs="Arial" w:eastAsia="Arial" w:hAnsi="Arial"/>
+          <w:b w:val="0"/>
+          <w:i w:val="0"/>
+          <w:smallCaps w:val="0"/>
+          <w:strike w:val="0"/>
+          <w:color w:val="ff0000"/>
+          <w:sz w:val="22"/>
+          <w:szCs w:val="22"/>
+          <w:u w:val="none"/>
+          <w:shd w:fill="auto" w:val="clear"/>
+          <w:vertAlign w:val="baseline"/>
+        </w:rPr>
+      </w:pPr>
+      <w:r>
+        <w:rPr>
+          <w:rtl w:val="0"/>
+        </w:rPr>
+      </w:r>
+    </w:p>
+    <w:p>
+      <w:pPr>
+        <w:keepNext w:val="0"/>
+        <w:keepLines w:val="0"/>
+        <w:pageBreakBefore w:val="0"/>
+        <w:widowControl w:val="1"/>
+        <w:numPr>
+          <w:ilvl w:val="0"/>
+          <w:numId w:val="8"/>
+        </w:numPr>
+        <w:pBdr>
+          <w:top w:space="0" w:sz="0" w:val="nil"/>
+          <w:left w:space="0" w:sz="0" w:val="nil"/>
+          <w:bottom w:space="0" w:sz="0" w:val="nil"/>
+          <w:right w:space="0" w:sz="0" w:val="nil"/>
+          <w:between w:space="0" w:sz="0" w:val="nil"/>
+        </w:pBdr>
+        <w:shd w:fill="auto" w:val="clear"/>
+        <w:spacing w:after="200" w:before="0" w:line="240" w:lineRule="auto"/>
+        <w:ind w:left="720" w:right="0" w:hanging="360"/>
+        <w:jc w:val="both"/>
+        <w:rPr>
+          <w:rFonts w:ascii="Arial" w:cs="Arial" w:eastAsia="Arial" w:hAnsi="Arial"/>
+          <w:b w:val="0"/>
+          <w:i w:val="0"/>
+          <w:smallCaps w:val="0"/>
+          <w:strike w:val="0"/>
+          <w:color w:val="000000"/>
+          <w:sz w:val="22"/>
+          <w:szCs w:val="22"/>
+          <w:u w:val="none"/>
+          <w:shd w:fill="auto" w:val="clear"/>
+          <w:vertAlign w:val="baseline"/>
+        </w:rPr>
+      </w:pPr>
+      <w:r>
+        <w:rPr>
+          <w:rFonts w:ascii="Arial" w:cs="Arial" w:eastAsia="Arial" w:hAnsi="Arial"/>
+          <w:b w:val="0"/>
+          <w:i w:val="0"/>
+          <w:smallCaps w:val="0"/>
+          <w:strike w:val="0"/>
+          <w:color w:val="000000"/>
+          <w:sz w:val="22"/>
+          <w:szCs w:val="22"/>
+          <w:u w:val="none"/>
+          <w:shd w:fill="auto" w:val="clear"/>
+          <w:vertAlign w:val="baseline"/>
+          <w:rtl w:val="0"/>
+        </w:rPr>
+        <w:t xml:space="preserve">Uno de los formularios debe tener funcionalidad en el botón Enviar, mostrando un Alert de operación exitosa.</w:t>
+      </w:r>
+    </w:p>
+    <w:p>
+      <w:pPr>
+        <w:keepNext w:val="0"/>
+        <w:keepLines w:val="0"/>
+        <w:pageBreakBefore w:val="0"/>
+        <w:widowControl w:val="1"/>
+        <w:pBdr>
+          <w:top w:space="0" w:sz="0" w:val="nil"/>
+          <w:left w:space="0" w:sz="0" w:val="nil"/>
+          <w:bottom w:space="0" w:sz="0" w:val="nil"/>
+          <w:right w:space="0" w:sz="0" w:val="nil"/>
+          <w:between w:space="0" w:sz="0" w:val="nil"/>
+        </w:pBdr>
+        <w:shd w:fill="auto" w:val="clear"/>
+        <w:spacing w:after="200" w:before="0" w:line="240" w:lineRule="auto"/>
+        <w:ind w:left="0" w:right="0" w:firstLine="0"/>
+        <w:jc w:val="both"/>
+        <w:rPr>
+          <w:rFonts w:ascii="Arial" w:cs="Arial" w:eastAsia="Arial" w:hAnsi="Arial"/>
+          <w:color w:val="ff0000"/>
+        </w:rPr>
+      </w:pPr>
+      <w:r>
+        <w:rPr>
+          <w:rFonts w:ascii="Arial" w:cs="Arial" w:eastAsia="Arial" w:hAnsi="Arial"/>
+          <w:color w:val="ff0000"/>
+          <w:rtl w:val="0"/>
+        </w:rPr>
+        <w:t xml:space="preserve">Página de consultas (form.html):</w:t>
+      </w:r>
+    </w:p>
+    <w:p>
+      <w:pPr>
+        <w:keepNext w:val="0"/>
+        <w:keepLines w:val="0"/>
+        <w:pageBreakBefore w:val="0"/>
+        <w:widowControl w:val="1"/>
+        <w:numPr>
+          <w:ilvl w:val="0"/>
+          <w:numId w:val="2"/>
+        </w:numPr>
+        <w:pBdr>
+          <w:top w:space="0" w:sz="0" w:val="nil"/>
+          <w:left w:space="0" w:sz="0" w:val="nil"/>
+          <w:bottom w:space="0" w:sz="0" w:val="nil"/>
+          <w:right w:space="0" w:sz="0" w:val="nil"/>
+          <w:between w:space="0" w:sz="0" w:val="nil"/>
+        </w:pBdr>
+        <w:shd w:fill="auto" w:val="clear"/>
+        <w:spacing w:after="200" w:before="0" w:line="240" w:lineRule="auto"/>
+        <w:ind w:left="720" w:right="0" w:hanging="360"/>
+        <w:jc w:val="both"/>
+        <w:rPr>
+          <w:rFonts w:ascii="Arial" w:cs="Arial" w:eastAsia="Arial" w:hAnsi="Arial"/>
+          <w:color w:val="ff0000"/>
+          <w:u w:val="none"/>
+        </w:rPr>
+      </w:pPr>
+      <w:r>
+        <w:rPr>
+          <w:rFonts w:ascii="Arial" w:cs="Arial" w:eastAsia="Arial" w:hAnsi="Arial"/>
+          <w:color w:val="ff0000"/>
+          <w:rtl w:val="0"/>
+        </w:rPr>
+        <w:t xml:space="preserve">Se le puso una validación cuando se envía la consulta + alert de consulta exitosa + redirección al inicio (index.html)</w:t>
+      </w:r>
+    </w:p>
+    <w:p>
+      <w:pPr>
+        <w:keepNext w:val="0"/>
+        <w:keepLines w:val="0"/>
+        <w:pageBreakBefore w:val="0"/>
+        <w:widowControl w:val="1"/>
+        <w:pBdr>
+          <w:top w:space="0" w:sz="0" w:val="nil"/>
+          <w:left w:space="0" w:sz="0" w:val="nil"/>
+          <w:bottom w:space="0" w:sz="0" w:val="nil"/>
+          <w:right w:space="0" w:sz="0" w:val="nil"/>
+          <w:between w:space="0" w:sz="0" w:val="nil"/>
+        </w:pBdr>
+        <w:shd w:fill="auto" w:val="clear"/>
+        <w:spacing w:after="200" w:before="0" w:line="240" w:lineRule="auto"/>
+        <w:ind w:left="0" w:right="0" w:firstLine="0"/>
+        <w:jc w:val="both"/>
+        <w:rPr>
+          <w:rFonts w:ascii="Arial" w:cs="Arial" w:eastAsia="Arial" w:hAnsi="Arial"/>
+          <w:color w:val="ff0000"/>
+        </w:rPr>
+      </w:pPr>
+      <w:r>
+        <w:rPr>
+          <w:rtl w:val="0"/>
+        </w:rPr>
+      </w:r>
+    </w:p>
+    <w:p>
+      <w:pPr>
+        <w:keepNext w:val="0"/>
+        <w:keepLines w:val="0"/>
+        <w:pageBreakBefore w:val="0"/>
+        <w:widowControl w:val="1"/>
+        <w:numPr>
+          <w:ilvl w:val="0"/>
+          <w:numId w:val="8"/>
+        </w:numPr>
+        <w:pBdr>
+          <w:top w:space="0" w:sz="0" w:val="nil"/>
+          <w:left w:space="0" w:sz="0" w:val="nil"/>
+          <w:bottom w:space="0" w:sz="0" w:val="nil"/>
+          <w:right w:space="0" w:sz="0" w:val="nil"/>
+          <w:between w:space="0" w:sz="0" w:val="nil"/>
+        </w:pBdr>
+        <w:shd w:fill="auto" w:val="clear"/>
+        <w:spacing w:after="200" w:before="0" w:line="240" w:lineRule="auto"/>
+        <w:ind w:left="720" w:right="0" w:hanging="360"/>
+        <w:jc w:val="both"/>
+        <w:rPr>
+          <w:rFonts w:ascii="Arial" w:cs="Arial" w:eastAsia="Arial" w:hAnsi="Arial"/>
+          <w:b w:val="0"/>
+          <w:i w:val="0"/>
+          <w:smallCaps w:val="0"/>
+          <w:strike w:val="0"/>
+          <w:color w:val="000000"/>
+          <w:sz w:val="22"/>
+          <w:szCs w:val="22"/>
+          <w:u w:val="none"/>
+          <w:shd w:fill="auto" w:val="clear"/>
+          <w:vertAlign w:val="baseline"/>
+        </w:rPr>
+      </w:pPr>
+      <w:r>
+        <w:rPr>
+          <w:rFonts w:ascii="Arial" w:cs="Arial" w:eastAsia="Arial" w:hAnsi="Arial"/>
+          <w:b w:val="0"/>
+          <w:i w:val="0"/>
+          <w:smallCaps w:val="0"/>
+          <w:strike w:val="0"/>
+          <w:color w:val="000000"/>
+          <w:sz w:val="22"/>
+          <w:szCs w:val="22"/>
+          <w:u w:val="none"/>
+          <w:shd w:fill="auto" w:val="clear"/>
+          <w:vertAlign w:val="baseline"/>
+          <w:rtl w:val="0"/>
+        </w:rPr>
+        <w:t xml:space="preserve">Una vez procesado el formulario, mostrar en una pantalla siguiente, los datos procesados, la cual debe mantener la estética del sitio, luego de unos segundos, redireccionar a una página de sitio (por ejemplo al index). </w:t>
+      </w:r>
+    </w:p>
+    <w:p>
+      <w:pPr>
+        <w:keepNext w:val="0"/>
+        <w:keepLines w:val="0"/>
+        <w:pageBreakBefore w:val="0"/>
+        <w:widowControl w:val="1"/>
+        <w:pBdr>
+          <w:top w:space="0" w:sz="0" w:val="nil"/>
+          <w:left w:space="0" w:sz="0" w:val="nil"/>
+          <w:bottom w:space="0" w:sz="0" w:val="nil"/>
+          <w:right w:space="0" w:sz="0" w:val="nil"/>
+          <w:between w:space="0" w:sz="0" w:val="nil"/>
+        </w:pBdr>
+        <w:shd w:fill="auto" w:val="clear"/>
+        <w:spacing w:after="200" w:before="0" w:line="240" w:lineRule="auto"/>
+        <w:ind w:left="0" w:right="0" w:firstLine="0"/>
+        <w:jc w:val="both"/>
+        <w:rPr>
+          <w:rFonts w:ascii="Arial" w:cs="Arial" w:eastAsia="Arial" w:hAnsi="Arial"/>
+          <w:color w:val="ff0000"/>
+        </w:rPr>
+      </w:pPr>
+      <w:r>
+        <w:rPr>
+          <w:rFonts w:ascii="Arial" w:cs="Arial" w:eastAsia="Arial" w:hAnsi="Arial"/>
+          <w:color w:val="ff0000"/>
+          <w:rtl w:val="0"/>
+        </w:rPr>
+        <w:t xml:space="preserve">Página de consultas (form.html):</w:t>
       </w:r>
     </w:p>
     <w:p>
@@ -7103,7 +7941,110 @@
           <w:color w:val="ff0000"/>
           <w:rtl w:val="0"/>
         </w:rPr>
-        <w:t xml:space="preserve">Página de términos y condiciones. Se aplica función de cálculo de fechas ,guardada en archivo funcionesGrupo01.js + pop up + evento para que el usuario interactúe</w:t>
+        <w:t xml:space="preserve">Redirección a index.html</w:t>
+      </w:r>
+    </w:p>
+    <w:p>
+      <w:pPr>
+        <w:keepNext w:val="0"/>
+        <w:keepLines w:val="0"/>
+        <w:pageBreakBefore w:val="0"/>
+        <w:widowControl w:val="1"/>
+        <w:pBdr>
+          <w:top w:space="0" w:sz="0" w:val="nil"/>
+          <w:left w:space="0" w:sz="0" w:val="nil"/>
+          <w:bottom w:space="0" w:sz="0" w:val="nil"/>
+          <w:right w:space="0" w:sz="0" w:val="nil"/>
+          <w:between w:space="0" w:sz="0" w:val="nil"/>
+        </w:pBdr>
+        <w:shd w:fill="auto" w:val="clear"/>
+        <w:spacing w:after="200" w:before="0" w:line="240" w:lineRule="auto"/>
+        <w:ind w:left="0" w:right="0" w:firstLine="0"/>
+        <w:jc w:val="both"/>
+        <w:rPr>
+          <w:rFonts w:ascii="Arial" w:cs="Arial" w:eastAsia="Arial" w:hAnsi="Arial"/>
+          <w:color w:val="ff0000"/>
+        </w:rPr>
+      </w:pPr>
+      <w:r>
+        <w:rPr>
+          <w:rFonts w:ascii="Arial" w:cs="Arial" w:eastAsia="Arial" w:hAnsi="Arial"/>
+          <w:color w:val="ff0000"/>
+          <w:rtl w:val="0"/>
+        </w:rPr>
+        <w:t xml:space="preserve">Página de login: </w:t>
+      </w:r>
+    </w:p>
+    <w:p>
+      <w:pPr>
+        <w:keepNext w:val="0"/>
+        <w:keepLines w:val="0"/>
+        <w:pageBreakBefore w:val="0"/>
+        <w:widowControl w:val="1"/>
+        <w:numPr>
+          <w:ilvl w:val="0"/>
+          <w:numId w:val="4"/>
+        </w:numPr>
+        <w:pBdr>
+          <w:top w:space="0" w:sz="0" w:val="nil"/>
+          <w:left w:space="0" w:sz="0" w:val="nil"/>
+          <w:bottom w:space="0" w:sz="0" w:val="nil"/>
+          <w:right w:space="0" w:sz="0" w:val="nil"/>
+          <w:between w:space="0" w:sz="0" w:val="nil"/>
+        </w:pBdr>
+        <w:shd w:fill="auto" w:val="clear"/>
+        <w:spacing w:after="0" w:afterAutospacing="0" w:before="0" w:line="240" w:lineRule="auto"/>
+        <w:ind w:left="720" w:right="0" w:hanging="360"/>
+        <w:jc w:val="both"/>
+        <w:rPr>
+          <w:rFonts w:ascii="Arial" w:cs="Arial" w:eastAsia="Arial" w:hAnsi="Arial"/>
+          <w:color w:val="ff0000"/>
+          <w:u w:val="none"/>
+        </w:rPr>
+      </w:pPr>
+      <w:r>
+        <w:rPr>
+          <w:rFonts w:ascii="Arial" w:cs="Arial" w:eastAsia="Arial" w:hAnsi="Arial"/>
+          <w:color w:val="ff0000"/>
+          <w:rtl w:val="0"/>
+        </w:rPr>
+        <w:t xml:space="preserve">Muestra datos en alert de usuario y contraseña.</w:t>
+      </w:r>
+    </w:p>
+    <w:p>
+      <w:pPr>
+        <w:keepNext w:val="0"/>
+        <w:keepLines w:val="0"/>
+        <w:pageBreakBefore w:val="0"/>
+        <w:widowControl w:val="1"/>
+        <w:numPr>
+          <w:ilvl w:val="0"/>
+          <w:numId w:val="4"/>
+        </w:numPr>
+        <w:pBdr>
+          <w:top w:space="0" w:sz="0" w:val="nil"/>
+          <w:left w:space="0" w:sz="0" w:val="nil"/>
+          <w:bottom w:space="0" w:sz="0" w:val="nil"/>
+          <w:right w:space="0" w:sz="0" w:val="nil"/>
+          <w:between w:space="0" w:sz="0" w:val="nil"/>
+        </w:pBdr>
+        <w:shd w:fill="auto" w:val="clear"/>
+        <w:spacing w:after="200" w:before="0" w:line="240" w:lineRule="auto"/>
+        <w:ind w:left="720" w:right="0" w:hanging="360"/>
+        <w:jc w:val="both"/>
+        <w:rPr>
+          <w:rFonts w:ascii="Arial" w:cs="Arial" w:eastAsia="Arial" w:hAnsi="Arial"/>
+          <w:color w:val="ff0000"/>
+          <w:u w:val="none"/>
+        </w:rPr>
+      </w:pPr>
+      <w:r>
+        <w:rPr>
+          <w:rFonts w:ascii="Arial" w:cs="Arial" w:eastAsia="Arial" w:hAnsi="Arial"/>
+          <w:color w:val="ff0000"/>
+          <w:rtl w:val="0"/>
+        </w:rPr>
+        <w:t xml:space="preserve">Redirecciona al index.html</w:t>
       </w:r>
     </w:p>
     <w:p>
@@ -7125,11 +8066,43 @@
         <w:jc w:val="both"/>
         <w:rPr>
           <w:rFonts w:ascii="Arial" w:cs="Arial" w:eastAsia="Arial" w:hAnsi="Arial"/>
+          <w:color w:val="ff0000"/>
+        </w:rPr>
+      </w:pPr>
+      <w:r>
+        <w:rPr>
+          <w:rtl w:val="0"/>
+        </w:rPr>
+      </w:r>
+    </w:p>
+    <w:p>
+      <w:pPr>
+        <w:keepNext w:val="0"/>
+        <w:keepLines w:val="0"/>
+        <w:pageBreakBefore w:val="0"/>
+        <w:widowControl w:val="1"/>
+        <w:numPr>
+          <w:ilvl w:val="0"/>
+          <w:numId w:val="8"/>
+        </w:numPr>
+        <w:pBdr>
+          <w:top w:space="0" w:sz="0" w:val="nil"/>
+          <w:left w:space="0" w:sz="0" w:val="nil"/>
+          <w:bottom w:space="0" w:sz="0" w:val="nil"/>
+          <w:right w:space="0" w:sz="0" w:val="nil"/>
+          <w:between w:space="0" w:sz="0" w:val="nil"/>
+        </w:pBdr>
+        <w:shd w:fill="auto" w:val="clear"/>
+        <w:spacing w:after="200" w:before="0" w:line="240" w:lineRule="auto"/>
+        <w:ind w:left="720" w:right="0" w:hanging="360"/>
+        <w:jc w:val="both"/>
+        <w:rPr>
+          <w:rFonts w:ascii="Arial" w:cs="Arial" w:eastAsia="Arial" w:hAnsi="Arial"/>
           <w:b w:val="0"/>
           <w:i w:val="0"/>
           <w:smallCaps w:val="0"/>
           <w:strike w:val="0"/>
-          <w:color w:val="ff0000"/>
+          <w:color w:val="000000"/>
           <w:sz w:val="22"/>
           <w:szCs w:val="22"/>
           <w:u w:val="none"/>
@@ -7139,8 +8112,171 @@
       </w:pPr>
       <w:r>
         <w:rPr>
-          <w:rtl w:val="0"/>
-        </w:rPr>
+          <w:rFonts w:ascii="Arial" w:cs="Arial" w:eastAsia="Arial" w:hAnsi="Arial"/>
+          <w:b w:val="0"/>
+          <w:i w:val="0"/>
+          <w:smallCaps w:val="0"/>
+          <w:strike w:val="0"/>
+          <w:color w:val="000000"/>
+          <w:sz w:val="22"/>
+          <w:szCs w:val="22"/>
+          <w:u w:val="none"/>
+          <w:shd w:fill="auto" w:val="clear"/>
+          <w:vertAlign w:val="baseline"/>
+          <w:rtl w:val="0"/>
+        </w:rPr>
+        <w:t xml:space="preserve">Las funciones en JavaScript deberán estar en un archivo llamado </w:t>
+      </w:r>
+      <w:r>
+        <w:rPr>
+          <w:rFonts w:ascii="Arial" w:cs="Arial" w:eastAsia="Arial" w:hAnsi="Arial"/>
+          <w:b w:val="1"/>
+          <w:i w:val="0"/>
+          <w:smallCaps w:val="0"/>
+          <w:strike w:val="0"/>
+          <w:color w:val="000000"/>
+          <w:sz w:val="22"/>
+          <w:szCs w:val="22"/>
+          <w:u w:val="none"/>
+          <w:shd w:fill="auto" w:val="clear"/>
+          <w:vertAlign w:val="baseline"/>
+          <w:rtl w:val="0"/>
+        </w:rPr>
+        <w:t xml:space="preserve">funcionesGrupo99.js</w:t>
+      </w:r>
+      <w:r>
+        <w:rPr>
+          <w:rFonts w:ascii="Arial" w:cs="Arial" w:eastAsia="Arial" w:hAnsi="Arial"/>
+          <w:b w:val="0"/>
+          <w:i w:val="0"/>
+          <w:smallCaps w:val="0"/>
+          <w:strike w:val="0"/>
+          <w:color w:val="000000"/>
+          <w:sz w:val="22"/>
+          <w:szCs w:val="22"/>
+          <w:u w:val="none"/>
+          <w:shd w:fill="auto" w:val="clear"/>
+          <w:vertAlign w:val="baseline"/>
+          <w:rtl w:val="0"/>
+        </w:rPr>
+        <w:t xml:space="preserve"> . </w:t>
+      </w:r>
+      <w:r>
+        <w:rPr>
+          <w:rtl w:val="0"/>
+        </w:rPr>
+      </w:r>
+    </w:p>
+    <w:p>
+      <w:pPr>
+        <w:keepNext w:val="0"/>
+        <w:keepLines w:val="0"/>
+        <w:pageBreakBefore w:val="0"/>
+        <w:widowControl w:val="1"/>
+        <w:pBdr>
+          <w:top w:space="0" w:sz="0" w:val="nil"/>
+          <w:left w:space="0" w:sz="0" w:val="nil"/>
+          <w:bottom w:space="0" w:sz="0" w:val="nil"/>
+          <w:right w:space="0" w:sz="0" w:val="nil"/>
+          <w:between w:space="0" w:sz="0" w:val="nil"/>
+        </w:pBdr>
+        <w:shd w:fill="auto" w:val="clear"/>
+        <w:spacing w:after="200" w:before="0" w:line="240" w:lineRule="auto"/>
+        <w:ind w:left="0" w:right="0" w:firstLine="0"/>
+        <w:jc w:val="both"/>
+        <w:rPr>
+          <w:rFonts w:ascii="Arial" w:cs="Arial" w:eastAsia="Arial" w:hAnsi="Arial"/>
+          <w:color w:val="ff0000"/>
+        </w:rPr>
+      </w:pPr>
+      <w:r>
+        <w:rPr>
+          <w:rFonts w:ascii="Arial" w:cs="Arial" w:eastAsia="Arial" w:hAnsi="Arial"/>
+          <w:color w:val="ff0000"/>
+          <w:rtl w:val="0"/>
+        </w:rPr>
+        <w:t xml:space="preserve">Se pasaron las funciones a funcionesGrupo01.js</w:t>
+      </w:r>
+    </w:p>
+    <w:p>
+      <w:pPr>
+        <w:keepNext w:val="0"/>
+        <w:keepLines w:val="0"/>
+        <w:pageBreakBefore w:val="0"/>
+        <w:widowControl w:val="1"/>
+        <w:pBdr>
+          <w:top w:space="0" w:sz="0" w:val="nil"/>
+          <w:left w:space="0" w:sz="0" w:val="nil"/>
+          <w:bottom w:space="0" w:sz="0" w:val="nil"/>
+          <w:right w:space="0" w:sz="0" w:val="nil"/>
+          <w:between w:space="0" w:sz="0" w:val="nil"/>
+        </w:pBdr>
+        <w:shd w:fill="auto" w:val="clear"/>
+        <w:spacing w:after="200" w:before="0" w:line="240" w:lineRule="auto"/>
+        <w:ind w:left="0" w:right="0" w:firstLine="0"/>
+        <w:jc w:val="both"/>
+        <w:rPr>
+          <w:rFonts w:ascii="Arial" w:cs="Arial" w:eastAsia="Arial" w:hAnsi="Arial"/>
+          <w:color w:val="ff0000"/>
+        </w:rPr>
+      </w:pPr>
+      <w:r>
+        <w:rPr>
+          <w:rtl w:val="0"/>
+        </w:rPr>
+      </w:r>
+    </w:p>
+    <w:p>
+      <w:pPr>
+        <w:keepNext w:val="0"/>
+        <w:keepLines w:val="0"/>
+        <w:pageBreakBefore w:val="0"/>
+        <w:widowControl w:val="1"/>
+        <w:numPr>
+          <w:ilvl w:val="0"/>
+          <w:numId w:val="8"/>
+        </w:numPr>
+        <w:pBdr>
+          <w:top w:space="0" w:sz="0" w:val="nil"/>
+          <w:left w:space="0" w:sz="0" w:val="nil"/>
+          <w:bottom w:space="0" w:sz="0" w:val="nil"/>
+          <w:right w:space="0" w:sz="0" w:val="nil"/>
+          <w:between w:space="0" w:sz="0" w:val="nil"/>
+        </w:pBdr>
+        <w:shd w:fill="auto" w:val="clear"/>
+        <w:spacing w:after="200" w:before="0" w:line="240" w:lineRule="auto"/>
+        <w:ind w:left="720" w:right="0" w:hanging="360"/>
+        <w:jc w:val="both"/>
+        <w:rPr>
+          <w:rFonts w:ascii="Arial" w:cs="Arial" w:eastAsia="Arial" w:hAnsi="Arial"/>
+          <w:b w:val="0"/>
+          <w:i w:val="0"/>
+          <w:smallCaps w:val="0"/>
+          <w:strike w:val="0"/>
+          <w:color w:val="000000"/>
+          <w:sz w:val="22"/>
+          <w:szCs w:val="22"/>
+          <w:u w:val="none"/>
+          <w:shd w:fill="auto" w:val="clear"/>
+          <w:vertAlign w:val="baseline"/>
+        </w:rPr>
+      </w:pPr>
+      <w:r>
+        <w:rPr>
+          <w:rFonts w:ascii="Arial" w:cs="Arial" w:eastAsia="Arial" w:hAnsi="Arial"/>
+          <w:b w:val="0"/>
+          <w:i w:val="0"/>
+          <w:smallCaps w:val="0"/>
+          <w:strike w:val="0"/>
+          <w:color w:val="000000"/>
+          <w:sz w:val="22"/>
+          <w:szCs w:val="22"/>
+          <w:u w:val="none"/>
+          <w:shd w:fill="auto" w:val="clear"/>
+          <w:vertAlign w:val="baseline"/>
+          <w:rtl w:val="0"/>
+        </w:rPr>
+        <w:t xml:space="preserve">Agregar al menos 2 eventos de Javascript para que el usuario interactúe con el DOM.</w:t>
       </w:r>
     </w:p>
     <w:p>
@@ -7161,252 +8297,6 @@
           <w:between w:space="0" w:sz="0" w:val="nil"/>
         </w:pBdr>
         <w:shd w:fill="auto" w:val="clear"/>
-        <w:spacing w:after="200" w:before="0" w:line="240" w:lineRule="auto"/>
-        <w:ind w:left="720" w:right="0" w:hanging="360"/>
-        <w:jc w:val="both"/>
-        <w:rPr>
-          <w:rFonts w:ascii="Arial" w:cs="Arial" w:eastAsia="Arial" w:hAnsi="Arial"/>
-          <w:b w:val="0"/>
-          <w:i w:val="0"/>
-          <w:smallCaps w:val="0"/>
-          <w:strike w:val="0"/>
-          <w:color w:val="000000"/>
-          <w:sz w:val="22"/>
-          <w:szCs w:val="22"/>
-          <w:u w:val="none"/>
-          <w:shd w:fill="auto" w:val="clear"/>
-          <w:vertAlign w:val="baseline"/>
-        </w:rPr>
-      </w:pPr>
-      <w:r>
-        <w:rPr>
-          <w:rFonts w:ascii="Arial" w:cs="Arial" w:eastAsia="Arial" w:hAnsi="Arial"/>
-          <w:b w:val="0"/>
-          <w:i w:val="0"/>
-          <w:smallCaps w:val="0"/>
-          <w:strike w:val="0"/>
-          <w:color w:val="000000"/>
-          <w:sz w:val="22"/>
-          <w:szCs w:val="22"/>
-          <w:u w:val="none"/>
-          <w:shd w:fill="auto" w:val="clear"/>
-          <w:vertAlign w:val="baseline"/>
-          <w:rtl w:val="0"/>
-        </w:rPr>
-        <w:t xml:space="preserve">Uno de los formularios debe tener funcionalidad en el botón Enviar, mostrando un Alert de operación exitosa.</w:t>
-      </w:r>
-    </w:p>
-    <w:p>
-      <w:pPr>
-        <w:keepNext w:val="0"/>
-        <w:keepLines w:val="0"/>
-        <w:pageBreakBefore w:val="0"/>
-        <w:widowControl w:val="1"/>
-        <w:numPr>
-          <w:ilvl w:val="0"/>
-          <w:numId w:val="5"/>
-        </w:numPr>
-        <w:pBdr>
-          <w:top w:space="0" w:sz="0" w:val="nil"/>
-          <w:left w:space="0" w:sz="0" w:val="nil"/>
-          <w:bottom w:space="0" w:sz="0" w:val="nil"/>
-          <w:right w:space="0" w:sz="0" w:val="nil"/>
-          <w:between w:space="0" w:sz="0" w:val="nil"/>
-        </w:pBdr>
-        <w:shd w:fill="auto" w:val="clear"/>
-        <w:spacing w:after="200" w:before="0" w:line="240" w:lineRule="auto"/>
-        <w:ind w:left="720" w:right="0" w:hanging="360"/>
-        <w:jc w:val="both"/>
-        <w:rPr>
-          <w:rFonts w:ascii="Arial" w:cs="Arial" w:eastAsia="Arial" w:hAnsi="Arial"/>
-          <w:b w:val="0"/>
-          <w:i w:val="0"/>
-          <w:smallCaps w:val="0"/>
-          <w:strike w:val="0"/>
-          <w:color w:val="000000"/>
-          <w:sz w:val="22"/>
-          <w:szCs w:val="22"/>
-          <w:u w:val="none"/>
-          <w:shd w:fill="auto" w:val="clear"/>
-          <w:vertAlign w:val="baseline"/>
-        </w:rPr>
-      </w:pPr>
-      <w:r>
-        <w:rPr>
-          <w:rFonts w:ascii="Arial" w:cs="Arial" w:eastAsia="Arial" w:hAnsi="Arial"/>
-          <w:b w:val="0"/>
-          <w:i w:val="0"/>
-          <w:smallCaps w:val="0"/>
-          <w:strike w:val="0"/>
-          <w:color w:val="000000"/>
-          <w:sz w:val="22"/>
-          <w:szCs w:val="22"/>
-          <w:u w:val="none"/>
-          <w:shd w:fill="auto" w:val="clear"/>
-          <w:vertAlign w:val="baseline"/>
-          <w:rtl w:val="0"/>
-        </w:rPr>
-        <w:t xml:space="preserve">Una vez procesado el formulario, mostrar en una pantalla siguiente, los datos procesados, la cual debe mantener la estética del sitio, luego de unos segundos, redireccionar a una página de sitio (por ejemplo al index). </w:t>
-      </w:r>
-    </w:p>
-    <w:p>
-      <w:pPr>
-        <w:keepNext w:val="0"/>
-        <w:keepLines w:val="0"/>
-        <w:pageBreakBefore w:val="0"/>
-        <w:widowControl w:val="1"/>
-        <w:numPr>
-          <w:ilvl w:val="0"/>
-          <w:numId w:val="5"/>
-        </w:numPr>
-        <w:pBdr>
-          <w:top w:space="0" w:sz="0" w:val="nil"/>
-          <w:left w:space="0" w:sz="0" w:val="nil"/>
-          <w:bottom w:space="0" w:sz="0" w:val="nil"/>
-          <w:right w:space="0" w:sz="0" w:val="nil"/>
-          <w:between w:space="0" w:sz="0" w:val="nil"/>
-        </w:pBdr>
-        <w:shd w:fill="auto" w:val="clear"/>
-        <w:spacing w:after="200" w:before="0" w:line="240" w:lineRule="auto"/>
-        <w:ind w:left="720" w:right="0" w:hanging="360"/>
-        <w:jc w:val="both"/>
-        <w:rPr>
-          <w:rFonts w:ascii="Arial" w:cs="Arial" w:eastAsia="Arial" w:hAnsi="Arial"/>
-          <w:b w:val="0"/>
-          <w:i w:val="0"/>
-          <w:smallCaps w:val="0"/>
-          <w:strike w:val="0"/>
-          <w:color w:val="000000"/>
-          <w:sz w:val="22"/>
-          <w:szCs w:val="22"/>
-          <w:u w:val="none"/>
-          <w:shd w:fill="auto" w:val="clear"/>
-          <w:vertAlign w:val="baseline"/>
-        </w:rPr>
-      </w:pPr>
-      <w:r>
-        <w:rPr>
-          <w:rFonts w:ascii="Arial" w:cs="Arial" w:eastAsia="Arial" w:hAnsi="Arial"/>
-          <w:b w:val="0"/>
-          <w:i w:val="0"/>
-          <w:smallCaps w:val="0"/>
-          <w:strike w:val="0"/>
-          <w:color w:val="000000"/>
-          <w:sz w:val="22"/>
-          <w:szCs w:val="22"/>
-          <w:u w:val="none"/>
-          <w:shd w:fill="auto" w:val="clear"/>
-          <w:vertAlign w:val="baseline"/>
-          <w:rtl w:val="0"/>
-        </w:rPr>
-        <w:t xml:space="preserve">Las funciones en JavaScript deberán estar en un archivo llamado </w:t>
-      </w:r>
-      <w:r>
-        <w:rPr>
-          <w:rFonts w:ascii="Arial" w:cs="Arial" w:eastAsia="Arial" w:hAnsi="Arial"/>
-          <w:b w:val="1"/>
-          <w:i w:val="0"/>
-          <w:smallCaps w:val="0"/>
-          <w:strike w:val="0"/>
-          <w:color w:val="000000"/>
-          <w:sz w:val="22"/>
-          <w:szCs w:val="22"/>
-          <w:u w:val="none"/>
-          <w:shd w:fill="auto" w:val="clear"/>
-          <w:vertAlign w:val="baseline"/>
-          <w:rtl w:val="0"/>
-        </w:rPr>
-        <w:t xml:space="preserve">funcionesGrupo99.js</w:t>
-      </w:r>
-      <w:r>
-        <w:rPr>
-          <w:rFonts w:ascii="Arial" w:cs="Arial" w:eastAsia="Arial" w:hAnsi="Arial"/>
-          <w:b w:val="0"/>
-          <w:i w:val="0"/>
-          <w:smallCaps w:val="0"/>
-          <w:strike w:val="0"/>
-          <w:color w:val="000000"/>
-          <w:sz w:val="22"/>
-          <w:szCs w:val="22"/>
-          <w:u w:val="none"/>
-          <w:shd w:fill="auto" w:val="clear"/>
-          <w:vertAlign w:val="baseline"/>
-          <w:rtl w:val="0"/>
-        </w:rPr>
-        <w:t xml:space="preserve"> . </w:t>
-      </w:r>
-    </w:p>
-    <w:p>
-      <w:pPr>
-        <w:keepNext w:val="0"/>
-        <w:keepLines w:val="0"/>
-        <w:pageBreakBefore w:val="0"/>
-        <w:widowControl w:val="1"/>
-        <w:numPr>
-          <w:ilvl w:val="0"/>
-          <w:numId w:val="5"/>
-        </w:numPr>
-        <w:pBdr>
-          <w:top w:space="0" w:sz="0" w:val="nil"/>
-          <w:left w:space="0" w:sz="0" w:val="nil"/>
-          <w:bottom w:space="0" w:sz="0" w:val="nil"/>
-          <w:right w:space="0" w:sz="0" w:val="nil"/>
-          <w:between w:space="0" w:sz="0" w:val="nil"/>
-        </w:pBdr>
-        <w:shd w:fill="auto" w:val="clear"/>
-        <w:spacing w:after="200" w:before="0" w:line="240" w:lineRule="auto"/>
-        <w:ind w:left="720" w:right="0" w:hanging="360"/>
-        <w:jc w:val="both"/>
-        <w:rPr>
-          <w:rFonts w:ascii="Arial" w:cs="Arial" w:eastAsia="Arial" w:hAnsi="Arial"/>
-          <w:b w:val="0"/>
-          <w:i w:val="0"/>
-          <w:smallCaps w:val="0"/>
-          <w:strike w:val="0"/>
-          <w:color w:val="000000"/>
-          <w:sz w:val="22"/>
-          <w:szCs w:val="22"/>
-          <w:u w:val="none"/>
-          <w:shd w:fill="auto" w:val="clear"/>
-          <w:vertAlign w:val="baseline"/>
-        </w:rPr>
-      </w:pPr>
-      <w:r>
-        <w:rPr>
-          <w:rFonts w:ascii="Arial" w:cs="Arial" w:eastAsia="Arial" w:hAnsi="Arial"/>
-          <w:b w:val="0"/>
-          <w:i w:val="0"/>
-          <w:smallCaps w:val="0"/>
-          <w:strike w:val="0"/>
-          <w:color w:val="000000"/>
-          <w:sz w:val="22"/>
-          <w:szCs w:val="22"/>
-          <w:u w:val="none"/>
-          <w:shd w:fill="auto" w:val="clear"/>
-          <w:vertAlign w:val="baseline"/>
-          <w:rtl w:val="0"/>
-        </w:rPr>
-        <w:t xml:space="preserve">Agregar al menos 2 eventos de Javascript para que el usuario interactúe con el DOM.</w:t>
-      </w:r>
-    </w:p>
-    <w:p>
-      <w:pPr>
-        <w:keepNext w:val="0"/>
-        <w:keepLines w:val="0"/>
-        <w:pageBreakBefore w:val="0"/>
-        <w:widowControl w:val="1"/>
-        <w:numPr>
-          <w:ilvl w:val="0"/>
-          <w:numId w:val="2"/>
-        </w:numPr>
-        <w:pBdr>
-          <w:top w:space="0" w:sz="0" w:val="nil"/>
-          <w:left w:space="0" w:sz="0" w:val="nil"/>
-          <w:bottom w:space="0" w:sz="0" w:val="nil"/>
-          <w:right w:space="0" w:sz="0" w:val="nil"/>
-          <w:between w:space="0" w:sz="0" w:val="nil"/>
-        </w:pBdr>
-        <w:shd w:fill="auto" w:val="clear"/>
         <w:spacing w:after="0" w:before="0" w:line="240" w:lineRule="auto"/>
         <w:ind w:left="283.46456692913375" w:right="0" w:hanging="283.46456692913375"/>
         <w:jc w:val="both"/>
@@ -7461,7 +8351,7 @@
         <w:widowControl w:val="1"/>
         <w:numPr>
           <w:ilvl w:val="0"/>
-          <w:numId w:val="2"/>
+          <w:numId w:val="5"/>
         </w:numPr>
         <w:pBdr>
           <w:top w:space="0" w:sz="0" w:val="nil"/>
@@ -8040,6 +8930,336 @@
         <w:ind w:left="720" w:hanging="360"/>
       </w:pPr>
       <w:rPr>
+        <w:u w:val="none"/>
+      </w:rPr>
+    </w:lvl>
+    <w:lvl w:ilvl="1">
+      <w:start w:val="1"/>
+      <w:numFmt w:val="bullet"/>
+      <w:lvlText w:val="○"/>
+      <w:lvlJc w:val="left"/>
+      <w:pPr>
+        <w:ind w:left="1440" w:hanging="360"/>
+      </w:pPr>
+      <w:rPr>
+        <w:u w:val="none"/>
+      </w:rPr>
+    </w:lvl>
+    <w:lvl w:ilvl="2">
+      <w:start w:val="1"/>
+      <w:numFmt w:val="bullet"/>
+      <w:lvlText w:val="■"/>
+      <w:lvlJc w:val="left"/>
+      <w:pPr>
+        <w:ind w:left="2160" w:hanging="360"/>
+      </w:pPr>
+      <w:rPr>
+        <w:u w:val="none"/>
+      </w:rPr>
+    </w:lvl>
+    <w:lvl w:ilvl="3">
+      <w:start w:val="1"/>
+      <w:numFmt w:val="bullet"/>
+      <w:lvlText w:val="●"/>
+      <w:lvlJc w:val="left"/>
+      <w:pPr>
+        <w:ind w:left="2880" w:hanging="360"/>
+      </w:pPr>
+      <w:rPr>
+        <w:u w:val="none"/>
+      </w:rPr>
+    </w:lvl>
+    <w:lvl w:ilvl="4">
+      <w:start w:val="1"/>
+      <w:numFmt w:val="bullet"/>
+      <w:lvlText w:val="○"/>
+      <w:lvlJc w:val="left"/>
+      <w:pPr>
+        <w:ind w:left="3600" w:hanging="360"/>
+      </w:pPr>
+      <w:rPr>
+        <w:u w:val="none"/>
+      </w:rPr>
+    </w:lvl>
+    <w:lvl w:ilvl="5">
+      <w:start w:val="1"/>
+      <w:numFmt w:val="bullet"/>
+      <w:lvlText w:val="■"/>
+      <w:lvlJc w:val="left"/>
+      <w:pPr>
+        <w:ind w:left="4320" w:hanging="360"/>
+      </w:pPr>
+      <w:rPr>
+        <w:u w:val="none"/>
+      </w:rPr>
+    </w:lvl>
+    <w:lvl w:ilvl="6">
+      <w:start w:val="1"/>
+      <w:numFmt w:val="bullet"/>
+      <w:lvlText w:val="●"/>
+      <w:lvlJc w:val="left"/>
+      <w:pPr>
+        <w:ind w:left="5040" w:hanging="360"/>
+      </w:pPr>
+      <w:rPr>
+        <w:u w:val="none"/>
+      </w:rPr>
+    </w:lvl>
+    <w:lvl w:ilvl="7">
+      <w:start w:val="1"/>
+      <w:numFmt w:val="bullet"/>
+      <w:lvlText w:val="○"/>
+      <w:lvlJc w:val="left"/>
+      <w:pPr>
+        <w:ind w:left="5760" w:hanging="360"/>
+      </w:pPr>
+      <w:rPr>
+        <w:u w:val="none"/>
+      </w:rPr>
+    </w:lvl>
+    <w:lvl w:ilvl="8">
+      <w:start w:val="1"/>
+      <w:numFmt w:val="bullet"/>
+      <w:lvlText w:val="■"/>
+      <w:lvlJc w:val="left"/>
+      <w:pPr>
+        <w:ind w:left="6480" w:hanging="360"/>
+      </w:pPr>
+      <w:rPr>
+        <w:u w:val="none"/>
+      </w:rPr>
+    </w:lvl>
+  </w:abstractNum>
+  <w:abstractNum w:abstractNumId="5">
+    <w:lvl w:ilvl="0">
+      <w:start w:val="1"/>
+      <w:numFmt w:val="bullet"/>
+      <w:lvlText w:val="●"/>
+      <w:lvlJc w:val="left"/>
+      <w:pPr>
+        <w:ind w:left="720" w:hanging="360"/>
+      </w:pPr>
+      <w:rPr>
+        <w:u w:val="none"/>
+      </w:rPr>
+    </w:lvl>
+    <w:lvl w:ilvl="1">
+      <w:start w:val="1"/>
+      <w:numFmt w:val="bullet"/>
+      <w:lvlText w:val="○"/>
+      <w:lvlJc w:val="left"/>
+      <w:pPr>
+        <w:ind w:left="1440" w:hanging="360"/>
+      </w:pPr>
+      <w:rPr>
+        <w:u w:val="none"/>
+      </w:rPr>
+    </w:lvl>
+    <w:lvl w:ilvl="2">
+      <w:start w:val="1"/>
+      <w:numFmt w:val="bullet"/>
+      <w:lvlText w:val="■"/>
+      <w:lvlJc w:val="left"/>
+      <w:pPr>
+        <w:ind w:left="2160" w:hanging="360"/>
+      </w:pPr>
+      <w:rPr>
+        <w:u w:val="none"/>
+      </w:rPr>
+    </w:lvl>
+    <w:lvl w:ilvl="3">
+      <w:start w:val="1"/>
+      <w:numFmt w:val="bullet"/>
+      <w:lvlText w:val="●"/>
+      <w:lvlJc w:val="left"/>
+      <w:pPr>
+        <w:ind w:left="2880" w:hanging="360"/>
+      </w:pPr>
+      <w:rPr>
+        <w:u w:val="none"/>
+      </w:rPr>
+    </w:lvl>
+    <w:lvl w:ilvl="4">
+      <w:start w:val="1"/>
+      <w:numFmt w:val="bullet"/>
+      <w:lvlText w:val="○"/>
+      <w:lvlJc w:val="left"/>
+      <w:pPr>
+        <w:ind w:left="3600" w:hanging="360"/>
+      </w:pPr>
+      <w:rPr>
+        <w:u w:val="none"/>
+      </w:rPr>
+    </w:lvl>
+    <w:lvl w:ilvl="5">
+      <w:start w:val="1"/>
+      <w:numFmt w:val="bullet"/>
+      <w:lvlText w:val="■"/>
+      <w:lvlJc w:val="left"/>
+      <w:pPr>
+        <w:ind w:left="4320" w:hanging="360"/>
+      </w:pPr>
+      <w:rPr>
+        <w:u w:val="none"/>
+      </w:rPr>
+    </w:lvl>
+    <w:lvl w:ilvl="6">
+      <w:start w:val="1"/>
+      <w:numFmt w:val="bullet"/>
+      <w:lvlText w:val="●"/>
+      <w:lvlJc w:val="left"/>
+      <w:pPr>
+        <w:ind w:left="5040" w:hanging="360"/>
+      </w:pPr>
+      <w:rPr>
+        <w:u w:val="none"/>
+      </w:rPr>
+    </w:lvl>
+    <w:lvl w:ilvl="7">
+      <w:start w:val="1"/>
+      <w:numFmt w:val="bullet"/>
+      <w:lvlText w:val="○"/>
+      <w:lvlJc w:val="left"/>
+      <w:pPr>
+        <w:ind w:left="5760" w:hanging="360"/>
+      </w:pPr>
+      <w:rPr>
+        <w:u w:val="none"/>
+      </w:rPr>
+    </w:lvl>
+    <w:lvl w:ilvl="8">
+      <w:start w:val="1"/>
+      <w:numFmt w:val="bullet"/>
+      <w:lvlText w:val="■"/>
+      <w:lvlJc w:val="left"/>
+      <w:pPr>
+        <w:ind w:left="6480" w:hanging="360"/>
+      </w:pPr>
+      <w:rPr>
+        <w:u w:val="none"/>
+      </w:rPr>
+    </w:lvl>
+  </w:abstractNum>
+  <w:abstractNum w:abstractNumId="6">
+    <w:lvl w:ilvl="0">
+      <w:start w:val="1"/>
+      <w:numFmt w:val="bullet"/>
+      <w:lvlText w:val="●"/>
+      <w:lvlJc w:val="left"/>
+      <w:pPr>
+        <w:ind w:left="720" w:hanging="360"/>
+      </w:pPr>
+      <w:rPr>
+        <w:u w:val="none"/>
+      </w:rPr>
+    </w:lvl>
+    <w:lvl w:ilvl="1">
+      <w:start w:val="1"/>
+      <w:numFmt w:val="bullet"/>
+      <w:lvlText w:val="○"/>
+      <w:lvlJc w:val="left"/>
+      <w:pPr>
+        <w:ind w:left="1440" w:hanging="360"/>
+      </w:pPr>
+      <w:rPr>
+        <w:u w:val="none"/>
+      </w:rPr>
+    </w:lvl>
+    <w:lvl w:ilvl="2">
+      <w:start w:val="1"/>
+      <w:numFmt w:val="bullet"/>
+      <w:lvlText w:val="■"/>
+      <w:lvlJc w:val="left"/>
+      <w:pPr>
+        <w:ind w:left="2160" w:hanging="360"/>
+      </w:pPr>
+      <w:rPr>
+        <w:u w:val="none"/>
+      </w:rPr>
+    </w:lvl>
+    <w:lvl w:ilvl="3">
+      <w:start w:val="1"/>
+      <w:numFmt w:val="bullet"/>
+      <w:lvlText w:val="●"/>
+      <w:lvlJc w:val="left"/>
+      <w:pPr>
+        <w:ind w:left="2880" w:hanging="360"/>
+      </w:pPr>
+      <w:rPr>
+        <w:u w:val="none"/>
+      </w:rPr>
+    </w:lvl>
+    <w:lvl w:ilvl="4">
+      <w:start w:val="1"/>
+      <w:numFmt w:val="bullet"/>
+      <w:lvlText w:val="○"/>
+      <w:lvlJc w:val="left"/>
+      <w:pPr>
+        <w:ind w:left="3600" w:hanging="360"/>
+      </w:pPr>
+      <w:rPr>
+        <w:u w:val="none"/>
+      </w:rPr>
+    </w:lvl>
+    <w:lvl w:ilvl="5">
+      <w:start w:val="1"/>
+      <w:numFmt w:val="bullet"/>
+      <w:lvlText w:val="■"/>
+      <w:lvlJc w:val="left"/>
+      <w:pPr>
+        <w:ind w:left="4320" w:hanging="360"/>
+      </w:pPr>
+      <w:rPr>
+        <w:u w:val="none"/>
+      </w:rPr>
+    </w:lvl>
+    <w:lvl w:ilvl="6">
+      <w:start w:val="1"/>
+      <w:numFmt w:val="bullet"/>
+      <w:lvlText w:val="●"/>
+      <w:lvlJc w:val="left"/>
+      <w:pPr>
+        <w:ind w:left="5040" w:hanging="360"/>
+      </w:pPr>
+      <w:rPr>
+        <w:u w:val="none"/>
+      </w:rPr>
+    </w:lvl>
+    <w:lvl w:ilvl="7">
+      <w:start w:val="1"/>
+      <w:numFmt w:val="bullet"/>
+      <w:lvlText w:val="○"/>
+      <w:lvlJc w:val="left"/>
+      <w:pPr>
+        <w:ind w:left="5760" w:hanging="360"/>
+      </w:pPr>
+      <w:rPr>
+        <w:u w:val="none"/>
+      </w:rPr>
+    </w:lvl>
+    <w:lvl w:ilvl="8">
+      <w:start w:val="1"/>
+      <w:numFmt w:val="bullet"/>
+      <w:lvlText w:val="■"/>
+      <w:lvlJc w:val="left"/>
+      <w:pPr>
+        <w:ind w:left="6480" w:hanging="360"/>
+      </w:pPr>
+      <w:rPr>
+        <w:u w:val="none"/>
+      </w:rPr>
+    </w:lvl>
+  </w:abstractNum>
+  <w:abstractNum w:abstractNumId="7">
+    <w:lvl w:ilvl="0">
+      <w:start w:val="1"/>
+      <w:numFmt w:val="bullet"/>
+      <w:lvlText w:val="●"/>
+      <w:lvlJc w:val="left"/>
+      <w:pPr>
+        <w:ind w:left="720" w:hanging="360"/>
+      </w:pPr>
+      <w:rPr>
         <w:rFonts w:ascii="Noto Sans Symbols" w:cs="Noto Sans Symbols" w:eastAsia="Noto Sans Symbols" w:hAnsi="Noto Sans Symbols"/>
       </w:rPr>
     </w:lvl>
@@ -8140,7 +9360,7 @@
       </w:rPr>
     </w:lvl>
   </w:abstractNum>
-  <w:abstractNum w:abstractNumId="5">
+  <w:abstractNum w:abstractNumId="8">
     <w:lvl w:ilvl="0">
       <w:start w:val="1"/>
       <w:numFmt w:val="decimal"/>
@@ -8246,6 +9466,15 @@
   </w:num>
   <w:num w:numId="5">
     <w:abstractNumId w:val="5"/>
+  </w:num>
+  <w:num w:numId="6">
+    <w:abstractNumId w:val="6"/>
+  </w:num>
+  <w:num w:numId="7">
+    <w:abstractNumId w:val="7"/>
+  </w:num>
+  <w:num w:numId="8">
+    <w:abstractNumId w:val="8"/>
   </w:num>
 </w:numbering>
 </file>
@@ -9094,6 +10323,19 @@
       </w:tblCellMar>
     </w:tblPr>
   </w:style>
+  <w:style w:type="table" w:styleId="Table13">
+    <w:basedOn w:val="TableNormal"/>
+    <w:tblPr>
+      <w:tblStyleRowBandSize w:val="1"/>
+      <w:tblStyleColBandSize w:val="1"/>
+      <w:tblCellMar>
+        <w:top w:w="0.0" w:type="dxa"/>
+        <w:left w:w="70.0" w:type="dxa"/>
+        <w:bottom w:w="0.0" w:type="dxa"/>
+        <w:right w:w="70.0" w:type="dxa"/>
+      </w:tblCellMar>
+    </w:tblPr>
+  </w:style>
 </w:styles>
 </file>
 
@@ -9360,7 +10602,7 @@
 
 <file path=customXML/item1.xml><?xml version="1.0" encoding="utf-8"?>
 <go:gDocsCustomXmlDataStorage xmlns:go="http://customooxmlschemas.google.com/" xmlns:r="http://schemas.openxmlformats.org/officeDocument/2006/relationships">
-  <go:docsCustomData xmlns:go="http://customooxmlschemas.google.com/" roundtripDataSignature="AMtx7miwMU+ZiDf7wxKc+m/cw9ki4SnDHw==">AMUW2mVLYxPdU5/H5404P3cYrUjv7IgWT+ml1aFjsDBrQ+KL2aS8ul168fjPfL9p7PhNc2DjYJGmTDHXiCBxtpfBiV2ML66t/+UOfJdTRmV7Oxf3z3r9+20NL7595hlhVu1G4aH2Ia8+OkWlRzcdolbnguqkWUO1fA==</go:docsCustomData>
+  <go:docsCustomData xmlns:go="http://customooxmlschemas.google.com/" roundtripDataSignature="AMtx7miwMU+ZiDf7wxKc+m/cw9ki4SnDHw==">AMUW2mVyvmKtJKq5Ooy2JXreFOjHP0N7DXBhnSh+XN34s3CiLAul93Vrl1vI/3DHtwCscXVLqM2b8t0wcH4U8s8z+T/sEhejUJtF3ySMvswxC0BCdL5VMHMqBLp41/v48m5g166rSJFEtIGbmhQvpVy0UnvIROkUaw==</go:docsCustomData>
 </go:gDocsCustomXmlDataStorage>
 </file>
 

</xml_diff>